<commit_message>
Testing PivotalTracker [finished #90278336]
</commit_message>
<xml_diff>
--- a/documents/Advanced Health & Care Project Approach Jeremy Pridmore 13-03-2015.docx
+++ b/documents/Advanced Health & Care Project Approach Jeremy Pridmore 13-03-2015.docx
@@ -60,15 +60,7 @@
         </w:numPr>
       </w:pPr>
       <w:r>
-        <w:t xml:space="preserve">Treat as client.  New client in </w:t>
-      </w:r>
-      <w:proofErr w:type="spellStart"/>
-      <w:r>
-        <w:t>myhours</w:t>
-      </w:r>
-      <w:proofErr w:type="spellEnd"/>
-      <w:r>
-        <w:t xml:space="preserve"> and track time.  </w:t>
+        <w:t xml:space="preserve">Treat as client.  New client in myhours and track time.  </w:t>
       </w:r>
     </w:p>
     <w:p>
@@ -92,89 +84,92 @@
         </w:numPr>
       </w:pPr>
       <w:r>
-        <w:t xml:space="preserve">TFS </w:t>
-      </w:r>
-      <w:proofErr w:type="spellStart"/>
-      <w:r>
-        <w:t>vs</w:t>
-      </w:r>
-      <w:proofErr w:type="spellEnd"/>
-      <w:r>
-        <w:t xml:space="preserve"> GIT - TFS - choose Scrum process template </w:t>
-      </w:r>
-      <w:proofErr w:type="spellStart"/>
-      <w:r>
-        <w:t>vs</w:t>
-      </w:r>
-      <w:proofErr w:type="spellEnd"/>
-      <w:r>
-        <w:t xml:space="preserve"> David saying that moving over to GIT - so create a new </w:t>
-      </w:r>
-      <w:proofErr w:type="spellStart"/>
-      <w:r>
-        <w:t>GitHub</w:t>
-      </w:r>
-      <w:proofErr w:type="spellEnd"/>
-      <w:r>
-        <w:t xml:space="preserve"> repo.  </w:t>
-      </w:r>
-    </w:p>
-    <w:p>
-      <w:pPr>
-        <w:pStyle w:val="ListParagraph"/>
-        <w:numPr>
-          <w:ilvl w:val="0"/>
-          <w:numId w:val="1"/>
-        </w:numPr>
-      </w:pPr>
-      <w:r>
-        <w:t xml:space="preserve">Need to look at </w:t>
-      </w:r>
-      <w:proofErr w:type="spellStart"/>
-      <w:r>
-        <w:t>Kaban</w:t>
-      </w:r>
-      <w:proofErr w:type="spellEnd"/>
-      <w:r>
-        <w:t xml:space="preserve"> process if using GIT.</w:t>
-      </w:r>
-    </w:p>
-    <w:p>
-      <w:pPr>
-        <w:pStyle w:val="ListParagraph"/>
-        <w:numPr>
-          <w:ilvl w:val="0"/>
-          <w:numId w:val="1"/>
-        </w:numPr>
-      </w:pPr>
-      <w:r>
-        <w:t xml:space="preserve">Use </w:t>
-      </w:r>
-      <w:proofErr w:type="spellStart"/>
-      <w:r>
-        <w:t>NUnit</w:t>
-      </w:r>
-      <w:proofErr w:type="spellEnd"/>
-      <w:r>
-        <w:t xml:space="preserve"> testing - create new test project.  Which runner?</w:t>
-      </w:r>
-    </w:p>
-    <w:p>
-      <w:pPr>
-        <w:pStyle w:val="ListParagraph"/>
-        <w:numPr>
-          <w:ilvl w:val="0"/>
-          <w:numId w:val="1"/>
-        </w:numPr>
-      </w:pPr>
-      <w:r>
-        <w:t xml:space="preserve">Impact on memory key requirement - use ANTs Memory profiler?  Most significant impact will be on the data structure and search </w:t>
-      </w:r>
-      <w:proofErr w:type="spellStart"/>
-      <w:r>
-        <w:t>algos</w:t>
-      </w:r>
-      <w:proofErr w:type="spellEnd"/>
+        <w:t xml:space="preserve">TFS vs GIT - TFS - choose Scrum process template vs David saying that moving over to GIT - so create a new GitHub repo.  </w:t>
+      </w:r>
+    </w:p>
+    <w:p>
+      <w:pPr>
+        <w:pStyle w:val="ListParagraph"/>
+        <w:numPr>
+          <w:ilvl w:val="0"/>
+          <w:numId w:val="1"/>
+        </w:numPr>
+      </w:pPr>
+      <w:r>
+        <w:t>Need to look at Kaban process if using GIT.</w:t>
+      </w:r>
+    </w:p>
+    <w:p>
+      <w:pPr>
+        <w:pStyle w:val="ListParagraph"/>
+        <w:numPr>
+          <w:ilvl w:val="0"/>
+          <w:numId w:val="1"/>
+        </w:numPr>
+      </w:pPr>
+      <w:r>
+        <w:t>Use NUnit testing - create new test project.  Which runner?</w:t>
+      </w:r>
+    </w:p>
+    <w:p>
+      <w:pPr>
+        <w:pStyle w:val="ListParagraph"/>
+        <w:numPr>
+          <w:ilvl w:val="0"/>
+          <w:numId w:val="1"/>
+        </w:numPr>
+      </w:pPr>
+      <w:r>
+        <w:t>Impact on memory key requirement - use ANTs Memory profiler?  Most significant impact will be on the data structure and search algos.</w:t>
+      </w:r>
+    </w:p>
+    <w:p>
+      <w:pPr>
+        <w:pStyle w:val="ListParagraph"/>
+        <w:numPr>
+          <w:ilvl w:val="0"/>
+          <w:numId w:val="1"/>
+        </w:numPr>
+      </w:pPr>
+      <w:r>
+        <w:t xml:space="preserve">Also speed of execution is key requirement, so timing framework to compare performance of different methods? </w:t>
+      </w:r>
+    </w:p>
+    <w:p>
+      <w:pPr>
+        <w:pStyle w:val="ListParagraph"/>
+        <w:numPr>
+          <w:ilvl w:val="0"/>
+          <w:numId w:val="1"/>
+        </w:numPr>
+      </w:pPr>
+      <w:r>
+        <w:t xml:space="preserve">Need to come up with my own solution rather than looking at rehashes of other peoples solutions.  </w:t>
+      </w:r>
+    </w:p>
+    <w:p>
+      <w:pPr>
+        <w:pStyle w:val="ListParagraph"/>
+        <w:numPr>
+          <w:ilvl w:val="0"/>
+          <w:numId w:val="1"/>
+        </w:numPr>
+      </w:pPr>
+      <w:r>
+        <w:t>Need to consider software design patterns - good OO design - perhaps consider outlining solution in UML behavioural/structural diagrams.</w:t>
+      </w:r>
+    </w:p>
+    <w:p>
+      <w:pPr>
+        <w:pStyle w:val="ListParagraph"/>
+        <w:numPr>
+          <w:ilvl w:val="0"/>
+          <w:numId w:val="1"/>
+        </w:numPr>
+      </w:pPr>
+      <w:r>
+        <w:t>Consider BDD - scenarios to describe behaviour of software</w:t>
+      </w:r>
       <w:r>
         <w:t>.</w:t>
       </w:r>
@@ -188,57 +183,6 @@
         </w:numPr>
       </w:pPr>
       <w:r>
-        <w:t xml:space="preserve">Also speed of execution is key requirement, so timing framework to compare performance of different methods? </w:t>
-      </w:r>
-    </w:p>
-    <w:p>
-      <w:pPr>
-        <w:pStyle w:val="ListParagraph"/>
-        <w:numPr>
-          <w:ilvl w:val="0"/>
-          <w:numId w:val="1"/>
-        </w:numPr>
-      </w:pPr>
-      <w:r>
-        <w:t xml:space="preserve">Need to come up with my own solution rather than looking at rehashes of other peoples solutions.  </w:t>
-      </w:r>
-    </w:p>
-    <w:p>
-      <w:pPr>
-        <w:pStyle w:val="ListParagraph"/>
-        <w:numPr>
-          <w:ilvl w:val="0"/>
-          <w:numId w:val="1"/>
-        </w:numPr>
-      </w:pPr>
-      <w:r>
-        <w:t>Need to consider software design patterns - good OO design - perhaps consider outlining solution in UML behavioural/structural diagrams.</w:t>
-      </w:r>
-    </w:p>
-    <w:p>
-      <w:pPr>
-        <w:pStyle w:val="ListParagraph"/>
-        <w:numPr>
-          <w:ilvl w:val="0"/>
-          <w:numId w:val="1"/>
-        </w:numPr>
-      </w:pPr>
-      <w:r>
-        <w:t>Consider BDD - scenarios to describe behaviour of software</w:t>
-      </w:r>
-      <w:r>
-        <w:t>.</w:t>
-      </w:r>
-    </w:p>
-    <w:p>
-      <w:pPr>
-        <w:pStyle w:val="ListParagraph"/>
-        <w:numPr>
-          <w:ilvl w:val="0"/>
-          <w:numId w:val="1"/>
-        </w:numPr>
-      </w:pPr>
-      <w:r>
         <w:t>Need to make sure I evaluate performance and describe how I approached the development - using this document!</w:t>
       </w:r>
     </w:p>
@@ -315,6 +259,15 @@
       <w:r>
         <w:t>Share repo now so that we can discuss if required?</w:t>
       </w:r>
+    </w:p>
+    <w:p>
+      <w:pPr>
+        <w:pStyle w:val="ListParagraph"/>
+        <w:numPr>
+          <w:ilvl w:val="0"/>
+          <w:numId w:val="2"/>
+        </w:numPr>
+      </w:pPr>
     </w:p>
     <w:sectPr>
       <w:pgSz w:w="11906" w:h="16838"/>

</xml_diff>

<commit_message>
Testing PivotalTracker 2 [finished #90278336]
</commit_message>
<xml_diff>
--- a/documents/Advanced Health & Care Project Approach Jeremy Pridmore 13-03-2015.docx
+++ b/documents/Advanced Health & Care Project Approach Jeremy Pridmore 13-03-2015.docx
@@ -60,7 +60,15 @@
         </w:numPr>
       </w:pPr>
       <w:r>
-        <w:t xml:space="preserve">Treat as client.  New client in myhours and track time.  </w:t>
+        <w:t xml:space="preserve">Treat as client.  New client in </w:t>
+      </w:r>
+      <w:proofErr w:type="spellStart"/>
+      <w:r>
+        <w:t>myhours</w:t>
+      </w:r>
+      <w:proofErr w:type="spellEnd"/>
+      <w:r>
+        <w:t xml:space="preserve"> and track time.  </w:t>
       </w:r>
     </w:p>
     <w:p>
@@ -84,43 +92,91 @@
         </w:numPr>
       </w:pPr>
       <w:r>
-        <w:t xml:space="preserve">TFS vs GIT - TFS - choose Scrum process template vs David saying that moving over to GIT - so create a new GitHub repo.  </w:t>
-      </w:r>
-    </w:p>
-    <w:p>
-      <w:pPr>
-        <w:pStyle w:val="ListParagraph"/>
-        <w:numPr>
-          <w:ilvl w:val="0"/>
-          <w:numId w:val="1"/>
-        </w:numPr>
-      </w:pPr>
-      <w:r>
-        <w:t>Need to look at Kaban process if using GIT.</w:t>
-      </w:r>
-    </w:p>
-    <w:p>
-      <w:pPr>
-        <w:pStyle w:val="ListParagraph"/>
-        <w:numPr>
-          <w:ilvl w:val="0"/>
-          <w:numId w:val="1"/>
-        </w:numPr>
-      </w:pPr>
-      <w:r>
-        <w:t>Use NUnit testing - create new test project.  Which runner?</w:t>
-      </w:r>
-    </w:p>
-    <w:p>
-      <w:pPr>
-        <w:pStyle w:val="ListParagraph"/>
-        <w:numPr>
-          <w:ilvl w:val="0"/>
-          <w:numId w:val="1"/>
-        </w:numPr>
-      </w:pPr>
-      <w:r>
-        <w:t>Impact on memory key requirement - use ANTs Memory profiler?  Most significant impact will be on the data structure and search algos.</w:t>
+        <w:t xml:space="preserve">TFS </w:t>
+      </w:r>
+      <w:proofErr w:type="spellStart"/>
+      <w:r>
+        <w:t>vs</w:t>
+      </w:r>
+      <w:proofErr w:type="spellEnd"/>
+      <w:r>
+        <w:t xml:space="preserve"> GIT - TFS - choose Scrum process template </w:t>
+      </w:r>
+      <w:proofErr w:type="spellStart"/>
+      <w:r>
+        <w:t>vs</w:t>
+      </w:r>
+      <w:proofErr w:type="spellEnd"/>
+      <w:r>
+        <w:t xml:space="preserve"> David saying that moving over to GIT - so create a new </w:t>
+      </w:r>
+      <w:proofErr w:type="spellStart"/>
+      <w:r>
+        <w:t>GitHub</w:t>
+      </w:r>
+      <w:proofErr w:type="spellEnd"/>
+      <w:r>
+        <w:t xml:space="preserve"> repo.  </w:t>
+      </w:r>
+    </w:p>
+    <w:p>
+      <w:pPr>
+        <w:pStyle w:val="ListParagraph"/>
+        <w:numPr>
+          <w:ilvl w:val="0"/>
+          <w:numId w:val="1"/>
+        </w:numPr>
+      </w:pPr>
+      <w:r>
+        <w:t xml:space="preserve">Need to look at </w:t>
+      </w:r>
+      <w:proofErr w:type="spellStart"/>
+      <w:r>
+        <w:t>Kaban</w:t>
+      </w:r>
+      <w:proofErr w:type="spellEnd"/>
+      <w:r>
+        <w:t xml:space="preserve"> process if using GIT.</w:t>
+      </w:r>
+    </w:p>
+    <w:p>
+      <w:pPr>
+        <w:pStyle w:val="ListParagraph"/>
+        <w:numPr>
+          <w:ilvl w:val="0"/>
+          <w:numId w:val="1"/>
+        </w:numPr>
+      </w:pPr>
+      <w:r>
+        <w:t xml:space="preserve">Use </w:t>
+      </w:r>
+      <w:proofErr w:type="spellStart"/>
+      <w:r>
+        <w:t>NUnit</w:t>
+      </w:r>
+      <w:proofErr w:type="spellEnd"/>
+      <w:r>
+        <w:t xml:space="preserve"> testing - create new test project.  Which runner?</w:t>
+      </w:r>
+    </w:p>
+    <w:p>
+      <w:pPr>
+        <w:pStyle w:val="ListParagraph"/>
+        <w:numPr>
+          <w:ilvl w:val="0"/>
+          <w:numId w:val="1"/>
+        </w:numPr>
+      </w:pPr>
+      <w:r>
+        <w:t xml:space="preserve">Impact on memory key requirement - use ANTs Memory profiler?  Most significant impact will be on the data structure and search </w:t>
+      </w:r>
+      <w:proofErr w:type="spellStart"/>
+      <w:r>
+        <w:t>algos</w:t>
+      </w:r>
+      <w:proofErr w:type="spellEnd"/>
+      <w:r>
+        <w:t>.</w:t>
       </w:r>
     </w:p>
     <w:p>
@@ -259,15 +315,6 @@
       <w:r>
         <w:t>Share repo now so that we can discuss if required?</w:t>
       </w:r>
-    </w:p>
-    <w:p>
-      <w:pPr>
-        <w:pStyle w:val="ListParagraph"/>
-        <w:numPr>
-          <w:ilvl w:val="0"/>
-          <w:numId w:val="2"/>
-        </w:numPr>
-      </w:pPr>
     </w:p>
     <w:sectPr>
       <w:pgSz w:w="11906" w:h="16838"/>

</xml_diff>

<commit_message>
Added a simple analysis of the high level requirements which [finishes #90336180]
</commit_message>
<xml_diff>
--- a/documents/Advanced Health & Care Project Approach Jeremy Pridmore 13-03-2015.docx
+++ b/documents/Advanced Health & Care Project Approach Jeremy Pridmore 13-03-2015.docx
@@ -45,7 +45,7 @@
     </w:p>
     <w:p>
       <w:pPr>
-        <w:pStyle w:val="Heading3"/>
+        <w:pStyle w:val="Heading2"/>
       </w:pPr>
       <w:r>
         <w:t>Brain Storm</w:t>
@@ -128,7 +128,10 @@
         </w:numPr>
       </w:pPr>
       <w:r>
-        <w:t xml:space="preserve">Need to look at </w:t>
+        <w:t>Need to loo</w:t>
+      </w:r>
+      <w:r>
+        <w:t xml:space="preserve">k at </w:t>
       </w:r>
       <w:proofErr w:type="spellStart"/>
       <w:r>
@@ -136,7 +139,7 @@
       </w:r>
       <w:proofErr w:type="spellEnd"/>
       <w:r>
-        <w:t xml:space="preserve"> process if using GIT.</w:t>
+        <w:t xml:space="preserve"> process if using GIT?</w:t>
       </w:r>
     </w:p>
     <w:p>
@@ -229,6 +232,9 @@
       <w:r>
         <w:t>.</w:t>
       </w:r>
+      <w:r>
+        <w:t xml:space="preserve">  Although, David suggested they are more TDD.</w:t>
+      </w:r>
     </w:p>
     <w:p>
       <w:pPr>
@@ -268,10 +274,10 @@
     </w:p>
     <w:p>
       <w:pPr>
-        <w:pStyle w:val="Heading3"/>
-      </w:pPr>
-      <w:r>
-        <w:t xml:space="preserve">Questions </w:t>
+        <w:pStyle w:val="Heading2"/>
+      </w:pPr>
+      <w:r>
+        <w:t>Questions</w:t>
       </w:r>
     </w:p>
     <w:p>
@@ -315,6 +321,617 @@
       <w:r>
         <w:t>Share repo now so that we can discuss if required?</w:t>
       </w:r>
+    </w:p>
+    <w:p>
+      <w:pPr>
+        <w:pStyle w:val="Heading2"/>
+      </w:pPr>
+      <w:r>
+        <w:t>Process</w:t>
+      </w:r>
+    </w:p>
+    <w:p>
+      <w:pPr>
+        <w:pStyle w:val="ListParagraph"/>
+        <w:numPr>
+          <w:ilvl w:val="0"/>
+          <w:numId w:val="2"/>
+        </w:numPr>
+      </w:pPr>
+      <w:r>
+        <w:t>Research/Investigation.</w:t>
+      </w:r>
+    </w:p>
+    <w:p>
+      <w:pPr>
+        <w:pStyle w:val="ListParagraph"/>
+        <w:numPr>
+          <w:ilvl w:val="0"/>
+          <w:numId w:val="2"/>
+        </w:numPr>
+      </w:pPr>
+      <w:r>
+        <w:t xml:space="preserve">Adhering to agile </w:t>
+      </w:r>
+      <w:proofErr w:type="spellStart"/>
+      <w:r>
+        <w:t>tdd</w:t>
+      </w:r>
+      <w:proofErr w:type="spellEnd"/>
+      <w:r>
+        <w:t xml:space="preserve"> process</w:t>
+      </w:r>
+    </w:p>
+    <w:p>
+      <w:pPr>
+        <w:pStyle w:val="ListParagraph"/>
+        <w:numPr>
+          <w:ilvl w:val="1"/>
+          <w:numId w:val="2"/>
+        </w:numPr>
+      </w:pPr>
+      <w:r>
+        <w:t>Stakeholder participation</w:t>
+      </w:r>
+    </w:p>
+    <w:p>
+      <w:pPr>
+        <w:pStyle w:val="ListParagraph"/>
+        <w:numPr>
+          <w:ilvl w:val="1"/>
+          <w:numId w:val="2"/>
+        </w:numPr>
+      </w:pPr>
+      <w:r>
+        <w:lastRenderedPageBreak/>
+        <w:t>Initial requirements e</w:t>
+      </w:r>
+      <w:r>
+        <w:t>nvisioning and research.</w:t>
+      </w:r>
+    </w:p>
+    <w:p>
+      <w:pPr>
+        <w:pStyle w:val="ListParagraph"/>
+        <w:numPr>
+          <w:ilvl w:val="1"/>
+          <w:numId w:val="2"/>
+        </w:numPr>
+      </w:pPr>
+      <w:r>
+        <w:t>Writing Acceptance Tests to fulfil requirements.</w:t>
+      </w:r>
+    </w:p>
+    <w:p>
+      <w:pPr>
+        <w:pStyle w:val="ListParagraph"/>
+        <w:numPr>
+          <w:ilvl w:val="1"/>
+          <w:numId w:val="2"/>
+        </w:numPr>
+      </w:pPr>
+      <w:r>
+        <w:t>Just in time modelling</w:t>
+      </w:r>
+      <w:r>
+        <w:t xml:space="preserve"> for each test.</w:t>
+      </w:r>
+    </w:p>
+    <w:p>
+      <w:pPr>
+        <w:pStyle w:val="ListParagraph"/>
+        <w:numPr>
+          <w:ilvl w:val="1"/>
+          <w:numId w:val="2"/>
+        </w:numPr>
+      </w:pPr>
+      <w:r>
+        <w:t>Planning iterations and releases.</w:t>
+      </w:r>
+    </w:p>
+    <w:p>
+      <w:pPr>
+        <w:pStyle w:val="ListParagraph"/>
+        <w:numPr>
+          <w:ilvl w:val="1"/>
+          <w:numId w:val="2"/>
+        </w:numPr>
+      </w:pPr>
+      <w:r>
+        <w:t>Mapping requirements and tests onto a test matrix.</w:t>
+      </w:r>
+    </w:p>
+    <w:p>
+      <w:pPr>
+        <w:pStyle w:val="ListParagraph"/>
+        <w:numPr>
+          <w:ilvl w:val="1"/>
+          <w:numId w:val="2"/>
+        </w:numPr>
+      </w:pPr>
+      <w:r>
+        <w:t>Building the backlog.</w:t>
+      </w:r>
+    </w:p>
+    <w:p>
+      <w:pPr>
+        <w:pStyle w:val="ListParagraph"/>
+        <w:numPr>
+          <w:ilvl w:val="1"/>
+          <w:numId w:val="2"/>
+        </w:numPr>
+      </w:pPr>
+      <w:r>
+        <w:t>Implementing tests and code/mocks/stubs that is just barely enough.</w:t>
+      </w:r>
+    </w:p>
+    <w:p>
+      <w:pPr>
+        <w:pStyle w:val="Heading2"/>
+      </w:pPr>
+      <w:r>
+        <w:t>Participation</w:t>
+      </w:r>
+    </w:p>
+    <w:p>
+      <w:pPr>
+        <w:pStyle w:val="ListParagraph"/>
+        <w:numPr>
+          <w:ilvl w:val="0"/>
+          <w:numId w:val="2"/>
+        </w:numPr>
+      </w:pPr>
+      <w:r>
+        <w:t xml:space="preserve">Delivered </w:t>
+      </w:r>
+      <w:proofErr w:type="spellStart"/>
+      <w:r>
+        <w:t>github</w:t>
+      </w:r>
+      <w:proofErr w:type="spellEnd"/>
+      <w:r>
+        <w:t xml:space="preserve"> and </w:t>
+      </w:r>
+      <w:proofErr w:type="spellStart"/>
+      <w:r>
+        <w:t>pivotaltracker</w:t>
+      </w:r>
+      <w:proofErr w:type="spellEnd"/>
+      <w:r>
+        <w:t xml:space="preserve"> links.</w:t>
+      </w:r>
+    </w:p>
+    <w:p>
+      <w:pPr>
+        <w:pStyle w:val="Heading2"/>
+      </w:pPr>
+      <w:r>
+        <w:t>Requirements Envisioning</w:t>
+      </w:r>
+    </w:p>
+    <w:p>
+      <w:pPr>
+        <w:pStyle w:val="ListParagraph"/>
+        <w:numPr>
+          <w:ilvl w:val="0"/>
+          <w:numId w:val="2"/>
+        </w:numPr>
+      </w:pPr>
+      <w:r>
+        <w:t xml:space="preserve"> </w:t>
+      </w:r>
+      <w:r>
+        <w:t>Mapping out high level requirement(s)</w:t>
+      </w:r>
+    </w:p>
+    <w:p>
+      <w:pPr>
+        <w:pStyle w:val="ListParagraph"/>
+        <w:numPr>
+          <w:ilvl w:val="1"/>
+          <w:numId w:val="2"/>
+        </w:numPr>
+      </w:pPr>
+      <w:r>
+        <w:rPr>
+          <w:b/>
+        </w:rPr>
+        <w:t>Feature</w:t>
+      </w:r>
+      <w:r>
+        <w:t xml:space="preserve"> - </w:t>
+      </w:r>
+      <w:r>
+        <w:t>Search for Shortest List of Words</w:t>
+      </w:r>
+    </w:p>
+    <w:p>
+      <w:pPr>
+        <w:pStyle w:val="ListParagraph"/>
+        <w:numPr>
+          <w:ilvl w:val="2"/>
+          <w:numId w:val="2"/>
+        </w:numPr>
+      </w:pPr>
+      <w:r>
+        <w:rPr>
+          <w:b/>
+        </w:rPr>
+        <w:t>In order to</w:t>
+      </w:r>
+      <w:r>
+        <w:t xml:space="preserve"> obtain a </w:t>
+      </w:r>
+      <w:r>
+        <w:t>file containing the shortest possible</w:t>
+      </w:r>
+      <w:r>
+        <w:t xml:space="preserve"> list of words starting at Word A and ending at Word B</w:t>
+      </w:r>
+      <w:r>
+        <w:t xml:space="preserve"> where each word is found in a given dictionary and each subsequent word has only one letter which is different from the set of letters in the proceeding word.</w:t>
+      </w:r>
+    </w:p>
+    <w:p>
+      <w:pPr>
+        <w:pStyle w:val="ListParagraph"/>
+        <w:numPr>
+          <w:ilvl w:val="2"/>
+          <w:numId w:val="2"/>
+        </w:numPr>
+        <w:rPr>
+          <w:b/>
+        </w:rPr>
+      </w:pPr>
+      <w:r>
+        <w:rPr>
+          <w:b/>
+        </w:rPr>
+        <w:t>As a</w:t>
+      </w:r>
+      <w:r>
+        <w:t xml:space="preserve"> User</w:t>
+      </w:r>
+    </w:p>
+    <w:p>
+      <w:pPr>
+        <w:pStyle w:val="ListParagraph"/>
+        <w:numPr>
+          <w:ilvl w:val="2"/>
+          <w:numId w:val="2"/>
+        </w:numPr>
+        <w:rPr>
+          <w:b/>
+        </w:rPr>
+      </w:pPr>
+      <w:r>
+        <w:rPr>
+          <w:b/>
+        </w:rPr>
+        <w:t>I want to</w:t>
+      </w:r>
+      <w:r>
+        <w:t xml:space="preserve"> </w:t>
+      </w:r>
+      <w:r>
+        <w:t>execute</w:t>
+      </w:r>
+      <w:r>
+        <w:t xml:space="preserve"> a Program with a Simple UI</w:t>
+      </w:r>
+      <w:r>
+        <w:t>,</w:t>
+      </w:r>
+      <w:r>
+        <w:t xml:space="preserve"> </w:t>
+      </w:r>
+      <w:r>
+        <w:t xml:space="preserve">type the name of a dictionary file, </w:t>
+      </w:r>
+      <w:r>
+        <w:t xml:space="preserve">type Word A, type Word B, </w:t>
+      </w:r>
+      <w:r>
+        <w:t xml:space="preserve">type the name of the results file, </w:t>
+      </w:r>
+      <w:r>
+        <w:t xml:space="preserve">start the search and be informed </w:t>
+      </w:r>
+      <w:r>
+        <w:t xml:space="preserve">that </w:t>
+      </w:r>
+      <w:r>
+        <w:t>the results are ready</w:t>
+      </w:r>
+      <w:r>
+        <w:t xml:space="preserve"> to be viewed in the results file.</w:t>
+      </w:r>
+    </w:p>
+    <w:p>
+      <w:pPr>
+        <w:pStyle w:val="ListParagraph"/>
+        <w:numPr>
+          <w:ilvl w:val="1"/>
+          <w:numId w:val="2"/>
+        </w:numPr>
+        <w:rPr>
+          <w:b/>
+        </w:rPr>
+      </w:pPr>
+      <w:r>
+        <w:rPr>
+          <w:b/>
+        </w:rPr>
+        <w:t>Scenario</w:t>
+      </w:r>
+      <w:r>
+        <w:t xml:space="preserve"> - </w:t>
+      </w:r>
+    </w:p>
+    <w:p>
+      <w:pPr>
+        <w:pStyle w:val="ListParagraph"/>
+        <w:numPr>
+          <w:ilvl w:val="2"/>
+          <w:numId w:val="2"/>
+        </w:numPr>
+        <w:rPr>
+          <w:b/>
+        </w:rPr>
+      </w:pPr>
+      <w:r>
+        <w:rPr>
+          <w:b/>
+        </w:rPr>
+        <w:t xml:space="preserve">Given </w:t>
+      </w:r>
+      <w:r>
+        <w:t xml:space="preserve">a </w:t>
+      </w:r>
+      <w:r>
+        <w:t xml:space="preserve">text file </w:t>
+      </w:r>
+      <w:r>
+        <w:t>co</w:t>
+      </w:r>
+      <w:r>
+        <w:t>n</w:t>
+      </w:r>
+      <w:r>
+        <w:t>tain</w:t>
+      </w:r>
+      <w:r>
+        <w:t xml:space="preserve">ing a dictionary of words with each word listed on a separate line </w:t>
+      </w:r>
+    </w:p>
+    <w:p>
+      <w:pPr>
+        <w:pStyle w:val="ListParagraph"/>
+        <w:ind w:left="2160"/>
+      </w:pPr>
+      <w:proofErr w:type="gramStart"/>
+      <w:r>
+        <w:rPr>
+          <w:b/>
+        </w:rPr>
+        <w:t>and</w:t>
+      </w:r>
+      <w:proofErr w:type="gramEnd"/>
+      <w:r>
+        <w:rPr>
+          <w:b/>
+        </w:rPr>
+        <w:t xml:space="preserve"> </w:t>
+      </w:r>
+      <w:r>
+        <w:t xml:space="preserve">a start Word A </w:t>
+      </w:r>
+    </w:p>
+    <w:p>
+      <w:pPr>
+        <w:pStyle w:val="ListParagraph"/>
+        <w:ind w:left="2160"/>
+      </w:pPr>
+      <w:proofErr w:type="gramStart"/>
+      <w:r>
+        <w:rPr>
+          <w:b/>
+        </w:rPr>
+        <w:t>and</w:t>
+      </w:r>
+      <w:proofErr w:type="gramEnd"/>
+      <w:r>
+        <w:t xml:space="preserve"> an end Word B</w:t>
+      </w:r>
+    </w:p>
+    <w:p>
+      <w:pPr>
+        <w:pStyle w:val="ListParagraph"/>
+        <w:ind w:left="2160"/>
+      </w:pPr>
+      <w:proofErr w:type="gramStart"/>
+      <w:r>
+        <w:rPr>
+          <w:b/>
+        </w:rPr>
+        <w:t>and</w:t>
+      </w:r>
+      <w:proofErr w:type="gramEnd"/>
+      <w:r>
+        <w:rPr>
+          <w:b/>
+        </w:rPr>
+        <w:t xml:space="preserve"> </w:t>
+      </w:r>
+      <w:r>
+        <w:t>assuming both words are present in the dictionary</w:t>
+      </w:r>
+    </w:p>
+    <w:p>
+      <w:pPr>
+        <w:pStyle w:val="ListParagraph"/>
+        <w:ind w:left="2160"/>
+      </w:pPr>
+      <w:proofErr w:type="gramStart"/>
+      <w:r>
+        <w:rPr>
+          <w:b/>
+        </w:rPr>
+        <w:t>and</w:t>
+      </w:r>
+      <w:proofErr w:type="gramEnd"/>
+      <w:r>
+        <w:t xml:space="preserve"> the name of a results file</w:t>
+      </w:r>
+    </w:p>
+    <w:p>
+      <w:pPr>
+        <w:pStyle w:val="ListParagraph"/>
+        <w:numPr>
+          <w:ilvl w:val="2"/>
+          <w:numId w:val="2"/>
+        </w:numPr>
+        <w:rPr>
+          <w:b/>
+        </w:rPr>
+      </w:pPr>
+      <w:r>
+        <w:rPr>
+          <w:b/>
+        </w:rPr>
+        <w:t>When</w:t>
+      </w:r>
+      <w:r>
+        <w:t xml:space="preserve"> </w:t>
+      </w:r>
+      <w:r>
+        <w:t>I execute the program</w:t>
+      </w:r>
+    </w:p>
+    <w:p>
+      <w:pPr>
+        <w:pStyle w:val="ListParagraph"/>
+        <w:numPr>
+          <w:ilvl w:val="2"/>
+          <w:numId w:val="2"/>
+        </w:numPr>
+        <w:rPr>
+          <w:b/>
+        </w:rPr>
+      </w:pPr>
+      <w:r>
+        <w:rPr>
+          <w:b/>
+        </w:rPr>
+        <w:t>Then</w:t>
+      </w:r>
+      <w:r>
+        <w:t xml:space="preserve"> I want to be prompted to enter the name of the Dictionary file</w:t>
+      </w:r>
+    </w:p>
+    <w:p>
+      <w:pPr>
+        <w:pStyle w:val="ListParagraph"/>
+        <w:ind w:left="2160"/>
+        <w:rPr>
+          <w:b/>
+        </w:rPr>
+      </w:pPr>
+      <w:proofErr w:type="gramStart"/>
+      <w:r>
+        <w:rPr>
+          <w:b/>
+        </w:rPr>
+        <w:t>and</w:t>
+      </w:r>
+      <w:proofErr w:type="gramEnd"/>
+      <w:r>
+        <w:rPr>
+          <w:b/>
+        </w:rPr>
+        <w:t xml:space="preserve"> </w:t>
+      </w:r>
+      <w:r>
+        <w:t>I want to be prompted to enter Word A</w:t>
+      </w:r>
+    </w:p>
+    <w:p>
+      <w:pPr>
+        <w:pStyle w:val="ListParagraph"/>
+        <w:ind w:left="2160"/>
+      </w:pPr>
+      <w:proofErr w:type="gramStart"/>
+      <w:r>
+        <w:rPr>
+          <w:b/>
+        </w:rPr>
+        <w:t>and</w:t>
+      </w:r>
+      <w:proofErr w:type="gramEnd"/>
+      <w:r>
+        <w:t xml:space="preserve"> I want to be prompted to enter Word B</w:t>
+      </w:r>
+    </w:p>
+    <w:p>
+      <w:pPr>
+        <w:pStyle w:val="ListParagraph"/>
+        <w:ind w:left="2160"/>
+      </w:pPr>
+      <w:proofErr w:type="gramStart"/>
+      <w:r>
+        <w:rPr>
+          <w:b/>
+        </w:rPr>
+        <w:t>and</w:t>
+      </w:r>
+      <w:proofErr w:type="gramEnd"/>
+      <w:r>
+        <w:t xml:space="preserve"> I want to be prompted to enter the name of the Results file</w:t>
+      </w:r>
+    </w:p>
+    <w:p>
+      <w:pPr>
+        <w:pStyle w:val="ListParagraph"/>
+        <w:ind w:left="2160"/>
+      </w:pPr>
+      <w:r>
+        <w:rPr>
+          <w:b/>
+        </w:rPr>
+        <w:t>Then</w:t>
+      </w:r>
+      <w:r>
+        <w:t xml:space="preserve"> I want the program to generate the results</w:t>
+      </w:r>
+    </w:p>
+    <w:p>
+      <w:pPr>
+        <w:pStyle w:val="ListParagraph"/>
+        <w:ind w:left="2160"/>
+      </w:pPr>
+      <w:proofErr w:type="gramStart"/>
+      <w:r>
+        <w:rPr>
+          <w:b/>
+        </w:rPr>
+        <w:t>and</w:t>
+      </w:r>
+      <w:proofErr w:type="gramEnd"/>
+      <w:r>
+        <w:t xml:space="preserve"> I want </w:t>
+      </w:r>
+      <w:r>
+        <w:t>to be informed that the results are ready</w:t>
+      </w:r>
+    </w:p>
+    <w:p>
+      <w:pPr>
+        <w:pStyle w:val="ListParagraph"/>
+        <w:numPr>
+          <w:ilvl w:val="0"/>
+          <w:numId w:val="2"/>
+        </w:numPr>
+      </w:pPr>
     </w:p>
     <w:sectPr>
       <w:pgSz w:w="11906" w:h="16838"/>
@@ -344,7 +961,7 @@
         <w:rFonts w:ascii="Symbol" w:hAnsi="Symbol" w:hint="default"/>
       </w:rPr>
     </w:lvl>
-    <w:lvl w:ilvl="1" w:tplc="08090003" w:tentative="1">
+    <w:lvl w:ilvl="1" w:tplc="08090003">
       <w:start w:val="1"/>
       <w:numFmt w:val="bullet"/>
       <w:lvlText w:val="o"/>
@@ -356,7 +973,7 @@
         <w:rFonts w:ascii="Courier New" w:hAnsi="Courier New" w:cs="Courier New" w:hint="default"/>
       </w:rPr>
     </w:lvl>
-    <w:lvl w:ilvl="2" w:tplc="08090005" w:tentative="1">
+    <w:lvl w:ilvl="2" w:tplc="08090005">
       <w:start w:val="1"/>
       <w:numFmt w:val="bullet"/>
       <w:lvlText w:val=""/>
@@ -368,7 +985,7 @@
         <w:rFonts w:ascii="Wingdings" w:hAnsi="Wingdings" w:hint="default"/>
       </w:rPr>
     </w:lvl>
-    <w:lvl w:ilvl="3" w:tplc="08090001" w:tentative="1">
+    <w:lvl w:ilvl="3" w:tplc="08090001">
       <w:start w:val="1"/>
       <w:numFmt w:val="bullet"/>
       <w:lvlText w:val=""/>
@@ -753,7 +1370,6 @@
     <w:next w:val="Normal"/>
     <w:link w:val="Heading2Char"/>
     <w:uiPriority w:val="9"/>
-    <w:semiHidden/>
     <w:unhideWhenUsed/>
     <w:qFormat/>
     <w:rsid w:val="00676D42"/>
@@ -798,7 +1414,6 @@
   <w:style w:type="character" w:default="1" w:styleId="DefaultParagraphFont">
     <w:name w:val="Default Paragraph Font"/>
     <w:uiPriority w:val="1"/>
-    <w:semiHidden/>
     <w:unhideWhenUsed/>
   </w:style>
   <w:style w:type="table" w:default="1" w:styleId="TableNormal">
@@ -843,7 +1458,6 @@
     <w:basedOn w:val="DefaultParagraphFont"/>
     <w:link w:val="Heading2"/>
     <w:uiPriority w:val="9"/>
-    <w:semiHidden/>
     <w:rsid w:val="00676D42"/>
     <w:rPr>
       <w:rFonts w:asciiTheme="majorHAnsi" w:eastAsiaTheme="majorEastAsia" w:hAnsiTheme="majorHAnsi" w:cstheme="majorBidi"/>

</xml_diff>

<commit_message>
Started to break down high level scenario into lower level features/scenarios [#90336594]
</commit_message>
<xml_diff>
--- a/documents/Advanced Health & Care Project Approach Jeremy Pridmore 13-03-2015.docx
+++ b/documents/Advanced Health & Care Project Approach Jeremy Pridmore 13-03-2015.docx
@@ -60,15 +60,7 @@
         </w:numPr>
       </w:pPr>
       <w:r>
-        <w:t xml:space="preserve">Treat as client.  New client in </w:t>
-      </w:r>
-      <w:proofErr w:type="spellStart"/>
-      <w:r>
-        <w:t>myhours</w:t>
-      </w:r>
-      <w:proofErr w:type="spellEnd"/>
-      <w:r>
-        <w:t xml:space="preserve"> and track time.  </w:t>
+        <w:t xml:space="preserve">Treat as client.  New client in myhours and track time.  </w:t>
       </w:r>
     </w:p>
     <w:p>
@@ -92,31 +84,7 @@
         </w:numPr>
       </w:pPr>
       <w:r>
-        <w:t xml:space="preserve">TFS </w:t>
-      </w:r>
-      <w:proofErr w:type="spellStart"/>
-      <w:r>
-        <w:t>vs</w:t>
-      </w:r>
-      <w:proofErr w:type="spellEnd"/>
-      <w:r>
-        <w:t xml:space="preserve"> GIT - TFS - choose Scrum process template </w:t>
-      </w:r>
-      <w:proofErr w:type="spellStart"/>
-      <w:r>
-        <w:t>vs</w:t>
-      </w:r>
-      <w:proofErr w:type="spellEnd"/>
-      <w:r>
-        <w:t xml:space="preserve"> David saying that moving over to GIT - so create a new </w:t>
-      </w:r>
-      <w:proofErr w:type="spellStart"/>
-      <w:r>
-        <w:t>GitHub</w:t>
-      </w:r>
-      <w:proofErr w:type="spellEnd"/>
-      <w:r>
-        <w:t xml:space="preserve"> repo.  </w:t>
+        <w:t xml:space="preserve">TFS vs GIT - TFS - choose Scrum process template vs David saying that moving over to GIT - so create a new GitHub repo.  </w:t>
       </w:r>
     </w:p>
     <w:p>
@@ -131,15 +99,7 @@
         <w:t>Need to loo</w:t>
       </w:r>
       <w:r>
-        <w:t xml:space="preserve">k at </w:t>
-      </w:r>
-      <w:proofErr w:type="spellStart"/>
-      <w:r>
-        <w:t>Kaban</w:t>
-      </w:r>
-      <w:proofErr w:type="spellEnd"/>
-      <w:r>
-        <w:t xml:space="preserve"> process if using GIT?</w:t>
+        <w:t>k at Kaban process if using GIT?</w:t>
       </w:r>
     </w:p>
     <w:p>
@@ -151,15 +111,7 @@
         </w:numPr>
       </w:pPr>
       <w:r>
-        <w:t xml:space="preserve">Use </w:t>
-      </w:r>
-      <w:proofErr w:type="spellStart"/>
-      <w:r>
-        <w:t>NUnit</w:t>
-      </w:r>
-      <w:proofErr w:type="spellEnd"/>
-      <w:r>
-        <w:t xml:space="preserve"> testing - create new test project.  Which runner?</w:t>
+        <w:t>Use NUnit testing - create new test project.  Which runner?</w:t>
       </w:r>
     </w:p>
     <w:p>
@@ -171,16 +123,62 @@
         </w:numPr>
       </w:pPr>
       <w:r>
-        <w:t xml:space="preserve">Impact on memory key requirement - use ANTs Memory profiler?  Most significant impact will be on the data structure and search </w:t>
-      </w:r>
-      <w:proofErr w:type="spellStart"/>
-      <w:r>
-        <w:t>algos</w:t>
-      </w:r>
-      <w:proofErr w:type="spellEnd"/>
+        <w:t>Impact on memory key requirement - use ANTs Memory profiler?  Most significant impact will be on the data structure and search algos.</w:t>
+      </w:r>
+    </w:p>
+    <w:p>
+      <w:pPr>
+        <w:pStyle w:val="ListParagraph"/>
+        <w:numPr>
+          <w:ilvl w:val="0"/>
+          <w:numId w:val="1"/>
+        </w:numPr>
+      </w:pPr>
+      <w:r>
+        <w:t xml:space="preserve">Also speed of execution is key requirement, so timing framework to compare performance of different methods? </w:t>
+      </w:r>
+    </w:p>
+    <w:p>
+      <w:pPr>
+        <w:pStyle w:val="ListParagraph"/>
+        <w:numPr>
+          <w:ilvl w:val="0"/>
+          <w:numId w:val="1"/>
+        </w:numPr>
+      </w:pPr>
+      <w:r>
+        <w:t xml:space="preserve">Need to come up with my own solution rather than looking at rehashes of other peoples solutions.  </w:t>
+      </w:r>
+    </w:p>
+    <w:p>
+      <w:pPr>
+        <w:pStyle w:val="ListParagraph"/>
+        <w:numPr>
+          <w:ilvl w:val="0"/>
+          <w:numId w:val="1"/>
+        </w:numPr>
+      </w:pPr>
+      <w:r>
+        <w:t>Need to consider software design patterns - good OO design - perhaps consider outlining solution in UML behavioural/structural diagrams.</w:t>
+      </w:r>
+    </w:p>
+    <w:p>
+      <w:pPr>
+        <w:pStyle w:val="ListParagraph"/>
+        <w:numPr>
+          <w:ilvl w:val="0"/>
+          <w:numId w:val="1"/>
+        </w:numPr>
+      </w:pPr>
+      <w:r>
+        <w:t>Consider BDD - scenarios to describe behaviour of software</w:t>
+      </w:r>
       <w:r>
         <w:t>.</w:t>
       </w:r>
+      <w:r>
+        <w:t xml:space="preserve">  Although, David suggested they are more TDD.</w:t>
+      </w:r>
     </w:p>
     <w:p>
       <w:pPr>
@@ -191,7 +189,7 @@
         </w:numPr>
       </w:pPr>
       <w:r>
-        <w:t xml:space="preserve">Also speed of execution is key requirement, so timing framework to compare performance of different methods? </w:t>
+        <w:t>Need to make sure I evaluate performance and describe how I approached the development - using this document!</w:t>
       </w:r>
     </w:p>
     <w:p>
@@ -203,7 +201,7 @@
         </w:numPr>
       </w:pPr>
       <w:r>
-        <w:t xml:space="preserve">Need to come up with my own solution rather than looking at rehashes of other peoples solutions.  </w:t>
+        <w:t>Consider using Waffle.io to track project so that David has access to my tasks.</w:t>
       </w:r>
     </w:p>
     <w:p>
@@ -215,7 +213,7 @@
         </w:numPr>
       </w:pPr>
       <w:r>
-        <w:t>Need to consider software design patterns - good OO design - perhaps consider outlining solution in UML behavioural/structural diagrams.</w:t>
+        <w:t>Need to focus on just the requirements that are listed and not add any other superfluous features.</w:t>
       </w:r>
     </w:p>
     <w:p>
@@ -227,13 +225,7 @@
         </w:numPr>
       </w:pPr>
       <w:r>
-        <w:t>Consider BDD - scenarios to describe behaviour of software</w:t>
-      </w:r>
-      <w:r>
-        <w:t>.</w:t>
-      </w:r>
-      <w:r>
-        <w:t xml:space="preserve">  Although, David suggested they are more TDD.</w:t>
+        <w:t>No time for diagramming - stick to verbal descriptions of requirements and tests.</w:t>
       </w:r>
     </w:p>
     <w:p>
@@ -245,31 +237,7 @@
         </w:numPr>
       </w:pPr>
       <w:r>
-        <w:t>Need to make sure I evaluate performance and describe how I approached the development - using this document!</w:t>
-      </w:r>
-    </w:p>
-    <w:p>
-      <w:pPr>
-        <w:pStyle w:val="ListParagraph"/>
-        <w:numPr>
-          <w:ilvl w:val="0"/>
-          <w:numId w:val="1"/>
-        </w:numPr>
-      </w:pPr>
-      <w:r>
-        <w:t>Consider using Waffle.io to track project so that David has access to my tasks.</w:t>
-      </w:r>
-    </w:p>
-    <w:p>
-      <w:pPr>
-        <w:pStyle w:val="ListParagraph"/>
-        <w:numPr>
-          <w:ilvl w:val="0"/>
-          <w:numId w:val="1"/>
-        </w:numPr>
-      </w:pPr>
-      <w:r>
-        <w:t>Need to focus on just the requirements that are listed and not add any other superfluous features.</w:t>
+        <w:t>NOTE: I am purposefully resisting the temptation to go and look up the algorithm online, instead attempting to demonstrate my analytical skills by breaking down the problem using my own knowledge of algorithm design and data structures.</w:t>
       </w:r>
     </w:p>
     <w:p>
@@ -327,6 +295,7 @@
         <w:pStyle w:val="Heading2"/>
       </w:pPr>
       <w:r>
+        <w:lastRenderedPageBreak/>
         <w:t>Process</w:t>
       </w:r>
     </w:p>
@@ -351,15 +320,7 @@
         </w:numPr>
       </w:pPr>
       <w:r>
-        <w:t xml:space="preserve">Adhering to agile </w:t>
-      </w:r>
-      <w:proofErr w:type="spellStart"/>
-      <w:r>
-        <w:t>tdd</w:t>
-      </w:r>
-      <w:proofErr w:type="spellEnd"/>
-      <w:r>
-        <w:t xml:space="preserve"> process</w:t>
+        <w:t>Adhering to agile tdd process</w:t>
       </w:r>
     </w:p>
     <w:p>
@@ -383,145 +344,657 @@
         </w:numPr>
       </w:pPr>
       <w:r>
+        <w:t>Initial requirements e</w:t>
+      </w:r>
+      <w:r>
+        <w:t>nvisioning and research.</w:t>
+      </w:r>
+    </w:p>
+    <w:p>
+      <w:pPr>
+        <w:pStyle w:val="ListParagraph"/>
+        <w:numPr>
+          <w:ilvl w:val="1"/>
+          <w:numId w:val="2"/>
+        </w:numPr>
+      </w:pPr>
+      <w:r>
+        <w:t>Writing Acceptance Tests to fulfil requirements.</w:t>
+      </w:r>
+    </w:p>
+    <w:p>
+      <w:pPr>
+        <w:pStyle w:val="ListParagraph"/>
+        <w:numPr>
+          <w:ilvl w:val="1"/>
+          <w:numId w:val="2"/>
+        </w:numPr>
+      </w:pPr>
+      <w:r>
+        <w:t>Just in time modelling</w:t>
+      </w:r>
+      <w:r>
+        <w:t xml:space="preserve"> for each test.</w:t>
+      </w:r>
+    </w:p>
+    <w:p>
+      <w:pPr>
+        <w:pStyle w:val="ListParagraph"/>
+        <w:numPr>
+          <w:ilvl w:val="1"/>
+          <w:numId w:val="2"/>
+        </w:numPr>
+      </w:pPr>
+      <w:r>
+        <w:t>Planning iterations and releases.</w:t>
+      </w:r>
+    </w:p>
+    <w:p>
+      <w:pPr>
+        <w:pStyle w:val="ListParagraph"/>
+        <w:numPr>
+          <w:ilvl w:val="1"/>
+          <w:numId w:val="2"/>
+        </w:numPr>
+      </w:pPr>
+      <w:r>
+        <w:t>Mapping requirements and tests onto a test matrix.</w:t>
+      </w:r>
+    </w:p>
+    <w:p>
+      <w:pPr>
+        <w:pStyle w:val="ListParagraph"/>
+        <w:numPr>
+          <w:ilvl w:val="1"/>
+          <w:numId w:val="2"/>
+        </w:numPr>
+      </w:pPr>
+      <w:r>
+        <w:t>Building the backlog.</w:t>
+      </w:r>
+    </w:p>
+    <w:p>
+      <w:pPr>
+        <w:pStyle w:val="ListParagraph"/>
+        <w:numPr>
+          <w:ilvl w:val="1"/>
+          <w:numId w:val="2"/>
+        </w:numPr>
+      </w:pPr>
+      <w:r>
+        <w:t>Implementing tests and code/mocks/stubs that is just barely enough.</w:t>
+      </w:r>
+    </w:p>
+    <w:p>
+      <w:pPr>
+        <w:pStyle w:val="Heading2"/>
+      </w:pPr>
+      <w:r>
+        <w:t>Participation</w:t>
+      </w:r>
+    </w:p>
+    <w:p>
+      <w:pPr>
+        <w:pStyle w:val="ListParagraph"/>
+        <w:numPr>
+          <w:ilvl w:val="0"/>
+          <w:numId w:val="2"/>
+        </w:numPr>
+      </w:pPr>
+      <w:r>
+        <w:t>Delivered</w:t>
+      </w:r>
+      <w:r>
+        <w:t xml:space="preserve"> links to </w:t>
+      </w:r>
+      <w:r>
+        <w:t>github and pivotaltracker.</w:t>
+      </w:r>
+    </w:p>
+    <w:p>
+      <w:pPr>
+        <w:pStyle w:val="Heading2"/>
+      </w:pPr>
+      <w:r>
+        <w:t>Requirements Envisioning</w:t>
+      </w:r>
+    </w:p>
+    <w:p>
+      <w:pPr>
+        <w:pStyle w:val="ListParagraph"/>
+        <w:numPr>
+          <w:ilvl w:val="0"/>
+          <w:numId w:val="2"/>
+        </w:numPr>
+      </w:pPr>
+      <w:r>
+        <w:t xml:space="preserve"> </w:t>
+      </w:r>
+      <w:r>
+        <w:t>Mapping out high level requirement(s)</w:t>
+      </w:r>
+    </w:p>
+    <w:p>
+      <w:pPr>
+        <w:pStyle w:val="ListParagraph"/>
+        <w:numPr>
+          <w:ilvl w:val="1"/>
+          <w:numId w:val="2"/>
+        </w:numPr>
+      </w:pPr>
+      <w:r>
+        <w:rPr>
+          <w:b/>
+        </w:rPr>
+        <w:t>Feature</w:t>
+      </w:r>
+      <w:r>
+        <w:t xml:space="preserve"> - </w:t>
+      </w:r>
+      <w:r>
+        <w:t>Search for Shortest List of Words</w:t>
+      </w:r>
+    </w:p>
+    <w:p>
+      <w:pPr>
+        <w:pStyle w:val="ListParagraph"/>
+        <w:numPr>
+          <w:ilvl w:val="2"/>
+          <w:numId w:val="2"/>
+        </w:numPr>
+      </w:pPr>
+      <w:r>
+        <w:rPr>
+          <w:b/>
+        </w:rPr>
+        <w:t>In order to</w:t>
+      </w:r>
+      <w:r>
+        <w:t xml:space="preserve"> obtain a </w:t>
+      </w:r>
+      <w:r>
+        <w:t>file containing the shortest possible</w:t>
+      </w:r>
+      <w:r>
+        <w:t xml:space="preserve"> list of words starting at Word A and ending at Word B</w:t>
+      </w:r>
+      <w:r>
+        <w:t xml:space="preserve"> where each word is found in a given dictionary and each subsequent word has only one letter which is different from the set of letters in the proceeding word.</w:t>
+      </w:r>
+    </w:p>
+    <w:p>
+      <w:pPr>
+        <w:pStyle w:val="ListParagraph"/>
+        <w:numPr>
+          <w:ilvl w:val="2"/>
+          <w:numId w:val="2"/>
+        </w:numPr>
+        <w:rPr>
+          <w:b/>
+        </w:rPr>
+      </w:pPr>
+      <w:r>
+        <w:rPr>
+          <w:b/>
+        </w:rPr>
+        <w:t>As a</w:t>
+      </w:r>
+      <w:r>
+        <w:t xml:space="preserve"> User</w:t>
+      </w:r>
+    </w:p>
+    <w:p>
+      <w:pPr>
+        <w:pStyle w:val="ListParagraph"/>
+        <w:numPr>
+          <w:ilvl w:val="2"/>
+          <w:numId w:val="2"/>
+        </w:numPr>
+        <w:rPr>
+          <w:b/>
+        </w:rPr>
+      </w:pPr>
+      <w:r>
+        <w:rPr>
+          <w:b/>
+        </w:rPr>
+        <w:t>I want to</w:t>
+      </w:r>
+      <w:r>
+        <w:t xml:space="preserve"> </w:t>
+      </w:r>
+      <w:r>
+        <w:t>execute</w:t>
+      </w:r>
+      <w:r>
+        <w:t xml:space="preserve"> a Program with a Simple UI</w:t>
+      </w:r>
+      <w:r>
+        <w:t>,</w:t>
+      </w:r>
+      <w:r>
+        <w:t xml:space="preserve"> </w:t>
+      </w:r>
+      <w:r>
+        <w:t xml:space="preserve">type the name of a dictionary file, </w:t>
+      </w:r>
+      <w:r>
+        <w:t xml:space="preserve">type Word A, type Word B, </w:t>
+      </w:r>
+      <w:r>
+        <w:t xml:space="preserve">type the name of the results file, </w:t>
+      </w:r>
+      <w:r>
+        <w:t xml:space="preserve">start the search and be informed </w:t>
+      </w:r>
+      <w:r>
+        <w:t xml:space="preserve">that </w:t>
+      </w:r>
+      <w:r>
+        <w:t>the results are ready</w:t>
+      </w:r>
+      <w:r>
+        <w:t xml:space="preserve"> to be viewed in the results file.</w:t>
+      </w:r>
+    </w:p>
+    <w:p>
+      <w:pPr>
+        <w:pStyle w:val="ListParagraph"/>
+        <w:numPr>
+          <w:ilvl w:val="1"/>
+          <w:numId w:val="2"/>
+        </w:numPr>
+        <w:rPr>
+          <w:b/>
+        </w:rPr>
+      </w:pPr>
+      <w:r>
+        <w:rPr>
+          <w:b/>
+        </w:rPr>
+        <w:t>Scenario</w:t>
+      </w:r>
+      <w:r>
+        <w:t xml:space="preserve"> - </w:t>
+      </w:r>
+    </w:p>
+    <w:p>
+      <w:pPr>
+        <w:pStyle w:val="ListParagraph"/>
+        <w:numPr>
+          <w:ilvl w:val="2"/>
+          <w:numId w:val="2"/>
+        </w:numPr>
+        <w:rPr>
+          <w:b/>
+        </w:rPr>
+      </w:pPr>
+      <w:r>
+        <w:rPr>
+          <w:b/>
+        </w:rPr>
+        <w:t xml:space="preserve">Given </w:t>
+      </w:r>
+      <w:r>
+        <w:t xml:space="preserve">a </w:t>
+      </w:r>
+      <w:r>
+        <w:t xml:space="preserve">text file </w:t>
+      </w:r>
+      <w:r>
+        <w:t>co</w:t>
+      </w:r>
+      <w:r>
+        <w:t>n</w:t>
+      </w:r>
+      <w:r>
+        <w:t>tain</w:t>
+      </w:r>
+      <w:r>
+        <w:t xml:space="preserve">ing a dictionary of words with each word listed on a separate line </w:t>
+      </w:r>
+    </w:p>
+    <w:p>
+      <w:pPr>
+        <w:pStyle w:val="ListParagraph"/>
+        <w:ind w:left="2160"/>
+      </w:pPr>
+      <w:r>
+        <w:rPr>
+          <w:b/>
+        </w:rPr>
+        <w:t xml:space="preserve">and </w:t>
+      </w:r>
+      <w:r>
+        <w:t xml:space="preserve">a start Word A </w:t>
+      </w:r>
+    </w:p>
+    <w:p>
+      <w:pPr>
+        <w:pStyle w:val="ListParagraph"/>
+        <w:ind w:left="2160"/>
+      </w:pPr>
+      <w:r>
+        <w:rPr>
+          <w:b/>
+        </w:rPr>
+        <w:t>and</w:t>
+      </w:r>
+      <w:r>
+        <w:t xml:space="preserve"> an end Word B</w:t>
+      </w:r>
+    </w:p>
+    <w:p>
+      <w:pPr>
+        <w:pStyle w:val="ListParagraph"/>
+        <w:ind w:left="2160"/>
+      </w:pPr>
+      <w:r>
+        <w:rPr>
+          <w:b/>
+        </w:rPr>
+        <w:t xml:space="preserve">and </w:t>
+      </w:r>
+      <w:r>
+        <w:t>assuming both words are present in the dictionary</w:t>
+      </w:r>
+    </w:p>
+    <w:p>
+      <w:pPr>
+        <w:pStyle w:val="ListParagraph"/>
+        <w:ind w:left="2160"/>
+      </w:pPr>
+      <w:r>
+        <w:rPr>
+          <w:b/>
+        </w:rPr>
+        <w:t>and</w:t>
+      </w:r>
+      <w:r>
+        <w:t xml:space="preserve"> the name of a results file</w:t>
+      </w:r>
+    </w:p>
+    <w:p>
+      <w:pPr>
+        <w:pStyle w:val="ListParagraph"/>
+        <w:numPr>
+          <w:ilvl w:val="2"/>
+          <w:numId w:val="2"/>
+        </w:numPr>
+        <w:rPr>
+          <w:b/>
+        </w:rPr>
+      </w:pPr>
+      <w:r>
+        <w:rPr>
+          <w:b/>
+        </w:rPr>
+        <w:t>When</w:t>
+      </w:r>
+      <w:r>
+        <w:t xml:space="preserve"> </w:t>
+      </w:r>
+      <w:r>
+        <w:t>I execute the program</w:t>
+      </w:r>
+    </w:p>
+    <w:p>
+      <w:pPr>
+        <w:pStyle w:val="ListParagraph"/>
+        <w:numPr>
+          <w:ilvl w:val="2"/>
+          <w:numId w:val="2"/>
+        </w:numPr>
+        <w:rPr>
+          <w:b/>
+        </w:rPr>
+      </w:pPr>
+      <w:r>
+        <w:rPr>
+          <w:b/>
+        </w:rPr>
+        <w:t>Then</w:t>
+      </w:r>
+      <w:r>
+        <w:t xml:space="preserve"> I want to be prompted to enter the name of the Dictionary file</w:t>
+      </w:r>
+    </w:p>
+    <w:p>
+      <w:pPr>
+        <w:pStyle w:val="ListParagraph"/>
+        <w:ind w:left="2160"/>
+        <w:rPr>
+          <w:b/>
+        </w:rPr>
+      </w:pPr>
+      <w:r>
+        <w:rPr>
+          <w:b/>
+        </w:rPr>
+        <w:t xml:space="preserve">and </w:t>
+      </w:r>
+      <w:r>
+        <w:t>I want to be prompted to enter Word A</w:t>
+      </w:r>
+    </w:p>
+    <w:p>
+      <w:pPr>
+        <w:pStyle w:val="ListParagraph"/>
+        <w:ind w:left="2160"/>
+      </w:pPr>
+      <w:r>
+        <w:rPr>
+          <w:b/>
+        </w:rPr>
+        <w:t>and</w:t>
+      </w:r>
+      <w:r>
+        <w:t xml:space="preserve"> I want to be prompted to enter Word B</w:t>
+      </w:r>
+    </w:p>
+    <w:p>
+      <w:pPr>
+        <w:pStyle w:val="ListParagraph"/>
+        <w:ind w:left="2160"/>
+      </w:pPr>
+      <w:r>
+        <w:rPr>
+          <w:b/>
+        </w:rPr>
+        <w:t>and</w:t>
+      </w:r>
+      <w:r>
+        <w:t xml:space="preserve"> I want to be prompted to enter the name of the Results file</w:t>
+      </w:r>
+    </w:p>
+    <w:p>
+      <w:pPr>
+        <w:pStyle w:val="ListParagraph"/>
+        <w:ind w:left="2160"/>
+      </w:pPr>
+      <w:r>
+        <w:rPr>
+          <w:b/>
+        </w:rPr>
+        <w:t>Then</w:t>
+      </w:r>
+      <w:r>
+        <w:t xml:space="preserve"> I want the program to generate the results</w:t>
+      </w:r>
+    </w:p>
+    <w:p>
+      <w:pPr>
+        <w:pStyle w:val="ListParagraph"/>
+        <w:ind w:left="2160"/>
+      </w:pPr>
+      <w:r>
+        <w:rPr>
+          <w:b/>
+        </w:rPr>
+        <w:t>and</w:t>
+      </w:r>
+      <w:r>
+        <w:t xml:space="preserve"> I want </w:t>
+      </w:r>
+      <w:r>
+        <w:t>to be informed that the results are ready</w:t>
+      </w:r>
+    </w:p>
+    <w:p>
+      <w:pPr>
+        <w:pStyle w:val="ListParagraph"/>
+        <w:numPr>
+          <w:ilvl w:val="0"/>
+          <w:numId w:val="2"/>
+        </w:numPr>
+      </w:pPr>
+      <w:r>
+        <w:t xml:space="preserve">Breaking down high level scenario into </w:t>
+      </w:r>
+      <w:r>
+        <w:t>lower level features/scenarios.</w:t>
+      </w:r>
+    </w:p>
+    <w:p>
+      <w:pPr>
+        <w:pStyle w:val="ListParagraph"/>
+        <w:numPr>
+          <w:ilvl w:val="1"/>
+          <w:numId w:val="2"/>
+        </w:numPr>
+        <w:rPr>
+          <w:b/>
+        </w:rPr>
+      </w:pPr>
+      <w:r>
+        <w:rPr>
+          <w:b/>
+        </w:rPr>
+        <w:t>Feature</w:t>
+      </w:r>
+      <w:r>
+        <w:t xml:space="preserve"> Read name of Dictionary file</w:t>
+      </w:r>
+    </w:p>
+    <w:p>
+      <w:pPr>
+        <w:pStyle w:val="ListParagraph"/>
+        <w:numPr>
+          <w:ilvl w:val="1"/>
+          <w:numId w:val="2"/>
+        </w:numPr>
+        <w:rPr>
+          <w:b/>
+        </w:rPr>
+      </w:pPr>
+      <w:r>
+        <w:rPr>
+          <w:b/>
+        </w:rPr>
+        <w:t xml:space="preserve">Feature </w:t>
+      </w:r>
+      <w:r>
+        <w:t>Read Word A</w:t>
+      </w:r>
+    </w:p>
+    <w:p>
+      <w:pPr>
+        <w:pStyle w:val="ListParagraph"/>
+        <w:numPr>
+          <w:ilvl w:val="1"/>
+          <w:numId w:val="2"/>
+        </w:numPr>
+        <w:rPr>
+          <w:b/>
+        </w:rPr>
+      </w:pPr>
+      <w:r>
+        <w:rPr>
+          <w:b/>
+        </w:rPr>
+        <w:t>Feature</w:t>
+      </w:r>
+      <w:r>
+        <w:t xml:space="preserve"> Read Word B</w:t>
+      </w:r>
+    </w:p>
+    <w:p>
+      <w:pPr>
+        <w:pStyle w:val="ListParagraph"/>
+        <w:numPr>
+          <w:ilvl w:val="1"/>
+          <w:numId w:val="2"/>
+        </w:numPr>
+        <w:rPr>
+          <w:b/>
+        </w:rPr>
+      </w:pPr>
+      <w:r>
+        <w:rPr>
+          <w:b/>
+        </w:rPr>
         <w:lastRenderedPageBreak/>
-        <w:t>Initial requirements e</w:t>
-      </w:r>
-      <w:r>
-        <w:t>nvisioning and research.</w:t>
-      </w:r>
-    </w:p>
-    <w:p>
-      <w:pPr>
-        <w:pStyle w:val="ListParagraph"/>
-        <w:numPr>
-          <w:ilvl w:val="1"/>
-          <w:numId w:val="2"/>
-        </w:numPr>
-      </w:pPr>
-      <w:r>
-        <w:t>Writing Acceptance Tests to fulfil requirements.</w:t>
-      </w:r>
-    </w:p>
-    <w:p>
-      <w:pPr>
-        <w:pStyle w:val="ListParagraph"/>
-        <w:numPr>
-          <w:ilvl w:val="1"/>
-          <w:numId w:val="2"/>
-        </w:numPr>
-      </w:pPr>
-      <w:r>
-        <w:t>Just in time modelling</w:t>
-      </w:r>
-      <w:r>
-        <w:t xml:space="preserve"> for each test.</w:t>
-      </w:r>
-    </w:p>
-    <w:p>
-      <w:pPr>
-        <w:pStyle w:val="ListParagraph"/>
-        <w:numPr>
-          <w:ilvl w:val="1"/>
-          <w:numId w:val="2"/>
-        </w:numPr>
-      </w:pPr>
-      <w:r>
-        <w:t>Planning iterations and releases.</w:t>
-      </w:r>
-    </w:p>
-    <w:p>
-      <w:pPr>
-        <w:pStyle w:val="ListParagraph"/>
-        <w:numPr>
-          <w:ilvl w:val="1"/>
-          <w:numId w:val="2"/>
-        </w:numPr>
-      </w:pPr>
-      <w:r>
-        <w:t>Mapping requirements and tests onto a test matrix.</w:t>
-      </w:r>
-    </w:p>
-    <w:p>
-      <w:pPr>
-        <w:pStyle w:val="ListParagraph"/>
-        <w:numPr>
-          <w:ilvl w:val="1"/>
-          <w:numId w:val="2"/>
-        </w:numPr>
-      </w:pPr>
-      <w:r>
-        <w:t>Building the backlog.</w:t>
-      </w:r>
-    </w:p>
-    <w:p>
-      <w:pPr>
-        <w:pStyle w:val="ListParagraph"/>
-        <w:numPr>
-          <w:ilvl w:val="1"/>
-          <w:numId w:val="2"/>
-        </w:numPr>
-      </w:pPr>
-      <w:r>
-        <w:t>Implementing tests and code/mocks/stubs that is just barely enough.</w:t>
-      </w:r>
-    </w:p>
-    <w:p>
-      <w:pPr>
-        <w:pStyle w:val="Heading2"/>
-      </w:pPr>
-      <w:r>
-        <w:t>Participation</w:t>
-      </w:r>
-    </w:p>
-    <w:p>
-      <w:pPr>
-        <w:pStyle w:val="ListParagraph"/>
-        <w:numPr>
-          <w:ilvl w:val="0"/>
-          <w:numId w:val="2"/>
-        </w:numPr>
-      </w:pPr>
-      <w:r>
-        <w:t xml:space="preserve">Delivered </w:t>
-      </w:r>
-      <w:proofErr w:type="spellStart"/>
-      <w:r>
-        <w:t>github</w:t>
-      </w:r>
-      <w:proofErr w:type="spellEnd"/>
-      <w:r>
-        <w:t xml:space="preserve"> and </w:t>
-      </w:r>
-      <w:proofErr w:type="spellStart"/>
-      <w:r>
-        <w:t>pivotaltracker</w:t>
-      </w:r>
-      <w:proofErr w:type="spellEnd"/>
-      <w:r>
-        <w:t xml:space="preserve"> links.</w:t>
-      </w:r>
-    </w:p>
-    <w:p>
-      <w:pPr>
-        <w:pStyle w:val="Heading2"/>
-      </w:pPr>
-      <w:r>
-        <w:t>Requirements Envisioning</w:t>
-      </w:r>
-    </w:p>
-    <w:p>
-      <w:pPr>
-        <w:pStyle w:val="ListParagraph"/>
-        <w:numPr>
-          <w:ilvl w:val="0"/>
-          <w:numId w:val="2"/>
-        </w:numPr>
-      </w:pPr>
+        <w:t>Feature</w:t>
+      </w:r>
+      <w:r>
+        <w:t xml:space="preserve"> read name of Results file</w:t>
+      </w:r>
+    </w:p>
+    <w:p>
+      <w:pPr>
+        <w:pStyle w:val="ListParagraph"/>
+        <w:numPr>
+          <w:ilvl w:val="1"/>
+          <w:numId w:val="2"/>
+        </w:numPr>
+      </w:pPr>
+      <w:r>
+        <w:rPr>
+          <w:b/>
+        </w:rPr>
+        <w:t>Feature</w:t>
+      </w:r>
       <w:r>
         <w:t xml:space="preserve"> </w:t>
       </w:r>
       <w:r>
-        <w:t>Mapping out high level requirement(s)</w:t>
+        <w:t xml:space="preserve">Load the list of words </w:t>
+      </w:r>
+      <w:r>
+        <w:t>from the dictionary file</w:t>
+      </w:r>
+    </w:p>
+    <w:p>
+      <w:pPr>
+        <w:pStyle w:val="ListParagraph"/>
+        <w:numPr>
+          <w:ilvl w:val="1"/>
+          <w:numId w:val="2"/>
+        </w:numPr>
+      </w:pPr>
+      <w:r>
+        <w:t>Feature Find words that only have one letter which is different</w:t>
+      </w:r>
+    </w:p>
+    <w:p>
+      <w:pPr>
+        <w:pStyle w:val="ListParagraph"/>
+        <w:numPr>
+          <w:ilvl w:val="1"/>
+          <w:numId w:val="2"/>
+        </w:numPr>
+      </w:pPr>
+      <w:r>
+        <w:rPr>
+          <w:b/>
+        </w:rPr>
+        <w:t xml:space="preserve">Feature </w:t>
+      </w:r>
+      <w:r>
+        <w:t>Link words together that are only one letter different</w:t>
+      </w:r>
+      <w:r>
+        <w:t xml:space="preserve"> to form paths</w:t>
       </w:r>
     </w:p>
     <w:p>
@@ -539,399 +1012,125 @@
         <w:t>Feature</w:t>
       </w:r>
       <w:r>
-        <w:t xml:space="preserve"> - </w:t>
-      </w:r>
-      <w:r>
-        <w:t>Search for Shortest List of Words</w:t>
-      </w:r>
-    </w:p>
-    <w:p>
-      <w:pPr>
-        <w:pStyle w:val="ListParagraph"/>
-        <w:numPr>
-          <w:ilvl w:val="2"/>
-          <w:numId w:val="2"/>
-        </w:numPr>
-      </w:pPr>
-      <w:r>
-        <w:rPr>
-          <w:b/>
-        </w:rPr>
-        <w:t>In order to</w:t>
-      </w:r>
-      <w:r>
-        <w:t xml:space="preserve"> obtain a </w:t>
-      </w:r>
-      <w:r>
-        <w:t>file containing the shortest possible</w:t>
-      </w:r>
-      <w:r>
-        <w:t xml:space="preserve"> list of words starting at Word A and ending at Word B</w:t>
-      </w:r>
-      <w:r>
-        <w:t xml:space="preserve"> where each word is found in a given dictionary and each subsequent word has only one letter which is different from the set of letters in the proceeding word.</w:t>
-      </w:r>
-    </w:p>
-    <w:p>
-      <w:pPr>
-        <w:pStyle w:val="ListParagraph"/>
-        <w:numPr>
-          <w:ilvl w:val="2"/>
-          <w:numId w:val="2"/>
-        </w:numPr>
-        <w:rPr>
-          <w:b/>
-        </w:rPr>
-      </w:pPr>
-      <w:r>
-        <w:rPr>
-          <w:b/>
-        </w:rPr>
-        <w:t>As a</w:t>
-      </w:r>
-      <w:r>
-        <w:t xml:space="preserve"> User</w:t>
-      </w:r>
-    </w:p>
-    <w:p>
-      <w:pPr>
-        <w:pStyle w:val="ListParagraph"/>
-        <w:numPr>
-          <w:ilvl w:val="2"/>
-          <w:numId w:val="2"/>
-        </w:numPr>
-        <w:rPr>
-          <w:b/>
-        </w:rPr>
-      </w:pPr>
-      <w:r>
-        <w:rPr>
-          <w:b/>
-        </w:rPr>
-        <w:t>I want to</w:t>
-      </w:r>
-      <w:r>
-        <w:t xml:space="preserve"> </w:t>
-      </w:r>
-      <w:r>
-        <w:t>execute</w:t>
-      </w:r>
-      <w:r>
-        <w:t xml:space="preserve"> a Program with a Simple UI</w:t>
-      </w:r>
-      <w:r>
-        <w:t>,</w:t>
-      </w:r>
-      <w:r>
-        <w:t xml:space="preserve"> </w:t>
-      </w:r>
-      <w:r>
-        <w:t xml:space="preserve">type the name of a dictionary file, </w:t>
-      </w:r>
-      <w:r>
-        <w:t xml:space="preserve">type Word A, type Word B, </w:t>
-      </w:r>
-      <w:r>
-        <w:t xml:space="preserve">type the name of the results file, </w:t>
-      </w:r>
-      <w:r>
-        <w:t xml:space="preserve">start the search and be informed </w:t>
-      </w:r>
-      <w:r>
-        <w:t xml:space="preserve">that </w:t>
-      </w:r>
-      <w:r>
-        <w:t>the results are ready</w:t>
-      </w:r>
-      <w:r>
-        <w:t xml:space="preserve"> to be viewed in the results file.</w:t>
-      </w:r>
-    </w:p>
-    <w:p>
-      <w:pPr>
-        <w:pStyle w:val="ListParagraph"/>
-        <w:numPr>
-          <w:ilvl w:val="1"/>
-          <w:numId w:val="2"/>
-        </w:numPr>
-        <w:rPr>
-          <w:b/>
-        </w:rPr>
-      </w:pPr>
-      <w:r>
-        <w:rPr>
-          <w:b/>
-        </w:rPr>
-        <w:t>Scenario</w:t>
-      </w:r>
-      <w:r>
-        <w:t xml:space="preserve"> - </w:t>
-      </w:r>
-    </w:p>
-    <w:p>
-      <w:pPr>
-        <w:pStyle w:val="ListParagraph"/>
-        <w:numPr>
-          <w:ilvl w:val="2"/>
-          <w:numId w:val="2"/>
-        </w:numPr>
-        <w:rPr>
-          <w:b/>
-        </w:rPr>
-      </w:pPr>
-      <w:r>
-        <w:rPr>
-          <w:b/>
-        </w:rPr>
-        <w:t xml:space="preserve">Given </w:t>
+        <w:t xml:space="preserve"> Find the first Word A</w:t>
+      </w:r>
+    </w:p>
+    <w:p>
+      <w:pPr>
+        <w:pStyle w:val="ListParagraph"/>
+        <w:numPr>
+          <w:ilvl w:val="1"/>
+          <w:numId w:val="2"/>
+        </w:numPr>
+      </w:pPr>
+      <w:r>
+        <w:t xml:space="preserve">Feature maintain a list of found words </w:t>
+      </w:r>
+    </w:p>
+    <w:p>
+      <w:pPr>
+        <w:pStyle w:val="ListParagraph"/>
+        <w:numPr>
+          <w:ilvl w:val="1"/>
+          <w:numId w:val="2"/>
+        </w:numPr>
+      </w:pPr>
+      <w:r>
+        <w:t>Feature Check if Word B has been found</w:t>
+      </w:r>
+    </w:p>
+    <w:p>
+      <w:pPr>
+        <w:pStyle w:val="ListParagraph"/>
+        <w:numPr>
+          <w:ilvl w:val="1"/>
+          <w:numId w:val="2"/>
+        </w:numPr>
+      </w:pPr>
+      <w:r>
+        <w:rPr>
+          <w:b/>
+        </w:rPr>
+        <w:t>Feature record the length of a found path</w:t>
+      </w:r>
+    </w:p>
+    <w:p>
+      <w:pPr>
+        <w:pStyle w:val="ListParagraph"/>
+        <w:numPr>
+          <w:ilvl w:val="1"/>
+          <w:numId w:val="2"/>
+        </w:numPr>
+      </w:pPr>
+      <w:r>
+        <w:t xml:space="preserve">Feature </w:t>
+      </w:r>
+      <w:r>
+        <w:t xml:space="preserve">backtrack to </w:t>
+      </w:r>
+      <w:r>
+        <w:t>searc</w:t>
+      </w:r>
+      <w:r>
+        <w:t>h alternative paths</w:t>
+      </w:r>
+    </w:p>
+    <w:p>
+      <w:pPr>
+        <w:pStyle w:val="ListParagraph"/>
+        <w:numPr>
+          <w:ilvl w:val="1"/>
+          <w:numId w:val="2"/>
+        </w:numPr>
+      </w:pPr>
+      <w:r>
+        <w:t>Feature Record when a path has been searched</w:t>
+      </w:r>
+    </w:p>
+    <w:p>
+      <w:pPr>
+        <w:pStyle w:val="ListParagraph"/>
+        <w:numPr>
+          <w:ilvl w:val="1"/>
+          <w:numId w:val="2"/>
+        </w:numPr>
+      </w:pPr>
+      <w:r>
+        <w:t>Feature Stop searching if the length of the path is greater than  the shortest found path</w:t>
+      </w:r>
+    </w:p>
+    <w:p>
+      <w:pPr>
+        <w:pStyle w:val="ListParagraph"/>
+        <w:numPr>
+          <w:ilvl w:val="1"/>
+          <w:numId w:val="2"/>
+        </w:numPr>
+      </w:pPr>
+      <w:r>
+        <w:t>Feature Stop searching if all paths have been searched</w:t>
+      </w:r>
+    </w:p>
+    <w:p>
+      <w:pPr>
+        <w:pStyle w:val="ListParagraph"/>
+        <w:numPr>
+          <w:ilvl w:val="1"/>
+          <w:numId w:val="2"/>
+        </w:numPr>
+      </w:pPr>
+      <w:r>
+        <w:t xml:space="preserve">Feature Write </w:t>
       </w:r>
       <w:r>
         <w:t xml:space="preserve">a </w:t>
       </w:r>
       <w:r>
-        <w:t xml:space="preserve">text file </w:t>
-      </w:r>
-      <w:r>
-        <w:t>co</w:t>
-      </w:r>
-      <w:r>
-        <w:t>n</w:t>
-      </w:r>
-      <w:r>
-        <w:t>tain</w:t>
-      </w:r>
-      <w:r>
-        <w:t xml:space="preserve">ing a dictionary of words with each word listed on a separate line </w:t>
-      </w:r>
-    </w:p>
-    <w:p>
-      <w:pPr>
-        <w:pStyle w:val="ListParagraph"/>
-        <w:ind w:left="2160"/>
-      </w:pPr>
-      <w:proofErr w:type="gramStart"/>
-      <w:r>
-        <w:rPr>
-          <w:b/>
-        </w:rPr>
-        <w:t>and</w:t>
-      </w:r>
-      <w:proofErr w:type="gramEnd"/>
-      <w:r>
-        <w:rPr>
-          <w:b/>
-        </w:rPr>
-        <w:t xml:space="preserve"> </w:t>
-      </w:r>
-      <w:r>
-        <w:t xml:space="preserve">a start Word A </w:t>
-      </w:r>
-    </w:p>
-    <w:p>
-      <w:pPr>
-        <w:pStyle w:val="ListParagraph"/>
-        <w:ind w:left="2160"/>
-      </w:pPr>
-      <w:proofErr w:type="gramStart"/>
-      <w:r>
-        <w:rPr>
-          <w:b/>
-        </w:rPr>
-        <w:t>and</w:t>
-      </w:r>
-      <w:proofErr w:type="gramEnd"/>
-      <w:r>
-        <w:t xml:space="preserve"> an end Word B</w:t>
-      </w:r>
-    </w:p>
-    <w:p>
-      <w:pPr>
-        <w:pStyle w:val="ListParagraph"/>
-        <w:ind w:left="2160"/>
-      </w:pPr>
-      <w:proofErr w:type="gramStart"/>
-      <w:r>
-        <w:rPr>
-          <w:b/>
-        </w:rPr>
-        <w:t>and</w:t>
-      </w:r>
-      <w:proofErr w:type="gramEnd"/>
-      <w:r>
-        <w:rPr>
-          <w:b/>
-        </w:rPr>
-        <w:t xml:space="preserve"> </w:t>
-      </w:r>
-      <w:r>
-        <w:t>assuming both words are present in the dictionary</w:t>
-      </w:r>
-    </w:p>
-    <w:p>
-      <w:pPr>
-        <w:pStyle w:val="ListParagraph"/>
-        <w:ind w:left="2160"/>
-      </w:pPr>
-      <w:proofErr w:type="gramStart"/>
-      <w:r>
-        <w:rPr>
-          <w:b/>
-        </w:rPr>
-        <w:t>and</w:t>
-      </w:r>
-      <w:proofErr w:type="gramEnd"/>
-      <w:r>
-        <w:t xml:space="preserve"> the name of a results file</w:t>
-      </w:r>
-    </w:p>
-    <w:p>
-      <w:pPr>
-        <w:pStyle w:val="ListParagraph"/>
-        <w:numPr>
-          <w:ilvl w:val="2"/>
-          <w:numId w:val="2"/>
-        </w:numPr>
-        <w:rPr>
-          <w:b/>
-        </w:rPr>
-      </w:pPr>
-      <w:r>
-        <w:rPr>
-          <w:b/>
-        </w:rPr>
-        <w:t>When</w:t>
-      </w:r>
-      <w:r>
-        <w:t xml:space="preserve"> </w:t>
-      </w:r>
-      <w:r>
-        <w:t>I execute the program</w:t>
-      </w:r>
-    </w:p>
-    <w:p>
-      <w:pPr>
-        <w:pStyle w:val="ListParagraph"/>
-        <w:numPr>
-          <w:ilvl w:val="2"/>
-          <w:numId w:val="2"/>
-        </w:numPr>
-        <w:rPr>
-          <w:b/>
-        </w:rPr>
-      </w:pPr>
-      <w:r>
-        <w:rPr>
-          <w:b/>
-        </w:rPr>
-        <w:t>Then</w:t>
-      </w:r>
-      <w:r>
-        <w:t xml:space="preserve"> I want to be prompted to enter the name of the Dictionary file</w:t>
-      </w:r>
-    </w:p>
-    <w:p>
-      <w:pPr>
-        <w:pStyle w:val="ListParagraph"/>
-        <w:ind w:left="2160"/>
-        <w:rPr>
-          <w:b/>
-        </w:rPr>
-      </w:pPr>
-      <w:proofErr w:type="gramStart"/>
-      <w:r>
-        <w:rPr>
-          <w:b/>
-        </w:rPr>
-        <w:t>and</w:t>
-      </w:r>
-      <w:proofErr w:type="gramEnd"/>
-      <w:r>
-        <w:rPr>
-          <w:b/>
-        </w:rPr>
-        <w:t xml:space="preserve"> </w:t>
-      </w:r>
-      <w:r>
-        <w:t>I want to be prompted to enter Word A</w:t>
-      </w:r>
-    </w:p>
-    <w:p>
-      <w:pPr>
-        <w:pStyle w:val="ListParagraph"/>
-        <w:ind w:left="2160"/>
-      </w:pPr>
-      <w:proofErr w:type="gramStart"/>
-      <w:r>
-        <w:rPr>
-          <w:b/>
-        </w:rPr>
-        <w:t>and</w:t>
-      </w:r>
-      <w:proofErr w:type="gramEnd"/>
-      <w:r>
-        <w:t xml:space="preserve"> I want to be prompted to enter Word B</w:t>
-      </w:r>
-    </w:p>
-    <w:p>
-      <w:pPr>
-        <w:pStyle w:val="ListParagraph"/>
-        <w:ind w:left="2160"/>
-      </w:pPr>
-      <w:proofErr w:type="gramStart"/>
-      <w:r>
-        <w:rPr>
-          <w:b/>
-        </w:rPr>
-        <w:t>and</w:t>
-      </w:r>
-      <w:proofErr w:type="gramEnd"/>
-      <w:r>
-        <w:t xml:space="preserve"> I want to be prompted to enter the name of the Results file</w:t>
-      </w:r>
-    </w:p>
-    <w:p>
-      <w:pPr>
-        <w:pStyle w:val="ListParagraph"/>
-        <w:ind w:left="2160"/>
-      </w:pPr>
-      <w:r>
-        <w:rPr>
-          <w:b/>
-        </w:rPr>
-        <w:t>Then</w:t>
-      </w:r>
-      <w:r>
-        <w:t xml:space="preserve"> I want the program to generate the results</w:t>
-      </w:r>
-    </w:p>
-    <w:p>
-      <w:pPr>
-        <w:pStyle w:val="ListParagraph"/>
-        <w:ind w:left="2160"/>
-      </w:pPr>
-      <w:proofErr w:type="gramStart"/>
-      <w:r>
-        <w:rPr>
-          <w:b/>
-        </w:rPr>
-        <w:t>and</w:t>
-      </w:r>
-      <w:proofErr w:type="gramEnd"/>
-      <w:r>
-        <w:t xml:space="preserve"> I want </w:t>
-      </w:r>
-      <w:r>
-        <w:t>to be informed that the results are ready</w:t>
-      </w:r>
-    </w:p>
-    <w:p>
-      <w:pPr>
-        <w:pStyle w:val="ListParagraph"/>
-        <w:numPr>
-          <w:ilvl w:val="0"/>
-          <w:numId w:val="2"/>
-        </w:numPr>
-      </w:pPr>
+        <w:t>list</w:t>
+      </w:r>
+      <w:r>
+        <w:t xml:space="preserve"> of Words that form the shortest path to the results file.</w:t>
+      </w:r>
     </w:p>
     <w:sectPr>
       <w:pgSz w:w="11906" w:h="16838"/>

</xml_diff>

<commit_message>
Added assumptions to project document [#90336594]
</commit_message>
<xml_diff>
--- a/documents/Advanced Health & Care Project Approach Jeremy Pridmore 13-03-2015.docx
+++ b/documents/Advanced Health & Care Project Approach Jeremy Pridmore 13-03-2015.docx
@@ -60,7 +60,15 @@
         </w:numPr>
       </w:pPr>
       <w:r>
-        <w:t xml:space="preserve">Treat as client.  New client in myhours and track time.  </w:t>
+        <w:t xml:space="preserve">Treat as client.  New client in </w:t>
+      </w:r>
+      <w:proofErr w:type="spellStart"/>
+      <w:r>
+        <w:t>myhours</w:t>
+      </w:r>
+      <w:proofErr w:type="spellEnd"/>
+      <w:r>
+        <w:t xml:space="preserve"> and track time.  </w:t>
       </w:r>
     </w:p>
     <w:p>
@@ -84,7 +92,31 @@
         </w:numPr>
       </w:pPr>
       <w:r>
-        <w:t xml:space="preserve">TFS vs GIT - TFS - choose Scrum process template vs David saying that moving over to GIT - so create a new GitHub repo.  </w:t>
+        <w:t xml:space="preserve">TFS </w:t>
+      </w:r>
+      <w:proofErr w:type="spellStart"/>
+      <w:r>
+        <w:t>vs</w:t>
+      </w:r>
+      <w:proofErr w:type="spellEnd"/>
+      <w:r>
+        <w:t xml:space="preserve"> GIT - TFS - choose Scrum process template </w:t>
+      </w:r>
+      <w:proofErr w:type="spellStart"/>
+      <w:r>
+        <w:t>vs</w:t>
+      </w:r>
+      <w:proofErr w:type="spellEnd"/>
+      <w:r>
+        <w:t xml:space="preserve"> David saying that moving over to GIT - so create a new </w:t>
+      </w:r>
+      <w:proofErr w:type="spellStart"/>
+      <w:r>
+        <w:t>GitHub</w:t>
+      </w:r>
+      <w:proofErr w:type="spellEnd"/>
+      <w:r>
+        <w:t xml:space="preserve"> repo.  </w:t>
       </w:r>
     </w:p>
     <w:p>
@@ -99,7 +131,15 @@
         <w:t>Need to loo</w:t>
       </w:r>
       <w:r>
-        <w:t>k at Kaban process if using GIT?</w:t>
+        <w:t xml:space="preserve">k at </w:t>
+      </w:r>
+      <w:proofErr w:type="spellStart"/>
+      <w:r>
+        <w:t>Kaban</w:t>
+      </w:r>
+      <w:proofErr w:type="spellEnd"/>
+      <w:r>
+        <w:t xml:space="preserve"> process if using GIT?</w:t>
       </w:r>
     </w:p>
     <w:p>
@@ -111,7 +151,15 @@
         </w:numPr>
       </w:pPr>
       <w:r>
-        <w:t>Use NUnit testing - create new test project.  Which runner?</w:t>
+        <w:t xml:space="preserve">Use </w:t>
+      </w:r>
+      <w:proofErr w:type="spellStart"/>
+      <w:r>
+        <w:t>NUnit</w:t>
+      </w:r>
+      <w:proofErr w:type="spellEnd"/>
+      <w:r>
+        <w:t xml:space="preserve"> testing - create new test project.  Which runner?</w:t>
       </w:r>
     </w:p>
     <w:p>
@@ -123,7 +171,15 @@
         </w:numPr>
       </w:pPr>
       <w:r>
-        <w:t>Impact on memory key requirement - use ANTs Memory profiler?  Most significant impact will be on the data structure and search algos.</w:t>
+        <w:t xml:space="preserve">Impact on memory key requirement - use ANTs Memory profiler?  Most significant impact will be on the data structure and search </w:t>
+      </w:r>
+      <w:proofErr w:type="spellStart"/>
+      <w:r>
+        <w:t>algos</w:t>
+      </w:r>
+      <w:proofErr w:type="spellEnd"/>
+      <w:r>
+        <w:t>.</w:t>
       </w:r>
     </w:p>
     <w:p>
@@ -320,7 +376,15 @@
         </w:numPr>
       </w:pPr>
       <w:r>
-        <w:t>Adhering to agile tdd process</w:t>
+        <w:t xml:space="preserve">Adhering to agile </w:t>
+      </w:r>
+      <w:proofErr w:type="spellStart"/>
+      <w:r>
+        <w:t>tdd</w:t>
+      </w:r>
+      <w:proofErr w:type="spellEnd"/>
+      <w:r>
+        <w:t xml:space="preserve"> process</w:t>
       </w:r>
     </w:p>
     <w:p>
@@ -447,8 +511,21 @@
       <w:r>
         <w:t xml:space="preserve"> links to </w:t>
       </w:r>
-      <w:r>
-        <w:t>github and pivotaltracker.</w:t>
+      <w:proofErr w:type="spellStart"/>
+      <w:r>
+        <w:t>github</w:t>
+      </w:r>
+      <w:proofErr w:type="spellEnd"/>
+      <w:r>
+        <w:t xml:space="preserve"> and </w:t>
+      </w:r>
+      <w:proofErr w:type="spellStart"/>
+      <w:r>
+        <w:t>pivotaltracker</w:t>
+      </w:r>
+      <w:proofErr w:type="spellEnd"/>
+      <w:r>
+        <w:t>.</w:t>
       </w:r>
     </w:p>
     <w:p>
@@ -659,11 +736,19 @@
         <w:pStyle w:val="ListParagraph"/>
         <w:ind w:left="2160"/>
       </w:pPr>
-      <w:r>
-        <w:rPr>
-          <w:b/>
-        </w:rPr>
-        <w:t xml:space="preserve">and </w:t>
+      <w:proofErr w:type="gramStart"/>
+      <w:r>
+        <w:rPr>
+          <w:b/>
+        </w:rPr>
+        <w:t>and</w:t>
+      </w:r>
+      <w:proofErr w:type="gramEnd"/>
+      <w:r>
+        <w:rPr>
+          <w:b/>
+        </w:rPr>
+        <w:t xml:space="preserve"> </w:t>
       </w:r>
       <w:r>
         <w:t xml:space="preserve">a start Word A </w:t>
@@ -674,12 +759,14 @@
         <w:pStyle w:val="ListParagraph"/>
         <w:ind w:left="2160"/>
       </w:pPr>
+      <w:proofErr w:type="gramStart"/>
       <w:r>
         <w:rPr>
           <w:b/>
         </w:rPr>
         <w:t>and</w:t>
       </w:r>
+      <w:proofErr w:type="gramEnd"/>
       <w:r>
         <w:t xml:space="preserve"> an end Word B</w:t>
       </w:r>
@@ -689,11 +776,19 @@
         <w:pStyle w:val="ListParagraph"/>
         <w:ind w:left="2160"/>
       </w:pPr>
-      <w:r>
-        <w:rPr>
-          <w:b/>
-        </w:rPr>
-        <w:t xml:space="preserve">and </w:t>
+      <w:proofErr w:type="gramStart"/>
+      <w:r>
+        <w:rPr>
+          <w:b/>
+        </w:rPr>
+        <w:t>and</w:t>
+      </w:r>
+      <w:proofErr w:type="gramEnd"/>
+      <w:r>
+        <w:rPr>
+          <w:b/>
+        </w:rPr>
+        <w:t xml:space="preserve"> </w:t>
       </w:r>
       <w:r>
         <w:t>assuming both words are present in the dictionary</w:t>
@@ -704,12 +799,14 @@
         <w:pStyle w:val="ListParagraph"/>
         <w:ind w:left="2160"/>
       </w:pPr>
+      <w:proofErr w:type="gramStart"/>
       <w:r>
         <w:rPr>
           <w:b/>
         </w:rPr>
         <w:t>and</w:t>
       </w:r>
+      <w:proofErr w:type="gramEnd"/>
       <w:r>
         <w:t xml:space="preserve"> the name of a results file</w:t>
       </w:r>
@@ -767,11 +864,19 @@
           <w:b/>
         </w:rPr>
       </w:pPr>
-      <w:r>
-        <w:rPr>
-          <w:b/>
-        </w:rPr>
-        <w:t xml:space="preserve">and </w:t>
+      <w:proofErr w:type="gramStart"/>
+      <w:r>
+        <w:rPr>
+          <w:b/>
+        </w:rPr>
+        <w:t>and</w:t>
+      </w:r>
+      <w:proofErr w:type="gramEnd"/>
+      <w:r>
+        <w:rPr>
+          <w:b/>
+        </w:rPr>
+        <w:t xml:space="preserve"> </w:t>
       </w:r>
       <w:r>
         <w:t>I want to be prompted to enter Word A</w:t>
@@ -782,12 +887,14 @@
         <w:pStyle w:val="ListParagraph"/>
         <w:ind w:left="2160"/>
       </w:pPr>
+      <w:proofErr w:type="gramStart"/>
       <w:r>
         <w:rPr>
           <w:b/>
         </w:rPr>
         <w:t>and</w:t>
       </w:r>
+      <w:proofErr w:type="gramEnd"/>
       <w:r>
         <w:t xml:space="preserve"> I want to be prompted to enter Word B</w:t>
       </w:r>
@@ -797,12 +904,14 @@
         <w:pStyle w:val="ListParagraph"/>
         <w:ind w:left="2160"/>
       </w:pPr>
+      <w:proofErr w:type="gramStart"/>
       <w:r>
         <w:rPr>
           <w:b/>
         </w:rPr>
         <w:t>and</w:t>
       </w:r>
+      <w:proofErr w:type="gramEnd"/>
       <w:r>
         <w:t xml:space="preserve"> I want to be prompted to enter the name of the Results file</w:t>
       </w:r>
@@ -827,12 +936,14 @@
         <w:pStyle w:val="ListParagraph"/>
         <w:ind w:left="2160"/>
       </w:pPr>
+      <w:proofErr w:type="gramStart"/>
       <w:r>
         <w:rPr>
           <w:b/>
         </w:rPr>
         <w:t>and</w:t>
       </w:r>
+      <w:proofErr w:type="gramEnd"/>
       <w:r>
         <w:t xml:space="preserve"> I want </w:t>
       </w:r>
@@ -973,7 +1084,13 @@
         </w:numPr>
       </w:pPr>
       <w:r>
-        <w:t>Feature Find words that only have one letter which is different</w:t>
+        <w:rPr>
+          <w:b/>
+        </w:rPr>
+        <w:t>Feature</w:t>
+      </w:r>
+      <w:r>
+        <w:t xml:space="preserve"> Find words that only have one letter which is different</w:t>
       </w:r>
     </w:p>
     <w:p>
@@ -1024,48 +1141,69 @@
         </w:numPr>
       </w:pPr>
       <w:r>
-        <w:t xml:space="preserve">Feature maintain a list of found words </w:t>
-      </w:r>
-    </w:p>
-    <w:p>
-      <w:pPr>
-        <w:pStyle w:val="ListParagraph"/>
-        <w:numPr>
-          <w:ilvl w:val="1"/>
-          <w:numId w:val="2"/>
-        </w:numPr>
-      </w:pPr>
-      <w:r>
-        <w:t>Feature Check if Word B has been found</w:t>
-      </w:r>
-    </w:p>
-    <w:p>
-      <w:pPr>
-        <w:pStyle w:val="ListParagraph"/>
-        <w:numPr>
-          <w:ilvl w:val="1"/>
-          <w:numId w:val="2"/>
-        </w:numPr>
-      </w:pPr>
-      <w:r>
-        <w:rPr>
-          <w:b/>
-        </w:rPr>
-        <w:t>Feature record the length of a found path</w:t>
-      </w:r>
-    </w:p>
-    <w:p>
-      <w:pPr>
-        <w:pStyle w:val="ListParagraph"/>
-        <w:numPr>
-          <w:ilvl w:val="1"/>
-          <w:numId w:val="2"/>
-        </w:numPr>
-      </w:pPr>
-      <w:r>
+        <w:rPr>
+          <w:b/>
+        </w:rPr>
+        <w:t>Feature</w:t>
+      </w:r>
+      <w:r>
+        <w:t xml:space="preserve"> maintain a list of found words </w:t>
+      </w:r>
+    </w:p>
+    <w:p>
+      <w:pPr>
+        <w:pStyle w:val="ListParagraph"/>
+        <w:numPr>
+          <w:ilvl w:val="1"/>
+          <w:numId w:val="2"/>
+        </w:numPr>
+      </w:pPr>
+      <w:r>
+        <w:rPr>
+          <w:b/>
+        </w:rPr>
+        <w:t>Feature</w:t>
+      </w:r>
+      <w:r>
+        <w:t xml:space="preserve"> Check if Word B has been found</w:t>
+      </w:r>
+    </w:p>
+    <w:p>
+      <w:pPr>
+        <w:pStyle w:val="ListParagraph"/>
+        <w:numPr>
+          <w:ilvl w:val="1"/>
+          <w:numId w:val="2"/>
+        </w:numPr>
+      </w:pPr>
+      <w:r>
+        <w:rPr>
+          <w:b/>
+        </w:rPr>
         <w:t xml:space="preserve">Feature </w:t>
       </w:r>
       <w:r>
+        <w:t>record the length of a found path</w:t>
+      </w:r>
+    </w:p>
+    <w:p>
+      <w:pPr>
+        <w:pStyle w:val="ListParagraph"/>
+        <w:numPr>
+          <w:ilvl w:val="1"/>
+          <w:numId w:val="2"/>
+        </w:numPr>
+      </w:pPr>
+      <w:r>
+        <w:rPr>
+          <w:b/>
+        </w:rPr>
+        <w:t>Feature</w:t>
+      </w:r>
+      <w:r>
+        <w:t xml:space="preserve"> </w:t>
+      </w:r>
+      <w:r>
         <w:t xml:space="preserve">backtrack to </w:t>
       </w:r>
       <w:r>
@@ -1084,43 +1222,67 @@
         </w:numPr>
       </w:pPr>
       <w:r>
-        <w:t>Feature Record when a path has been searched</w:t>
-      </w:r>
-    </w:p>
-    <w:p>
-      <w:pPr>
-        <w:pStyle w:val="ListParagraph"/>
-        <w:numPr>
-          <w:ilvl w:val="1"/>
-          <w:numId w:val="2"/>
-        </w:numPr>
-      </w:pPr>
-      <w:r>
-        <w:t>Feature Stop searching if the length of the path is greater than  the shortest found path</w:t>
-      </w:r>
-    </w:p>
-    <w:p>
-      <w:pPr>
-        <w:pStyle w:val="ListParagraph"/>
-        <w:numPr>
-          <w:ilvl w:val="1"/>
-          <w:numId w:val="2"/>
-        </w:numPr>
-      </w:pPr>
-      <w:r>
-        <w:t>Feature Stop searching if all paths have been searched</w:t>
-      </w:r>
-    </w:p>
-    <w:p>
-      <w:pPr>
-        <w:pStyle w:val="ListParagraph"/>
-        <w:numPr>
-          <w:ilvl w:val="1"/>
-          <w:numId w:val="2"/>
-        </w:numPr>
-      </w:pPr>
-      <w:r>
-        <w:t xml:space="preserve">Feature Write </w:t>
+        <w:rPr>
+          <w:b/>
+        </w:rPr>
+        <w:t>Feature</w:t>
+      </w:r>
+      <w:r>
+        <w:t xml:space="preserve"> Record when a path has been searched</w:t>
+      </w:r>
+    </w:p>
+    <w:p>
+      <w:pPr>
+        <w:pStyle w:val="ListParagraph"/>
+        <w:numPr>
+          <w:ilvl w:val="1"/>
+          <w:numId w:val="2"/>
+        </w:numPr>
+      </w:pPr>
+      <w:r>
+        <w:rPr>
+          <w:b/>
+        </w:rPr>
+        <w:t>Feature</w:t>
+      </w:r>
+      <w:r>
+        <w:t xml:space="preserve"> Stop searching if the length of the path is greater than  the shortest found path</w:t>
+      </w:r>
+    </w:p>
+    <w:p>
+      <w:pPr>
+        <w:pStyle w:val="ListParagraph"/>
+        <w:numPr>
+          <w:ilvl w:val="1"/>
+          <w:numId w:val="2"/>
+        </w:numPr>
+      </w:pPr>
+      <w:r>
+        <w:rPr>
+          <w:b/>
+        </w:rPr>
+        <w:t>Feature</w:t>
+      </w:r>
+      <w:r>
+        <w:t xml:space="preserve"> Stop searching if all paths have been searched</w:t>
+      </w:r>
+    </w:p>
+    <w:p>
+      <w:pPr>
+        <w:pStyle w:val="ListParagraph"/>
+        <w:numPr>
+          <w:ilvl w:val="1"/>
+          <w:numId w:val="2"/>
+        </w:numPr>
+      </w:pPr>
+      <w:r>
+        <w:rPr>
+          <w:b/>
+        </w:rPr>
+        <w:t>Feature</w:t>
+      </w:r>
+      <w:r>
+        <w:t xml:space="preserve"> Write </w:t>
       </w:r>
       <w:r>
         <w:t xml:space="preserve">a </w:t>
@@ -1132,6 +1294,361 @@
         <w:t xml:space="preserve"> of Words that form the shortest path to the results file.</w:t>
       </w:r>
     </w:p>
+    <w:p>
+      <w:pPr>
+        <w:pStyle w:val="Heading2"/>
+      </w:pPr>
+      <w:r>
+        <w:t>Assumptions</w:t>
+      </w:r>
+    </w:p>
+    <w:p>
+      <w:pPr>
+        <w:pStyle w:val="ListParagraph"/>
+        <w:numPr>
+          <w:ilvl w:val="0"/>
+          <w:numId w:val="2"/>
+        </w:numPr>
+      </w:pPr>
+      <w:r>
+        <w:rPr>
+          <w:b/>
+        </w:rPr>
+        <w:t>Situation</w:t>
+      </w:r>
+      <w:r>
+        <w:rPr>
+          <w:b/>
+        </w:rPr>
+        <w:t>:</w:t>
+      </w:r>
+      <w:r>
+        <w:t xml:space="preserve"> The </w:t>
+      </w:r>
+      <w:proofErr w:type="spellStart"/>
+      <w:r>
+        <w:t>SoR</w:t>
+      </w:r>
+      <w:proofErr w:type="spellEnd"/>
+      <w:r>
+        <w:t xml:space="preserve"> ask for a program to be written that calls a procedure that takes four parameters.  It does not state the source of those parameters.</w:t>
+      </w:r>
+    </w:p>
+    <w:p>
+      <w:pPr>
+        <w:pStyle w:val="ListParagraph"/>
+      </w:pPr>
+      <w:r>
+        <w:rPr>
+          <w:b/>
+        </w:rPr>
+        <w:t>Inference</w:t>
+      </w:r>
+      <w:r>
+        <w:rPr>
+          <w:b/>
+        </w:rPr>
+        <w:t>:</w:t>
+      </w:r>
+      <w:r>
+        <w:t xml:space="preserve"> Should the program prompt the user to type them, should they be supplied on the command line, should they be read from a configuration file?</w:t>
+      </w:r>
+    </w:p>
+    <w:p>
+      <w:pPr>
+        <w:pStyle w:val="ListParagraph"/>
+      </w:pPr>
+      <w:r>
+        <w:rPr>
+          <w:b/>
+        </w:rPr>
+        <w:t>Assumption</w:t>
+      </w:r>
+      <w:r>
+        <w:rPr>
+          <w:b/>
+        </w:rPr>
+        <w:t>:</w:t>
+      </w:r>
+      <w:r>
+        <w:t xml:space="preserve"> The program will read them from the command line as </w:t>
+      </w:r>
+      <w:proofErr w:type="gramStart"/>
+      <w:r>
+        <w:t>this offers</w:t>
+      </w:r>
+      <w:proofErr w:type="gramEnd"/>
+      <w:r>
+        <w:t xml:space="preserve"> the best interoperability.</w:t>
+      </w:r>
+    </w:p>
+    <w:p>
+      <w:pPr>
+        <w:pStyle w:val="ListParagraph"/>
+        <w:numPr>
+          <w:ilvl w:val="0"/>
+          <w:numId w:val="2"/>
+        </w:numPr>
+      </w:pPr>
+      <w:r>
+        <w:rPr>
+          <w:b/>
+        </w:rPr>
+        <w:t>Situation</w:t>
+      </w:r>
+      <w:r>
+        <w:rPr>
+          <w:b/>
+        </w:rPr>
+        <w:t>:</w:t>
+      </w:r>
+      <w:r>
+        <w:t xml:space="preserve"> The </w:t>
+      </w:r>
+      <w:proofErr w:type="spellStart"/>
+      <w:r>
+        <w:t>SoR</w:t>
+      </w:r>
+      <w:proofErr w:type="spellEnd"/>
+      <w:r>
+        <w:t xml:space="preserve"> state</w:t>
+      </w:r>
+      <w:r>
+        <w:t>s</w:t>
+      </w:r>
+      <w:r>
+        <w:t xml:space="preserve"> that it is safe to assume that both </w:t>
+      </w:r>
+      <w:proofErr w:type="spellStart"/>
+      <w:r>
+        <w:t>StartWord</w:t>
+      </w:r>
+      <w:proofErr w:type="spellEnd"/>
+      <w:r>
+        <w:t xml:space="preserve"> and </w:t>
+      </w:r>
+      <w:proofErr w:type="spellStart"/>
+      <w:r>
+        <w:t>EndWord</w:t>
+      </w:r>
+      <w:proofErr w:type="spellEnd"/>
+      <w:r>
+        <w:t xml:space="preserve"> can be found in the dictionary.</w:t>
+      </w:r>
+    </w:p>
+    <w:p>
+      <w:pPr>
+        <w:pStyle w:val="ListParagraph"/>
+      </w:pPr>
+      <w:r>
+        <w:rPr>
+          <w:b/>
+        </w:rPr>
+        <w:t>Inference:</w:t>
+      </w:r>
+      <w:r>
+        <w:t xml:space="preserve"> The dictionary may not be read completely or corrupt.</w:t>
+      </w:r>
+    </w:p>
+    <w:p>
+      <w:pPr>
+        <w:pStyle w:val="ListParagraph"/>
+      </w:pPr>
+      <w:r>
+        <w:rPr>
+          <w:b/>
+        </w:rPr>
+        <w:t>Assumption:</w:t>
+      </w:r>
+      <w:r>
+        <w:t xml:space="preserve"> The program should still check that both </w:t>
+      </w:r>
+      <w:proofErr w:type="spellStart"/>
+      <w:r>
+        <w:t>StartWord</w:t>
+      </w:r>
+      <w:proofErr w:type="spellEnd"/>
+      <w:r>
+        <w:t xml:space="preserve"> and </w:t>
+      </w:r>
+      <w:proofErr w:type="spellStart"/>
+      <w:r>
+        <w:t>EndWord</w:t>
+      </w:r>
+      <w:proofErr w:type="spellEnd"/>
+      <w:r>
+        <w:t xml:space="preserve"> exist.</w:t>
+      </w:r>
+    </w:p>
+    <w:p>
+      <w:pPr>
+        <w:pStyle w:val="ListParagraph"/>
+        <w:numPr>
+          <w:ilvl w:val="0"/>
+          <w:numId w:val="2"/>
+        </w:numPr>
+      </w:pPr>
+      <w:r>
+        <w:rPr>
+          <w:b/>
+        </w:rPr>
+        <w:t>Situation:</w:t>
+      </w:r>
+      <w:r>
+        <w:t xml:space="preserve"> When searching for paths, more than one path of the shortest length may exist.</w:t>
+      </w:r>
+    </w:p>
+    <w:p>
+      <w:pPr>
+        <w:pStyle w:val="ListParagraph"/>
+      </w:pPr>
+      <w:r>
+        <w:rPr>
+          <w:b/>
+        </w:rPr>
+        <w:t>Inference:</w:t>
+      </w:r>
+      <w:r>
+        <w:t xml:space="preserve"> Should the program output </w:t>
+      </w:r>
+      <w:proofErr w:type="gramStart"/>
+      <w:r>
+        <w:t>both paths or</w:t>
+      </w:r>
+      <w:proofErr w:type="gramEnd"/>
+      <w:r>
+        <w:t xml:space="preserve"> the first one if encountered?</w:t>
+      </w:r>
+    </w:p>
+    <w:p>
+      <w:pPr>
+        <w:pStyle w:val="ListParagraph"/>
+      </w:pPr>
+      <w:r>
+        <w:rPr>
+          <w:b/>
+        </w:rPr>
+        <w:t>Assumption:</w:t>
+      </w:r>
+      <w:r>
+        <w:t xml:space="preserve"> Just output the first one.</w:t>
+      </w:r>
+    </w:p>
+    <w:p>
+      <w:pPr>
+        <w:pStyle w:val="ListParagraph"/>
+        <w:numPr>
+          <w:ilvl w:val="0"/>
+          <w:numId w:val="2"/>
+        </w:numPr>
+      </w:pPr>
+      <w:r>
+        <w:rPr>
+          <w:b/>
+        </w:rPr>
+        <w:t>Situation:</w:t>
+      </w:r>
+      <w:r>
+        <w:t xml:space="preserve"> The dictionary file may not exist</w:t>
+      </w:r>
+      <w:r>
+        <w:t xml:space="preserve">, yet the </w:t>
+      </w:r>
+      <w:proofErr w:type="spellStart"/>
+      <w:r>
+        <w:t>SoR</w:t>
+      </w:r>
+      <w:proofErr w:type="spellEnd"/>
+      <w:r>
+        <w:t xml:space="preserve"> does not state what to do in this case.</w:t>
+      </w:r>
+    </w:p>
+    <w:p>
+      <w:pPr>
+        <w:pStyle w:val="ListParagraph"/>
+      </w:pPr>
+      <w:r>
+        <w:rPr>
+          <w:b/>
+        </w:rPr>
+        <w:t>Inference:</w:t>
+      </w:r>
+      <w:r>
+        <w:t xml:space="preserve"> The program will </w:t>
+      </w:r>
+      <w:r>
+        <w:t>need a dictionary in order to continue.</w:t>
+      </w:r>
+    </w:p>
+    <w:p>
+      <w:pPr>
+        <w:pStyle w:val="ListParagraph"/>
+      </w:pPr>
+      <w:r>
+        <w:rPr>
+          <w:b/>
+        </w:rPr>
+        <w:t>Assumption:</w:t>
+      </w:r>
+      <w:r>
+        <w:t xml:space="preserve"> The program should output a simple message saying that the dictionary could not be found.</w:t>
+      </w:r>
+    </w:p>
+    <w:p>
+      <w:pPr>
+        <w:pStyle w:val="ListParagraph"/>
+        <w:numPr>
+          <w:ilvl w:val="0"/>
+          <w:numId w:val="2"/>
+        </w:numPr>
+      </w:pPr>
+      <w:r>
+        <w:rPr>
+          <w:b/>
+        </w:rPr>
+        <w:t>Situation:</w:t>
+      </w:r>
+      <w:r>
+        <w:t xml:space="preserve"> The </w:t>
+      </w:r>
+      <w:proofErr w:type="spellStart"/>
+      <w:r>
+        <w:t>SoR</w:t>
+      </w:r>
+      <w:proofErr w:type="spellEnd"/>
+      <w:r>
+        <w:t xml:space="preserve"> does not state the format of the contents of the dictionary file, nor what to do if the file is empty.</w:t>
+      </w:r>
+    </w:p>
+    <w:p>
+      <w:pPr>
+        <w:pStyle w:val="ListParagraph"/>
+      </w:pPr>
+      <w:r>
+        <w:rPr>
+          <w:b/>
+        </w:rPr>
+        <w:t>Inference:</w:t>
+      </w:r>
+      <w:r>
+        <w:t xml:space="preserve"> Having inspected the contents of the sample dictionary file, each word is listed on a separate line.</w:t>
+      </w:r>
+    </w:p>
+    <w:p>
+      <w:pPr>
+        <w:pStyle w:val="ListParagraph"/>
+      </w:pPr>
+      <w:r>
+        <w:rPr>
+          <w:b/>
+        </w:rPr>
+        <w:t>Assumption:</w:t>
+      </w:r>
+      <w:r>
+        <w:t xml:space="preserve"> The program will be written to read each line and treat the contents of that line as a single word and discard and empty lines.</w:t>
+      </w:r>
+    </w:p>
+    <w:p/>
     <w:sectPr>
       <w:pgSz w:w="11906" w:h="16838"/>
       <w:pgMar w:top="1440" w:right="1440" w:bottom="1440" w:left="1440" w:header="708" w:footer="708" w:gutter="0"/>
@@ -1147,7 +1664,7 @@
   <w:abstractNum w:abstractNumId="0">
     <w:nsid w:val="07323D81"/>
     <w:multiLevelType w:val="hybridMultilevel"/>
-    <w:tmpl w:val="5AFCF5EC"/>
+    <w:tmpl w:val="5032135E"/>
     <w:lvl w:ilvl="0" w:tplc="08090001">
       <w:start w:val="1"/>
       <w:numFmt w:val="bullet"/>
@@ -1160,16 +1677,16 @@
         <w:rFonts w:ascii="Symbol" w:hAnsi="Symbol" w:hint="default"/>
       </w:rPr>
     </w:lvl>
-    <w:lvl w:ilvl="1" w:tplc="08090003">
+    <w:lvl w:ilvl="1" w:tplc="0809000F">
       <w:start w:val="1"/>
-      <w:numFmt w:val="bullet"/>
-      <w:lvlText w:val="o"/>
+      <w:numFmt w:val="decimal"/>
+      <w:lvlText w:val="%2."/>
       <w:lvlJc w:val="left"/>
       <w:pPr>
         <w:ind w:left="1440" w:hanging="360"/>
       </w:pPr>
       <w:rPr>
-        <w:rFonts w:ascii="Courier New" w:hAnsi="Courier New" w:cs="Courier New" w:hint="default"/>
+        <w:rFonts w:hint="default"/>
       </w:rPr>
     </w:lvl>
     <w:lvl w:ilvl="2" w:tplc="08090005">

</xml_diff>

<commit_message>
Finished intial object analysis and activity diagram [#90360240]
</commit_message>
<xml_diff>
--- a/documents/Advanced Health & Care Project Approach Jeremy Pridmore 13-03-2015.docx
+++ b/documents/Advanced Health & Care Project Approach Jeremy Pridmore 13-03-2015.docx
@@ -12509,6 +12509,85 @@
         <w:rPr>
           <w:b w:val="0"/>
         </w:rPr>
+        <w:t>High-level Activity Diagram</w:t>
+      </w:r>
+    </w:p>
+    <w:p>
+      <w:r>
+        <w:t xml:space="preserve">This introduces the concepts of a controller being responsible for the overall process.  The controller creates an object that is responsible for reading the parameters which are returned to the controller.  The controller then creates an object which is responsible for writing the results.  The controller then creates an object </w:t>
+      </w:r>
+      <w:r>
+        <w:lastRenderedPageBreak/>
+        <w:t>which is responsible for generating the results.  The controller then passes the parameters and result writer to the result generator.  The controller then invokes the result generator which then uses the parameters and the result writer.</w:t>
+      </w:r>
+    </w:p>
+    <w:p>
+      <w:pPr>
+        <w:jc w:val="center"/>
+      </w:pPr>
+      <w:r>
+        <w:rPr>
+          <w:noProof/>
+          <w:lang w:eastAsia="en-GB"/>
+        </w:rPr>
+        <w:drawing>
+          <wp:inline distT="0" distB="0" distL="0" distR="0">
+            <wp:extent cx="5775694" cy="4099775"/>
+            <wp:effectExtent l="19050" t="0" r="0" b="0"/>
+            <wp:docPr id="1" name="Picture 1"/>
+            <wp:cNvGraphicFramePr>
+              <a:graphicFrameLocks xmlns:a="http://schemas.openxmlformats.org/drawingml/2006/main" noChangeAspect="1"/>
+            </wp:cNvGraphicFramePr>
+            <a:graphic xmlns:a="http://schemas.openxmlformats.org/drawingml/2006/main">
+              <a:graphicData uri="http://schemas.openxmlformats.org/drawingml/2006/picture">
+                <pic:pic xmlns:pic="http://schemas.openxmlformats.org/drawingml/2006/picture">
+                  <pic:nvPicPr>
+                    <pic:cNvPr id="0" name="Picture 1"/>
+                    <pic:cNvPicPr>
+                      <a:picLocks noChangeAspect="1" noChangeArrowheads="1"/>
+                    </pic:cNvPicPr>
+                  </pic:nvPicPr>
+                  <pic:blipFill>
+                    <a:blip r:embed="rId6" cstate="print"/>
+                    <a:srcRect/>
+                    <a:stretch>
+                      <a:fillRect/>
+                    </a:stretch>
+                  </pic:blipFill>
+                  <pic:spPr bwMode="auto">
+                    <a:xfrm>
+                      <a:off x="0" y="0"/>
+                      <a:ext cx="5776868" cy="4100608"/>
+                    </a:xfrm>
+                    <a:prstGeom prst="rect">
+                      <a:avLst/>
+                    </a:prstGeom>
+                    <a:noFill/>
+                    <a:ln w="9525">
+                      <a:noFill/>
+                      <a:miter lim="800000"/>
+                      <a:headEnd/>
+                      <a:tailEnd/>
+                    </a:ln>
+                  </pic:spPr>
+                </pic:pic>
+              </a:graphicData>
+            </a:graphic>
+          </wp:inline>
+        </w:drawing>
+      </w:r>
+    </w:p>
+    <w:p>
+      <w:pPr>
+        <w:pStyle w:val="Heading2"/>
+        <w:rPr>
+          <w:b w:val="0"/>
+        </w:rPr>
+      </w:pPr>
+      <w:r>
+        <w:rPr>
+          <w:b w:val="0"/>
+        </w:rPr>
         <w:t>Building a set of Entities, Properties and Behaviours</w:t>
       </w:r>
     </w:p>
@@ -12533,281 +12612,431 @@
         <w:rPr>
           <w:b w:val="0"/>
         </w:rPr>
+        <w:t>Dictionary File</w:t>
+      </w:r>
+    </w:p>
+    <w:p>
+      <w:pPr>
+        <w:pStyle w:val="ListParagraph"/>
+        <w:numPr>
+          <w:ilvl w:val="0"/>
+          <w:numId w:val="3"/>
+        </w:numPr>
+      </w:pPr>
+      <w:r>
+        <w:t>Has a name</w:t>
+      </w:r>
+    </w:p>
+    <w:p>
+      <w:pPr>
+        <w:pStyle w:val="ListParagraph"/>
+        <w:numPr>
+          <w:ilvl w:val="0"/>
+          <w:numId w:val="3"/>
+        </w:numPr>
+      </w:pPr>
+      <w:r>
+        <w:t>Can be opened</w:t>
+      </w:r>
+    </w:p>
+    <w:p>
+      <w:pPr>
+        <w:pStyle w:val="ListParagraph"/>
+        <w:numPr>
+          <w:ilvl w:val="0"/>
+          <w:numId w:val="3"/>
+        </w:numPr>
+      </w:pPr>
+      <w:r>
+        <w:t>Can be read</w:t>
+      </w:r>
+    </w:p>
+    <w:p>
+      <w:pPr>
+        <w:pStyle w:val="ListParagraph"/>
+        <w:numPr>
+          <w:ilvl w:val="0"/>
+          <w:numId w:val="3"/>
+        </w:numPr>
+      </w:pPr>
+      <w:r>
+        <w:t xml:space="preserve">Contains a list of words </w:t>
+      </w:r>
+    </w:p>
+    <w:p>
+      <w:pPr>
+        <w:pStyle w:val="Heading3"/>
+      </w:pPr>
+      <w:r>
+        <w:t>List of Words</w:t>
+      </w:r>
+    </w:p>
+    <w:p>
+      <w:pPr>
+        <w:pStyle w:val="ListParagraph"/>
+        <w:numPr>
+          <w:ilvl w:val="0"/>
+          <w:numId w:val="10"/>
+        </w:numPr>
+      </w:pPr>
+      <w:r>
+        <w:t>Can add words to the list</w:t>
+      </w:r>
+    </w:p>
+    <w:p>
+      <w:pPr>
+        <w:pStyle w:val="Heading3"/>
+      </w:pPr>
+      <w:r>
+        <w:t>List of Traversable Data Structures</w:t>
+      </w:r>
+    </w:p>
+    <w:p>
+      <w:pPr>
+        <w:pStyle w:val="ListParagraph"/>
+        <w:numPr>
+          <w:ilvl w:val="0"/>
+          <w:numId w:val="10"/>
+        </w:numPr>
+      </w:pPr>
+      <w:r>
+        <w:t>Can add a Traversable Data Structure to the list</w:t>
+      </w:r>
+    </w:p>
+    <w:p>
+      <w:pPr>
+        <w:pStyle w:val="ListParagraph"/>
+        <w:numPr>
+          <w:ilvl w:val="0"/>
+          <w:numId w:val="10"/>
+        </w:numPr>
+      </w:pPr>
+      <w:r>
+        <w:t>Can return a TDS which stor</w:t>
+      </w:r>
+      <w:r>
+        <w:t>es</w:t>
+      </w:r>
+      <w:r>
+        <w:t xml:space="preserve"> words of a particular length</w:t>
+      </w:r>
+    </w:p>
+    <w:p>
+      <w:pPr>
+        <w:pStyle w:val="ListParagraph"/>
+        <w:numPr>
+          <w:ilvl w:val="0"/>
+          <w:numId w:val="10"/>
+        </w:numPr>
+      </w:pPr>
+      <w:r>
+        <w:rPr>
+          <w:bCs/>
+        </w:rPr>
+        <w:t>Can move from one word traverse a list of words that are the same length and are only one letter different from a given word</w:t>
+      </w:r>
+    </w:p>
+    <w:p>
+      <w:pPr>
+        <w:pStyle w:val="Heading3"/>
+      </w:pPr>
+      <w:r>
+        <w:t>Traversable</w:t>
+      </w:r>
+      <w:r>
+        <w:t xml:space="preserve"> Data Structure</w:t>
+      </w:r>
+    </w:p>
+    <w:p>
+      <w:pPr>
+        <w:pStyle w:val="ListParagraph"/>
+        <w:numPr>
+          <w:ilvl w:val="0"/>
+          <w:numId w:val="11"/>
+        </w:numPr>
+      </w:pPr>
+      <w:r>
+        <w:t>Allows words of a particular length to be added</w:t>
+      </w:r>
+    </w:p>
+    <w:p>
+      <w:pPr>
+        <w:pStyle w:val="ListParagraph"/>
+        <w:numPr>
+          <w:ilvl w:val="0"/>
+          <w:numId w:val="11"/>
+        </w:numPr>
+      </w:pPr>
+      <w:r>
         <w:lastRenderedPageBreak/>
-        <w:t>Dictionary File</w:t>
-      </w:r>
-    </w:p>
-    <w:p>
+        <w:t>Stores words of a particular length</w:t>
+      </w:r>
+    </w:p>
+    <w:p>
+      <w:pPr>
+        <w:pStyle w:val="ListParagraph"/>
+        <w:numPr>
+          <w:ilvl w:val="0"/>
+          <w:numId w:val="11"/>
+        </w:numPr>
+      </w:pPr>
+      <w:r>
+        <w:t>Can return a specified word.</w:t>
+      </w:r>
+    </w:p>
+    <w:p>
+      <w:pPr>
+        <w:pStyle w:val="ListParagraph"/>
+        <w:numPr>
+          <w:ilvl w:val="0"/>
+          <w:numId w:val="11"/>
+        </w:numPr>
+      </w:pPr>
+      <w:r>
+        <w:t xml:space="preserve">Can perform a search </w:t>
+      </w:r>
+    </w:p>
+    <w:p>
+      <w:pPr>
+        <w:pStyle w:val="ListParagraph"/>
+        <w:numPr>
+          <w:ilvl w:val="0"/>
+          <w:numId w:val="11"/>
+        </w:numPr>
+      </w:pPr>
+      <w:r>
+        <w:t xml:space="preserve">Has a current </w:t>
+      </w:r>
+      <w:r>
+        <w:t>word</w:t>
+      </w:r>
+    </w:p>
+    <w:p>
+      <w:pPr>
+        <w:pStyle w:val="Heading3"/>
+      </w:pPr>
+      <w:r>
+        <w:t>Result Path</w:t>
+      </w:r>
+    </w:p>
+    <w:p>
+      <w:pPr>
+        <w:pStyle w:val="ListParagraph"/>
+        <w:numPr>
+          <w:ilvl w:val="0"/>
+          <w:numId w:val="12"/>
+        </w:numPr>
+      </w:pPr>
+      <w:r>
+        <w:t>Has a length</w:t>
+      </w:r>
+    </w:p>
+    <w:p>
+      <w:pPr>
+        <w:pStyle w:val="ListParagraph"/>
+        <w:numPr>
+          <w:ilvl w:val="0"/>
+          <w:numId w:val="12"/>
+        </w:numPr>
+      </w:pPr>
+      <w:r>
+        <w:t>Has a list of Words</w:t>
+      </w:r>
+    </w:p>
+    <w:p>
+      <w:pPr>
+        <w:pStyle w:val="Heading3"/>
+      </w:pPr>
+      <w:r>
+        <w:t>Words</w:t>
+      </w:r>
+    </w:p>
+    <w:p>
+      <w:pPr>
+        <w:pStyle w:val="ListParagraph"/>
+        <w:numPr>
+          <w:ilvl w:val="0"/>
+          <w:numId w:val="13"/>
+        </w:numPr>
+      </w:pPr>
+      <w:r>
+        <w:t>Ha</w:t>
+      </w:r>
+      <w:r>
+        <w:t>ve</w:t>
+      </w:r>
+      <w:r>
+        <w:t xml:space="preserve"> a length</w:t>
+      </w:r>
+    </w:p>
+    <w:p>
+      <w:pPr>
+        <w:pStyle w:val="ListParagraph"/>
+        <w:numPr>
+          <w:ilvl w:val="0"/>
+          <w:numId w:val="13"/>
+        </w:numPr>
+      </w:pPr>
+      <w:r>
+        <w:t>Have a set of letters</w:t>
+      </w:r>
+    </w:p>
+    <w:p>
+      <w:pPr>
+        <w:pStyle w:val="ListParagraph"/>
+        <w:numPr>
+          <w:ilvl w:val="0"/>
+          <w:numId w:val="13"/>
+        </w:numPr>
+      </w:pPr>
+      <w:r>
+        <w:t>Can be linked to a set of other words</w:t>
+      </w:r>
+    </w:p>
+    <w:p>
+      <w:pPr>
+        <w:pStyle w:val="ListParagraph"/>
+        <w:numPr>
+          <w:ilvl w:val="0"/>
+          <w:numId w:val="13"/>
+        </w:numPr>
+      </w:pPr>
+      <w:r>
+        <w:t>Are linked to from a set of other words</w:t>
+      </w:r>
+    </w:p>
+    <w:p>
+      <w:pPr>
+        <w:pStyle w:val="ListParagraph"/>
+        <w:numPr>
+          <w:ilvl w:val="0"/>
+          <w:numId w:val="13"/>
+        </w:numPr>
+      </w:pPr>
+      <w:r>
+        <w:t>Can be visited</w:t>
+      </w:r>
+    </w:p>
+    <w:p>
+      <w:pPr>
+        <w:pStyle w:val="Heading3"/>
+      </w:pPr>
+      <w:r>
+        <w:t>Start Word</w:t>
+      </w:r>
+    </w:p>
+    <w:p>
+      <w:pPr>
+        <w:pStyle w:val="ListParagraph"/>
+        <w:numPr>
+          <w:ilvl w:val="0"/>
+          <w:numId w:val="14"/>
+        </w:numPr>
+      </w:pPr>
+      <w:r>
+        <w:t>Has a length</w:t>
+      </w:r>
+    </w:p>
+    <w:p>
+      <w:pPr>
+        <w:pStyle w:val="ListParagraph"/>
+        <w:numPr>
+          <w:ilvl w:val="0"/>
+          <w:numId w:val="14"/>
+        </w:numPr>
+      </w:pPr>
+      <w:r>
+        <w:t>Has a set of letters</w:t>
+      </w:r>
+    </w:p>
+    <w:p>
+      <w:pPr>
+        <w:pStyle w:val="ListParagraph"/>
+        <w:numPr>
+          <w:ilvl w:val="0"/>
+          <w:numId w:val="14"/>
+        </w:numPr>
+      </w:pPr>
+      <w:r>
+        <w:t>Has a flag</w:t>
+      </w:r>
+    </w:p>
+    <w:p>
+      <w:pPr>
+        <w:pStyle w:val="Heading3"/>
+      </w:pPr>
+      <w:r>
+        <w:t>End Word</w:t>
+      </w:r>
+    </w:p>
+    <w:p>
+      <w:pPr>
+        <w:pStyle w:val="ListParagraph"/>
+        <w:numPr>
+          <w:ilvl w:val="0"/>
+          <w:numId w:val="15"/>
+        </w:numPr>
+      </w:pPr>
+      <w:r>
+        <w:t>Has a length</w:t>
+      </w:r>
+    </w:p>
+    <w:p>
+      <w:pPr>
+        <w:pStyle w:val="ListParagraph"/>
+        <w:numPr>
+          <w:ilvl w:val="0"/>
+          <w:numId w:val="15"/>
+        </w:numPr>
+      </w:pPr>
+      <w:r>
+        <w:t>Has a set of letters</w:t>
+      </w:r>
+    </w:p>
+    <w:p>
+      <w:pPr>
+        <w:pStyle w:val="Heading3"/>
+      </w:pPr>
+      <w:r>
+        <w:t>Results File</w:t>
+      </w:r>
+    </w:p>
+    <w:p>
+      <w:pPr>
+        <w:pStyle w:val="ListParagraph"/>
+        <w:numPr>
+          <w:ilvl w:val="0"/>
+          <w:numId w:val="16"/>
+        </w:numPr>
+      </w:pPr>
       <w:r>
         <w:t>Has a name</w:t>
       </w:r>
     </w:p>
     <w:p>
+      <w:pPr>
+        <w:pStyle w:val="ListParagraph"/>
+        <w:numPr>
+          <w:ilvl w:val="0"/>
+          <w:numId w:val="16"/>
+        </w:numPr>
+      </w:pPr>
       <w:r>
         <w:t>Can be opened</w:t>
       </w:r>
     </w:p>
     <w:p>
-      <w:r>
-        <w:t>Can be read</w:t>
-      </w:r>
-    </w:p>
-    <w:p>
-      <w:r>
-        <w:t xml:space="preserve">Contains a list of words </w:t>
-      </w:r>
-    </w:p>
-    <w:p>
-      <w:pPr>
-        <w:pStyle w:val="Heading3"/>
-      </w:pPr>
-      <w:r>
-        <w:t>List of Words</w:t>
-      </w:r>
-    </w:p>
-    <w:p>
-      <w:r>
-        <w:t>Can add words to the list</w:t>
-      </w:r>
-    </w:p>
-    <w:p>
-      <w:pPr>
-        <w:pStyle w:val="Heading3"/>
-      </w:pPr>
-      <w:r>
-        <w:t>List of Traversable Data Structures</w:t>
-      </w:r>
-    </w:p>
-    <w:p>
-      <w:r>
-        <w:t>Can add a Traversable Data Structure to the list</w:t>
-      </w:r>
-    </w:p>
-    <w:p>
-      <w:r>
-        <w:t>Can return a TDS which stored words of a particular length</w:t>
-      </w:r>
-    </w:p>
-    <w:p>
-      <w:r>
-        <w:rPr>
-          <w:bCs/>
-        </w:rPr>
-        <w:t xml:space="preserve">Can move from one word traverse a list of words that are the same length and are only one letter different from a given </w:t>
-      </w:r>
-      <w:proofErr w:type="gramStart"/>
-      <w:r>
-        <w:rPr>
-          <w:bCs/>
-        </w:rPr>
-        <w:t>word</w:t>
-      </w:r>
-      <w:proofErr w:type="gramEnd"/>
-    </w:p>
-    <w:p>
-      <w:pPr>
-        <w:pStyle w:val="Heading3"/>
-      </w:pPr>
-      <w:proofErr w:type="spellStart"/>
-      <w:r>
-        <w:t>T</w:t>
-      </w:r>
-      <w:r>
-        <w:t>raverseable</w:t>
-      </w:r>
-      <w:proofErr w:type="spellEnd"/>
-      <w:r>
-        <w:t xml:space="preserve"> Data Structure</w:t>
-      </w:r>
-    </w:p>
-    <w:p>
-      <w:r>
-        <w:t>Allows words of a particular length to be added</w:t>
-      </w:r>
-    </w:p>
-    <w:p>
-      <w:r>
-        <w:t>Stores words of a particular length</w:t>
-      </w:r>
-    </w:p>
-    <w:p>
-      <w:proofErr w:type="gramStart"/>
-      <w:r>
-        <w:t>Can return a specified word.</w:t>
-      </w:r>
-      <w:proofErr w:type="gramEnd"/>
-    </w:p>
-    <w:p>
-      <w:r>
-        <w:t xml:space="preserve">Can perform a search </w:t>
-      </w:r>
-    </w:p>
-    <w:p>
-      <w:r>
-        <w:t xml:space="preserve">Has a current </w:t>
-      </w:r>
-      <w:r>
-        <w:t>word</w:t>
-      </w:r>
-    </w:p>
-    <w:p>
-      <w:pPr>
-        <w:pStyle w:val="Heading3"/>
-      </w:pPr>
-      <w:r>
-        <w:t>Result Path</w:t>
-      </w:r>
-    </w:p>
-    <w:p>
-      <w:r>
-        <w:t>Has a length</w:t>
-      </w:r>
-    </w:p>
-    <w:p>
-      <w:r>
-        <w:t>Has a list of Words</w:t>
-      </w:r>
-    </w:p>
-    <w:p>
-      <w:pPr>
-        <w:pStyle w:val="Heading3"/>
-      </w:pPr>
-      <w:r>
-        <w:t>Words</w:t>
-      </w:r>
-    </w:p>
-    <w:p>
-      <w:r>
-        <w:t>Ha</w:t>
-      </w:r>
-      <w:r>
-        <w:t>ve</w:t>
-      </w:r>
-      <w:r>
-        <w:t xml:space="preserve"> a length</w:t>
-      </w:r>
-    </w:p>
-    <w:p>
-      <w:r>
-        <w:t>Have a set of letters</w:t>
-      </w:r>
-    </w:p>
-    <w:p>
-      <w:r>
-        <w:t>Can be linked to a set of other words</w:t>
-      </w:r>
-    </w:p>
-    <w:p>
-      <w:r>
-        <w:t>Are linked to from a set of other words</w:t>
-      </w:r>
-    </w:p>
-    <w:p>
-      <w:r>
-        <w:t>Can be visited</w:t>
-      </w:r>
-    </w:p>
-    <w:p>
-      <w:pPr>
-        <w:pStyle w:val="Heading3"/>
-      </w:pPr>
-      <w:r>
-        <w:t>Start Word</w:t>
-      </w:r>
-    </w:p>
-    <w:p>
-      <w:r>
-        <w:t>Has a length</w:t>
-      </w:r>
-    </w:p>
-    <w:p>
-      <w:r>
-        <w:t>Has a set of letters</w:t>
-      </w:r>
-    </w:p>
-    <w:p>
-      <w:r>
-        <w:t>Has a flag</w:t>
-      </w:r>
-    </w:p>
-    <w:p>
-      <w:pPr>
-        <w:pStyle w:val="Heading3"/>
-      </w:pPr>
-      <w:r>
-        <w:lastRenderedPageBreak/>
-        <w:t>End Word</w:t>
-      </w:r>
-    </w:p>
-    <w:p>
-      <w:r>
-        <w:t>Has a length</w:t>
-      </w:r>
-    </w:p>
-    <w:p>
-      <w:r>
-        <w:t>Has a set of letters</w:t>
-      </w:r>
-    </w:p>
-    <w:p>
-      <w:pPr>
-        <w:pStyle w:val="Heading3"/>
-      </w:pPr>
-      <w:r>
-        <w:t>Results File</w:t>
-      </w:r>
-    </w:p>
-    <w:p>
-      <w:r>
-        <w:t>Has a name</w:t>
-      </w:r>
-    </w:p>
-    <w:p>
-      <w:r>
-        <w:t>Can be opened</w:t>
-      </w:r>
-    </w:p>
-    <w:p>
+      <w:pPr>
+        <w:pStyle w:val="ListParagraph"/>
+        <w:numPr>
+          <w:ilvl w:val="0"/>
+          <w:numId w:val="16"/>
+        </w:numPr>
+      </w:pPr>
       <w:r>
         <w:t>Can be written to</w:t>
       </w:r>
     </w:p>
-    <w:p>
-      <w:pPr>
-        <w:pStyle w:val="Heading2"/>
-      </w:pPr>
-      <w:r>
-        <w:t>Revised Feature List</w:t>
-      </w:r>
-    </w:p>
-    <w:p>
-      <w:r>
-        <w:t xml:space="preserve">Analysing the features and building a set of entities helped me identify issues and gaps in the feature list above.  For instance, it is not clear which entity should be responsible for performing the search or which entity should be responsible for finding the start word.  These are two different responsibilities and should not be the responsibility of the Traversable Data Structure as </w:t>
-      </w:r>
-      <w:proofErr w:type="gramStart"/>
-      <w:r>
-        <w:t>this breaks</w:t>
-      </w:r>
-      <w:proofErr w:type="gramEnd"/>
-      <w:r>
-        <w:t xml:space="preserve"> the Single Responsibility Principle of SOLID.  This analysis helped me to refine the list of features as below:</w:t>
-      </w:r>
-    </w:p>
-    <w:p>
-      <w:pPr>
-        <w:rPr>
-          <w:b/>
-        </w:rPr>
-      </w:pPr>
-      <w:r>
-        <w:rPr>
-          <w:b/>
-          <w:highlight w:val="yellow"/>
-        </w:rPr>
-        <w:t>TO DO</w:t>
-      </w:r>
-    </w:p>
-    <w:p/>
     <w:sectPr>
       <w:pgSz w:w="11906" w:h="16838"/>
       <w:pgMar w:top="1440" w:right="1080" w:bottom="1440" w:left="1080" w:header="708" w:footer="708" w:gutter="0"/>
@@ -12934,6 +13163,657 @@
     </w:lvl>
   </w:abstractNum>
   <w:abstractNum w:abstractNumId="1">
+    <w:nsid w:val="17C630F4"/>
+    <w:multiLevelType w:val="hybridMultilevel"/>
+    <w:tmpl w:val="850A79DE"/>
+    <w:lvl w:ilvl="0" w:tplc="08090001">
+      <w:start w:val="1"/>
+      <w:numFmt w:val="bullet"/>
+      <w:lvlText w:val=""/>
+      <w:lvlJc w:val="left"/>
+      <w:pPr>
+        <w:ind w:left="720" w:hanging="360"/>
+      </w:pPr>
+      <w:rPr>
+        <w:rFonts w:ascii="Symbol" w:hAnsi="Symbol" w:hint="default"/>
+      </w:rPr>
+    </w:lvl>
+    <w:lvl w:ilvl="1" w:tplc="08090003" w:tentative="1">
+      <w:start w:val="1"/>
+      <w:numFmt w:val="bullet"/>
+      <w:lvlText w:val="o"/>
+      <w:lvlJc w:val="left"/>
+      <w:pPr>
+        <w:ind w:left="1440" w:hanging="360"/>
+      </w:pPr>
+      <w:rPr>
+        <w:rFonts w:ascii="Courier New" w:hAnsi="Courier New" w:cs="Courier New" w:hint="default"/>
+      </w:rPr>
+    </w:lvl>
+    <w:lvl w:ilvl="2" w:tplc="08090005" w:tentative="1">
+      <w:start w:val="1"/>
+      <w:numFmt w:val="bullet"/>
+      <w:lvlText w:val=""/>
+      <w:lvlJc w:val="left"/>
+      <w:pPr>
+        <w:ind w:left="2160" w:hanging="360"/>
+      </w:pPr>
+      <w:rPr>
+        <w:rFonts w:ascii="Wingdings" w:hAnsi="Wingdings" w:hint="default"/>
+      </w:rPr>
+    </w:lvl>
+    <w:lvl w:ilvl="3" w:tplc="08090001" w:tentative="1">
+      <w:start w:val="1"/>
+      <w:numFmt w:val="bullet"/>
+      <w:lvlText w:val=""/>
+      <w:lvlJc w:val="left"/>
+      <w:pPr>
+        <w:ind w:left="2880" w:hanging="360"/>
+      </w:pPr>
+      <w:rPr>
+        <w:rFonts w:ascii="Symbol" w:hAnsi="Symbol" w:hint="default"/>
+      </w:rPr>
+    </w:lvl>
+    <w:lvl w:ilvl="4" w:tplc="08090003" w:tentative="1">
+      <w:start w:val="1"/>
+      <w:numFmt w:val="bullet"/>
+      <w:lvlText w:val="o"/>
+      <w:lvlJc w:val="left"/>
+      <w:pPr>
+        <w:ind w:left="3600" w:hanging="360"/>
+      </w:pPr>
+      <w:rPr>
+        <w:rFonts w:ascii="Courier New" w:hAnsi="Courier New" w:cs="Courier New" w:hint="default"/>
+      </w:rPr>
+    </w:lvl>
+    <w:lvl w:ilvl="5" w:tplc="08090005" w:tentative="1">
+      <w:start w:val="1"/>
+      <w:numFmt w:val="bullet"/>
+      <w:lvlText w:val=""/>
+      <w:lvlJc w:val="left"/>
+      <w:pPr>
+        <w:ind w:left="4320" w:hanging="360"/>
+      </w:pPr>
+      <w:rPr>
+        <w:rFonts w:ascii="Wingdings" w:hAnsi="Wingdings" w:hint="default"/>
+      </w:rPr>
+    </w:lvl>
+    <w:lvl w:ilvl="6" w:tplc="08090001" w:tentative="1">
+      <w:start w:val="1"/>
+      <w:numFmt w:val="bullet"/>
+      <w:lvlText w:val=""/>
+      <w:lvlJc w:val="left"/>
+      <w:pPr>
+        <w:ind w:left="5040" w:hanging="360"/>
+      </w:pPr>
+      <w:rPr>
+        <w:rFonts w:ascii="Symbol" w:hAnsi="Symbol" w:hint="default"/>
+      </w:rPr>
+    </w:lvl>
+    <w:lvl w:ilvl="7" w:tplc="08090003" w:tentative="1">
+      <w:start w:val="1"/>
+      <w:numFmt w:val="bullet"/>
+      <w:lvlText w:val="o"/>
+      <w:lvlJc w:val="left"/>
+      <w:pPr>
+        <w:ind w:left="5760" w:hanging="360"/>
+      </w:pPr>
+      <w:rPr>
+        <w:rFonts w:ascii="Courier New" w:hAnsi="Courier New" w:cs="Courier New" w:hint="default"/>
+      </w:rPr>
+    </w:lvl>
+    <w:lvl w:ilvl="8" w:tplc="08090005" w:tentative="1">
+      <w:start w:val="1"/>
+      <w:numFmt w:val="bullet"/>
+      <w:lvlText w:val=""/>
+      <w:lvlJc w:val="left"/>
+      <w:pPr>
+        <w:ind w:left="6480" w:hanging="360"/>
+      </w:pPr>
+      <w:rPr>
+        <w:rFonts w:ascii="Wingdings" w:hAnsi="Wingdings" w:hint="default"/>
+      </w:rPr>
+    </w:lvl>
+  </w:abstractNum>
+  <w:abstractNum w:abstractNumId="2">
+    <w:nsid w:val="19143F15"/>
+    <w:multiLevelType w:val="hybridMultilevel"/>
+    <w:tmpl w:val="7CD0C748"/>
+    <w:lvl w:ilvl="0" w:tplc="08090001">
+      <w:start w:val="1"/>
+      <w:numFmt w:val="bullet"/>
+      <w:lvlText w:val=""/>
+      <w:lvlJc w:val="left"/>
+      <w:pPr>
+        <w:ind w:left="720" w:hanging="360"/>
+      </w:pPr>
+      <w:rPr>
+        <w:rFonts w:ascii="Symbol" w:hAnsi="Symbol" w:hint="default"/>
+      </w:rPr>
+    </w:lvl>
+    <w:lvl w:ilvl="1" w:tplc="08090003" w:tentative="1">
+      <w:start w:val="1"/>
+      <w:numFmt w:val="bullet"/>
+      <w:lvlText w:val="o"/>
+      <w:lvlJc w:val="left"/>
+      <w:pPr>
+        <w:ind w:left="1440" w:hanging="360"/>
+      </w:pPr>
+      <w:rPr>
+        <w:rFonts w:ascii="Courier New" w:hAnsi="Courier New" w:cs="Courier New" w:hint="default"/>
+      </w:rPr>
+    </w:lvl>
+    <w:lvl w:ilvl="2" w:tplc="08090005" w:tentative="1">
+      <w:start w:val="1"/>
+      <w:numFmt w:val="bullet"/>
+      <w:lvlText w:val=""/>
+      <w:lvlJc w:val="left"/>
+      <w:pPr>
+        <w:ind w:left="2160" w:hanging="360"/>
+      </w:pPr>
+      <w:rPr>
+        <w:rFonts w:ascii="Wingdings" w:hAnsi="Wingdings" w:hint="default"/>
+      </w:rPr>
+    </w:lvl>
+    <w:lvl w:ilvl="3" w:tplc="08090001" w:tentative="1">
+      <w:start w:val="1"/>
+      <w:numFmt w:val="bullet"/>
+      <w:lvlText w:val=""/>
+      <w:lvlJc w:val="left"/>
+      <w:pPr>
+        <w:ind w:left="2880" w:hanging="360"/>
+      </w:pPr>
+      <w:rPr>
+        <w:rFonts w:ascii="Symbol" w:hAnsi="Symbol" w:hint="default"/>
+      </w:rPr>
+    </w:lvl>
+    <w:lvl w:ilvl="4" w:tplc="08090003" w:tentative="1">
+      <w:start w:val="1"/>
+      <w:numFmt w:val="bullet"/>
+      <w:lvlText w:val="o"/>
+      <w:lvlJc w:val="left"/>
+      <w:pPr>
+        <w:ind w:left="3600" w:hanging="360"/>
+      </w:pPr>
+      <w:rPr>
+        <w:rFonts w:ascii="Courier New" w:hAnsi="Courier New" w:cs="Courier New" w:hint="default"/>
+      </w:rPr>
+    </w:lvl>
+    <w:lvl w:ilvl="5" w:tplc="08090005" w:tentative="1">
+      <w:start w:val="1"/>
+      <w:numFmt w:val="bullet"/>
+      <w:lvlText w:val=""/>
+      <w:lvlJc w:val="left"/>
+      <w:pPr>
+        <w:ind w:left="4320" w:hanging="360"/>
+      </w:pPr>
+      <w:rPr>
+        <w:rFonts w:ascii="Wingdings" w:hAnsi="Wingdings" w:hint="default"/>
+      </w:rPr>
+    </w:lvl>
+    <w:lvl w:ilvl="6" w:tplc="08090001" w:tentative="1">
+      <w:start w:val="1"/>
+      <w:numFmt w:val="bullet"/>
+      <w:lvlText w:val=""/>
+      <w:lvlJc w:val="left"/>
+      <w:pPr>
+        <w:ind w:left="5040" w:hanging="360"/>
+      </w:pPr>
+      <w:rPr>
+        <w:rFonts w:ascii="Symbol" w:hAnsi="Symbol" w:hint="default"/>
+      </w:rPr>
+    </w:lvl>
+    <w:lvl w:ilvl="7" w:tplc="08090003" w:tentative="1">
+      <w:start w:val="1"/>
+      <w:numFmt w:val="bullet"/>
+      <w:lvlText w:val="o"/>
+      <w:lvlJc w:val="left"/>
+      <w:pPr>
+        <w:ind w:left="5760" w:hanging="360"/>
+      </w:pPr>
+      <w:rPr>
+        <w:rFonts w:ascii="Courier New" w:hAnsi="Courier New" w:cs="Courier New" w:hint="default"/>
+      </w:rPr>
+    </w:lvl>
+    <w:lvl w:ilvl="8" w:tplc="08090005" w:tentative="1">
+      <w:start w:val="1"/>
+      <w:numFmt w:val="bullet"/>
+      <w:lvlText w:val=""/>
+      <w:lvlJc w:val="left"/>
+      <w:pPr>
+        <w:ind w:left="6480" w:hanging="360"/>
+      </w:pPr>
+      <w:rPr>
+        <w:rFonts w:ascii="Wingdings" w:hAnsi="Wingdings" w:hint="default"/>
+      </w:rPr>
+    </w:lvl>
+  </w:abstractNum>
+  <w:abstractNum w:abstractNumId="3">
+    <w:nsid w:val="19E17583"/>
+    <w:multiLevelType w:val="multilevel"/>
+    <w:tmpl w:val="0809001F"/>
+    <w:lvl w:ilvl="0">
+      <w:start w:val="1"/>
+      <w:numFmt w:val="decimal"/>
+      <w:lvlText w:val="%1."/>
+      <w:lvlJc w:val="left"/>
+      <w:pPr>
+        <w:ind w:left="1080" w:hanging="360"/>
+      </w:pPr>
+    </w:lvl>
+    <w:lvl w:ilvl="1">
+      <w:start w:val="1"/>
+      <w:numFmt w:val="decimal"/>
+      <w:lvlText w:val="%1.%2."/>
+      <w:lvlJc w:val="left"/>
+      <w:pPr>
+        <w:ind w:left="1512" w:hanging="432"/>
+      </w:pPr>
+    </w:lvl>
+    <w:lvl w:ilvl="2">
+      <w:start w:val="1"/>
+      <w:numFmt w:val="decimal"/>
+      <w:lvlText w:val="%1.%2.%3."/>
+      <w:lvlJc w:val="left"/>
+      <w:pPr>
+        <w:ind w:left="1944" w:hanging="504"/>
+      </w:pPr>
+    </w:lvl>
+    <w:lvl w:ilvl="3">
+      <w:start w:val="1"/>
+      <w:numFmt w:val="decimal"/>
+      <w:lvlText w:val="%1.%2.%3.%4."/>
+      <w:lvlJc w:val="left"/>
+      <w:pPr>
+        <w:ind w:left="2448" w:hanging="648"/>
+      </w:pPr>
+    </w:lvl>
+    <w:lvl w:ilvl="4">
+      <w:start w:val="1"/>
+      <w:numFmt w:val="decimal"/>
+      <w:lvlText w:val="%1.%2.%3.%4.%5."/>
+      <w:lvlJc w:val="left"/>
+      <w:pPr>
+        <w:ind w:left="2952" w:hanging="792"/>
+      </w:pPr>
+    </w:lvl>
+    <w:lvl w:ilvl="5">
+      <w:start w:val="1"/>
+      <w:numFmt w:val="decimal"/>
+      <w:lvlText w:val="%1.%2.%3.%4.%5.%6."/>
+      <w:lvlJc w:val="left"/>
+      <w:pPr>
+        <w:ind w:left="3456" w:hanging="936"/>
+      </w:pPr>
+    </w:lvl>
+    <w:lvl w:ilvl="6">
+      <w:start w:val="1"/>
+      <w:numFmt w:val="decimal"/>
+      <w:lvlText w:val="%1.%2.%3.%4.%5.%6.%7."/>
+      <w:lvlJc w:val="left"/>
+      <w:pPr>
+        <w:ind w:left="3960" w:hanging="1080"/>
+      </w:pPr>
+    </w:lvl>
+    <w:lvl w:ilvl="7">
+      <w:start w:val="1"/>
+      <w:numFmt w:val="decimal"/>
+      <w:lvlText w:val="%1.%2.%3.%4.%5.%6.%7.%8."/>
+      <w:lvlJc w:val="left"/>
+      <w:pPr>
+        <w:ind w:left="4464" w:hanging="1224"/>
+      </w:pPr>
+    </w:lvl>
+    <w:lvl w:ilvl="8">
+      <w:start w:val="1"/>
+      <w:numFmt w:val="decimal"/>
+      <w:lvlText w:val="%1.%2.%3.%4.%5.%6.%7.%8.%9."/>
+      <w:lvlJc w:val="left"/>
+      <w:pPr>
+        <w:ind w:left="5040" w:hanging="1440"/>
+      </w:pPr>
+    </w:lvl>
+  </w:abstractNum>
+  <w:abstractNum w:abstractNumId="4">
+    <w:nsid w:val="1D492765"/>
+    <w:multiLevelType w:val="hybridMultilevel"/>
+    <w:tmpl w:val="F976BB2C"/>
+    <w:lvl w:ilvl="0" w:tplc="08090001">
+      <w:start w:val="1"/>
+      <w:numFmt w:val="bullet"/>
+      <w:lvlText w:val=""/>
+      <w:lvlJc w:val="left"/>
+      <w:pPr>
+        <w:ind w:left="720" w:hanging="360"/>
+      </w:pPr>
+      <w:rPr>
+        <w:rFonts w:ascii="Symbol" w:hAnsi="Symbol" w:hint="default"/>
+      </w:rPr>
+    </w:lvl>
+    <w:lvl w:ilvl="1" w:tplc="08090003" w:tentative="1">
+      <w:start w:val="1"/>
+      <w:numFmt w:val="bullet"/>
+      <w:lvlText w:val="o"/>
+      <w:lvlJc w:val="left"/>
+      <w:pPr>
+        <w:ind w:left="1440" w:hanging="360"/>
+      </w:pPr>
+      <w:rPr>
+        <w:rFonts w:ascii="Courier New" w:hAnsi="Courier New" w:cs="Courier New" w:hint="default"/>
+      </w:rPr>
+    </w:lvl>
+    <w:lvl w:ilvl="2" w:tplc="08090005" w:tentative="1">
+      <w:start w:val="1"/>
+      <w:numFmt w:val="bullet"/>
+      <w:lvlText w:val=""/>
+      <w:lvlJc w:val="left"/>
+      <w:pPr>
+        <w:ind w:left="2160" w:hanging="360"/>
+      </w:pPr>
+      <w:rPr>
+        <w:rFonts w:ascii="Wingdings" w:hAnsi="Wingdings" w:hint="default"/>
+      </w:rPr>
+    </w:lvl>
+    <w:lvl w:ilvl="3" w:tplc="08090001" w:tentative="1">
+      <w:start w:val="1"/>
+      <w:numFmt w:val="bullet"/>
+      <w:lvlText w:val=""/>
+      <w:lvlJc w:val="left"/>
+      <w:pPr>
+        <w:ind w:left="2880" w:hanging="360"/>
+      </w:pPr>
+      <w:rPr>
+        <w:rFonts w:ascii="Symbol" w:hAnsi="Symbol" w:hint="default"/>
+      </w:rPr>
+    </w:lvl>
+    <w:lvl w:ilvl="4" w:tplc="08090003" w:tentative="1">
+      <w:start w:val="1"/>
+      <w:numFmt w:val="bullet"/>
+      <w:lvlText w:val="o"/>
+      <w:lvlJc w:val="left"/>
+      <w:pPr>
+        <w:ind w:left="3600" w:hanging="360"/>
+      </w:pPr>
+      <w:rPr>
+        <w:rFonts w:ascii="Courier New" w:hAnsi="Courier New" w:cs="Courier New" w:hint="default"/>
+      </w:rPr>
+    </w:lvl>
+    <w:lvl w:ilvl="5" w:tplc="08090005" w:tentative="1">
+      <w:start w:val="1"/>
+      <w:numFmt w:val="bullet"/>
+      <w:lvlText w:val=""/>
+      <w:lvlJc w:val="left"/>
+      <w:pPr>
+        <w:ind w:left="4320" w:hanging="360"/>
+      </w:pPr>
+      <w:rPr>
+        <w:rFonts w:ascii="Wingdings" w:hAnsi="Wingdings" w:hint="default"/>
+      </w:rPr>
+    </w:lvl>
+    <w:lvl w:ilvl="6" w:tplc="08090001" w:tentative="1">
+      <w:start w:val="1"/>
+      <w:numFmt w:val="bullet"/>
+      <w:lvlText w:val=""/>
+      <w:lvlJc w:val="left"/>
+      <w:pPr>
+        <w:ind w:left="5040" w:hanging="360"/>
+      </w:pPr>
+      <w:rPr>
+        <w:rFonts w:ascii="Symbol" w:hAnsi="Symbol" w:hint="default"/>
+      </w:rPr>
+    </w:lvl>
+    <w:lvl w:ilvl="7" w:tplc="08090003" w:tentative="1">
+      <w:start w:val="1"/>
+      <w:numFmt w:val="bullet"/>
+      <w:lvlText w:val="o"/>
+      <w:lvlJc w:val="left"/>
+      <w:pPr>
+        <w:ind w:left="5760" w:hanging="360"/>
+      </w:pPr>
+      <w:rPr>
+        <w:rFonts w:ascii="Courier New" w:hAnsi="Courier New" w:cs="Courier New" w:hint="default"/>
+      </w:rPr>
+    </w:lvl>
+    <w:lvl w:ilvl="8" w:tplc="08090005" w:tentative="1">
+      <w:start w:val="1"/>
+      <w:numFmt w:val="bullet"/>
+      <w:lvlText w:val=""/>
+      <w:lvlJc w:val="left"/>
+      <w:pPr>
+        <w:ind w:left="6480" w:hanging="360"/>
+      </w:pPr>
+      <w:rPr>
+        <w:rFonts w:ascii="Wingdings" w:hAnsi="Wingdings" w:hint="default"/>
+      </w:rPr>
+    </w:lvl>
+  </w:abstractNum>
+  <w:abstractNum w:abstractNumId="5">
+    <w:nsid w:val="1D626150"/>
+    <w:multiLevelType w:val="hybridMultilevel"/>
+    <w:tmpl w:val="0DE44EE0"/>
+    <w:lvl w:ilvl="0" w:tplc="08090001">
+      <w:start w:val="1"/>
+      <w:numFmt w:val="bullet"/>
+      <w:lvlText w:val=""/>
+      <w:lvlJc w:val="left"/>
+      <w:pPr>
+        <w:ind w:left="720" w:hanging="360"/>
+      </w:pPr>
+      <w:rPr>
+        <w:rFonts w:ascii="Symbol" w:hAnsi="Symbol" w:hint="default"/>
+      </w:rPr>
+    </w:lvl>
+    <w:lvl w:ilvl="1" w:tplc="08090003" w:tentative="1">
+      <w:start w:val="1"/>
+      <w:numFmt w:val="bullet"/>
+      <w:lvlText w:val="o"/>
+      <w:lvlJc w:val="left"/>
+      <w:pPr>
+        <w:ind w:left="1440" w:hanging="360"/>
+      </w:pPr>
+      <w:rPr>
+        <w:rFonts w:ascii="Courier New" w:hAnsi="Courier New" w:cs="Courier New" w:hint="default"/>
+      </w:rPr>
+    </w:lvl>
+    <w:lvl w:ilvl="2" w:tplc="08090005" w:tentative="1">
+      <w:start w:val="1"/>
+      <w:numFmt w:val="bullet"/>
+      <w:lvlText w:val=""/>
+      <w:lvlJc w:val="left"/>
+      <w:pPr>
+        <w:ind w:left="2160" w:hanging="360"/>
+      </w:pPr>
+      <w:rPr>
+        <w:rFonts w:ascii="Wingdings" w:hAnsi="Wingdings" w:hint="default"/>
+      </w:rPr>
+    </w:lvl>
+    <w:lvl w:ilvl="3" w:tplc="08090001" w:tentative="1">
+      <w:start w:val="1"/>
+      <w:numFmt w:val="bullet"/>
+      <w:lvlText w:val=""/>
+      <w:lvlJc w:val="left"/>
+      <w:pPr>
+        <w:ind w:left="2880" w:hanging="360"/>
+      </w:pPr>
+      <w:rPr>
+        <w:rFonts w:ascii="Symbol" w:hAnsi="Symbol" w:hint="default"/>
+      </w:rPr>
+    </w:lvl>
+    <w:lvl w:ilvl="4" w:tplc="08090003" w:tentative="1">
+      <w:start w:val="1"/>
+      <w:numFmt w:val="bullet"/>
+      <w:lvlText w:val="o"/>
+      <w:lvlJc w:val="left"/>
+      <w:pPr>
+        <w:ind w:left="3600" w:hanging="360"/>
+      </w:pPr>
+      <w:rPr>
+        <w:rFonts w:ascii="Courier New" w:hAnsi="Courier New" w:cs="Courier New" w:hint="default"/>
+      </w:rPr>
+    </w:lvl>
+    <w:lvl w:ilvl="5" w:tplc="08090005" w:tentative="1">
+      <w:start w:val="1"/>
+      <w:numFmt w:val="bullet"/>
+      <w:lvlText w:val=""/>
+      <w:lvlJc w:val="left"/>
+      <w:pPr>
+        <w:ind w:left="4320" w:hanging="360"/>
+      </w:pPr>
+      <w:rPr>
+        <w:rFonts w:ascii="Wingdings" w:hAnsi="Wingdings" w:hint="default"/>
+      </w:rPr>
+    </w:lvl>
+    <w:lvl w:ilvl="6" w:tplc="08090001" w:tentative="1">
+      <w:start w:val="1"/>
+      <w:numFmt w:val="bullet"/>
+      <w:lvlText w:val=""/>
+      <w:lvlJc w:val="left"/>
+      <w:pPr>
+        <w:ind w:left="5040" w:hanging="360"/>
+      </w:pPr>
+      <w:rPr>
+        <w:rFonts w:ascii="Symbol" w:hAnsi="Symbol" w:hint="default"/>
+      </w:rPr>
+    </w:lvl>
+    <w:lvl w:ilvl="7" w:tplc="08090003" w:tentative="1">
+      <w:start w:val="1"/>
+      <w:numFmt w:val="bullet"/>
+      <w:lvlText w:val="o"/>
+      <w:lvlJc w:val="left"/>
+      <w:pPr>
+        <w:ind w:left="5760" w:hanging="360"/>
+      </w:pPr>
+      <w:rPr>
+        <w:rFonts w:ascii="Courier New" w:hAnsi="Courier New" w:cs="Courier New" w:hint="default"/>
+      </w:rPr>
+    </w:lvl>
+    <w:lvl w:ilvl="8" w:tplc="08090005" w:tentative="1">
+      <w:start w:val="1"/>
+      <w:numFmt w:val="bullet"/>
+      <w:lvlText w:val=""/>
+      <w:lvlJc w:val="left"/>
+      <w:pPr>
+        <w:ind w:left="6480" w:hanging="360"/>
+      </w:pPr>
+      <w:rPr>
+        <w:rFonts w:ascii="Wingdings" w:hAnsi="Wingdings" w:hint="default"/>
+      </w:rPr>
+    </w:lvl>
+  </w:abstractNum>
+  <w:abstractNum w:abstractNumId="6">
+    <w:nsid w:val="2A88585B"/>
+    <w:multiLevelType w:val="hybridMultilevel"/>
+    <w:tmpl w:val="BB16D032"/>
+    <w:lvl w:ilvl="0" w:tplc="08090001">
+      <w:start w:val="1"/>
+      <w:numFmt w:val="bullet"/>
+      <w:lvlText w:val=""/>
+      <w:lvlJc w:val="left"/>
+      <w:pPr>
+        <w:ind w:left="720" w:hanging="360"/>
+      </w:pPr>
+      <w:rPr>
+        <w:rFonts w:ascii="Symbol" w:hAnsi="Symbol" w:hint="default"/>
+      </w:rPr>
+    </w:lvl>
+    <w:lvl w:ilvl="1" w:tplc="08090003" w:tentative="1">
+      <w:start w:val="1"/>
+      <w:numFmt w:val="bullet"/>
+      <w:lvlText w:val="o"/>
+      <w:lvlJc w:val="left"/>
+      <w:pPr>
+        <w:ind w:left="1440" w:hanging="360"/>
+      </w:pPr>
+      <w:rPr>
+        <w:rFonts w:ascii="Courier New" w:hAnsi="Courier New" w:cs="Courier New" w:hint="default"/>
+      </w:rPr>
+    </w:lvl>
+    <w:lvl w:ilvl="2" w:tplc="08090005" w:tentative="1">
+      <w:start w:val="1"/>
+      <w:numFmt w:val="bullet"/>
+      <w:lvlText w:val=""/>
+      <w:lvlJc w:val="left"/>
+      <w:pPr>
+        <w:ind w:left="2160" w:hanging="360"/>
+      </w:pPr>
+      <w:rPr>
+        <w:rFonts w:ascii="Wingdings" w:hAnsi="Wingdings" w:hint="default"/>
+      </w:rPr>
+    </w:lvl>
+    <w:lvl w:ilvl="3" w:tplc="08090001" w:tentative="1">
+      <w:start w:val="1"/>
+      <w:numFmt w:val="bullet"/>
+      <w:lvlText w:val=""/>
+      <w:lvlJc w:val="left"/>
+      <w:pPr>
+        <w:ind w:left="2880" w:hanging="360"/>
+      </w:pPr>
+      <w:rPr>
+        <w:rFonts w:ascii="Symbol" w:hAnsi="Symbol" w:hint="default"/>
+      </w:rPr>
+    </w:lvl>
+    <w:lvl w:ilvl="4" w:tplc="08090003" w:tentative="1">
+      <w:start w:val="1"/>
+      <w:numFmt w:val="bullet"/>
+      <w:lvlText w:val="o"/>
+      <w:lvlJc w:val="left"/>
+      <w:pPr>
+        <w:ind w:left="3600" w:hanging="360"/>
+      </w:pPr>
+      <w:rPr>
+        <w:rFonts w:ascii="Courier New" w:hAnsi="Courier New" w:cs="Courier New" w:hint="default"/>
+      </w:rPr>
+    </w:lvl>
+    <w:lvl w:ilvl="5" w:tplc="08090005" w:tentative="1">
+      <w:start w:val="1"/>
+      <w:numFmt w:val="bullet"/>
+      <w:lvlText w:val=""/>
+      <w:lvlJc w:val="left"/>
+      <w:pPr>
+        <w:ind w:left="4320" w:hanging="360"/>
+      </w:pPr>
+      <w:rPr>
+        <w:rFonts w:ascii="Wingdings" w:hAnsi="Wingdings" w:hint="default"/>
+      </w:rPr>
+    </w:lvl>
+    <w:lvl w:ilvl="6" w:tplc="08090001" w:tentative="1">
+      <w:start w:val="1"/>
+      <w:numFmt w:val="bullet"/>
+      <w:lvlText w:val=""/>
+      <w:lvlJc w:val="left"/>
+      <w:pPr>
+        <w:ind w:left="5040" w:hanging="360"/>
+      </w:pPr>
+      <w:rPr>
+        <w:rFonts w:ascii="Symbol" w:hAnsi="Symbol" w:hint="default"/>
+      </w:rPr>
+    </w:lvl>
+    <w:lvl w:ilvl="7" w:tplc="08090003" w:tentative="1">
+      <w:start w:val="1"/>
+      <w:numFmt w:val="bullet"/>
+      <w:lvlText w:val="o"/>
+      <w:lvlJc w:val="left"/>
+      <w:pPr>
+        <w:ind w:left="5760" w:hanging="360"/>
+      </w:pPr>
+      <w:rPr>
+        <w:rFonts w:ascii="Courier New" w:hAnsi="Courier New" w:cs="Courier New" w:hint="default"/>
+      </w:rPr>
+    </w:lvl>
+    <w:lvl w:ilvl="8" w:tplc="08090005" w:tentative="1">
+      <w:start w:val="1"/>
+      <w:numFmt w:val="bullet"/>
+      <w:lvlText w:val=""/>
+      <w:lvlJc w:val="left"/>
+      <w:pPr>
+        <w:ind w:left="6480" w:hanging="360"/>
+      </w:pPr>
+      <w:rPr>
+        <w:rFonts w:ascii="Wingdings" w:hAnsi="Wingdings" w:hint="default"/>
+      </w:rPr>
+    </w:lvl>
+  </w:abstractNum>
+  <w:abstractNum w:abstractNumId="7">
     <w:nsid w:val="2ADD0E6C"/>
     <w:multiLevelType w:val="multilevel"/>
     <w:tmpl w:val="0809001F"/>
@@ -13019,7 +13899,7 @@
       </w:pPr>
     </w:lvl>
   </w:abstractNum>
-  <w:abstractNum w:abstractNumId="2">
+  <w:abstractNum w:abstractNumId="8">
     <w:nsid w:val="2BC01066"/>
     <w:multiLevelType w:val="multilevel"/>
     <w:tmpl w:val="0809001F"/>
@@ -13105,7 +13985,7 @@
       </w:pPr>
     </w:lvl>
   </w:abstractNum>
-  <w:abstractNum w:abstractNumId="3">
+  <w:abstractNum w:abstractNumId="9">
     <w:nsid w:val="3C5A792D"/>
     <w:multiLevelType w:val="multilevel"/>
     <w:tmpl w:val="0809001F"/>
@@ -13191,10 +14071,123 @@
       </w:pPr>
     </w:lvl>
   </w:abstractNum>
-  <w:abstractNum w:abstractNumId="4">
+  <w:abstractNum w:abstractNumId="10">
+    <w:nsid w:val="3D745A9E"/>
+    <w:multiLevelType w:val="hybridMultilevel"/>
+    <w:tmpl w:val="8CEA8E72"/>
+    <w:lvl w:ilvl="0" w:tplc="08090001">
+      <w:start w:val="1"/>
+      <w:numFmt w:val="bullet"/>
+      <w:lvlText w:val=""/>
+      <w:lvlJc w:val="left"/>
+      <w:pPr>
+        <w:ind w:left="720" w:hanging="360"/>
+      </w:pPr>
+      <w:rPr>
+        <w:rFonts w:ascii="Symbol" w:hAnsi="Symbol" w:hint="default"/>
+      </w:rPr>
+    </w:lvl>
+    <w:lvl w:ilvl="1" w:tplc="08090003" w:tentative="1">
+      <w:start w:val="1"/>
+      <w:numFmt w:val="bullet"/>
+      <w:lvlText w:val="o"/>
+      <w:lvlJc w:val="left"/>
+      <w:pPr>
+        <w:ind w:left="1440" w:hanging="360"/>
+      </w:pPr>
+      <w:rPr>
+        <w:rFonts w:ascii="Courier New" w:hAnsi="Courier New" w:cs="Courier New" w:hint="default"/>
+      </w:rPr>
+    </w:lvl>
+    <w:lvl w:ilvl="2" w:tplc="08090005" w:tentative="1">
+      <w:start w:val="1"/>
+      <w:numFmt w:val="bullet"/>
+      <w:lvlText w:val=""/>
+      <w:lvlJc w:val="left"/>
+      <w:pPr>
+        <w:ind w:left="2160" w:hanging="360"/>
+      </w:pPr>
+      <w:rPr>
+        <w:rFonts w:ascii="Wingdings" w:hAnsi="Wingdings" w:hint="default"/>
+      </w:rPr>
+    </w:lvl>
+    <w:lvl w:ilvl="3" w:tplc="08090001" w:tentative="1">
+      <w:start w:val="1"/>
+      <w:numFmt w:val="bullet"/>
+      <w:lvlText w:val=""/>
+      <w:lvlJc w:val="left"/>
+      <w:pPr>
+        <w:ind w:left="2880" w:hanging="360"/>
+      </w:pPr>
+      <w:rPr>
+        <w:rFonts w:ascii="Symbol" w:hAnsi="Symbol" w:hint="default"/>
+      </w:rPr>
+    </w:lvl>
+    <w:lvl w:ilvl="4" w:tplc="08090003" w:tentative="1">
+      <w:start w:val="1"/>
+      <w:numFmt w:val="bullet"/>
+      <w:lvlText w:val="o"/>
+      <w:lvlJc w:val="left"/>
+      <w:pPr>
+        <w:ind w:left="3600" w:hanging="360"/>
+      </w:pPr>
+      <w:rPr>
+        <w:rFonts w:ascii="Courier New" w:hAnsi="Courier New" w:cs="Courier New" w:hint="default"/>
+      </w:rPr>
+    </w:lvl>
+    <w:lvl w:ilvl="5" w:tplc="08090005" w:tentative="1">
+      <w:start w:val="1"/>
+      <w:numFmt w:val="bullet"/>
+      <w:lvlText w:val=""/>
+      <w:lvlJc w:val="left"/>
+      <w:pPr>
+        <w:ind w:left="4320" w:hanging="360"/>
+      </w:pPr>
+      <w:rPr>
+        <w:rFonts w:ascii="Wingdings" w:hAnsi="Wingdings" w:hint="default"/>
+      </w:rPr>
+    </w:lvl>
+    <w:lvl w:ilvl="6" w:tplc="08090001" w:tentative="1">
+      <w:start w:val="1"/>
+      <w:numFmt w:val="bullet"/>
+      <w:lvlText w:val=""/>
+      <w:lvlJc w:val="left"/>
+      <w:pPr>
+        <w:ind w:left="5040" w:hanging="360"/>
+      </w:pPr>
+      <w:rPr>
+        <w:rFonts w:ascii="Symbol" w:hAnsi="Symbol" w:hint="default"/>
+      </w:rPr>
+    </w:lvl>
+    <w:lvl w:ilvl="7" w:tplc="08090003" w:tentative="1">
+      <w:start w:val="1"/>
+      <w:numFmt w:val="bullet"/>
+      <w:lvlText w:val="o"/>
+      <w:lvlJc w:val="left"/>
+      <w:pPr>
+        <w:ind w:left="5760" w:hanging="360"/>
+      </w:pPr>
+      <w:rPr>
+        <w:rFonts w:ascii="Courier New" w:hAnsi="Courier New" w:cs="Courier New" w:hint="default"/>
+      </w:rPr>
+    </w:lvl>
+    <w:lvl w:ilvl="8" w:tplc="08090005" w:tentative="1">
+      <w:start w:val="1"/>
+      <w:numFmt w:val="bullet"/>
+      <w:lvlText w:val=""/>
+      <w:lvlJc w:val="left"/>
+      <w:pPr>
+        <w:ind w:left="6480" w:hanging="360"/>
+      </w:pPr>
+      <w:rPr>
+        <w:rFonts w:ascii="Wingdings" w:hAnsi="Wingdings" w:hint="default"/>
+      </w:rPr>
+    </w:lvl>
+  </w:abstractNum>
+  <w:abstractNum w:abstractNumId="11">
     <w:nsid w:val="46FD280A"/>
     <w:multiLevelType w:val="hybridMultilevel"/>
-    <w:tmpl w:val="A52AEF44"/>
+    <w:tmpl w:val="BAC4A82A"/>
     <w:lvl w:ilvl="0" w:tplc="08090001">
       <w:start w:val="1"/>
       <w:numFmt w:val="bullet"/>
@@ -13304,7 +14297,120 @@
       </w:rPr>
     </w:lvl>
   </w:abstractNum>
-  <w:abstractNum w:abstractNumId="5">
+  <w:abstractNum w:abstractNumId="12">
+    <w:nsid w:val="5AEB2600"/>
+    <w:multiLevelType w:val="hybridMultilevel"/>
+    <w:tmpl w:val="F8961C50"/>
+    <w:lvl w:ilvl="0" w:tplc="08090001">
+      <w:start w:val="1"/>
+      <w:numFmt w:val="bullet"/>
+      <w:lvlText w:val=""/>
+      <w:lvlJc w:val="left"/>
+      <w:pPr>
+        <w:ind w:left="720" w:hanging="360"/>
+      </w:pPr>
+      <w:rPr>
+        <w:rFonts w:ascii="Symbol" w:hAnsi="Symbol" w:hint="default"/>
+      </w:rPr>
+    </w:lvl>
+    <w:lvl w:ilvl="1" w:tplc="08090003" w:tentative="1">
+      <w:start w:val="1"/>
+      <w:numFmt w:val="bullet"/>
+      <w:lvlText w:val="o"/>
+      <w:lvlJc w:val="left"/>
+      <w:pPr>
+        <w:ind w:left="1440" w:hanging="360"/>
+      </w:pPr>
+      <w:rPr>
+        <w:rFonts w:ascii="Courier New" w:hAnsi="Courier New" w:cs="Courier New" w:hint="default"/>
+      </w:rPr>
+    </w:lvl>
+    <w:lvl w:ilvl="2" w:tplc="08090005" w:tentative="1">
+      <w:start w:val="1"/>
+      <w:numFmt w:val="bullet"/>
+      <w:lvlText w:val=""/>
+      <w:lvlJc w:val="left"/>
+      <w:pPr>
+        <w:ind w:left="2160" w:hanging="360"/>
+      </w:pPr>
+      <w:rPr>
+        <w:rFonts w:ascii="Wingdings" w:hAnsi="Wingdings" w:hint="default"/>
+      </w:rPr>
+    </w:lvl>
+    <w:lvl w:ilvl="3" w:tplc="08090001" w:tentative="1">
+      <w:start w:val="1"/>
+      <w:numFmt w:val="bullet"/>
+      <w:lvlText w:val=""/>
+      <w:lvlJc w:val="left"/>
+      <w:pPr>
+        <w:ind w:left="2880" w:hanging="360"/>
+      </w:pPr>
+      <w:rPr>
+        <w:rFonts w:ascii="Symbol" w:hAnsi="Symbol" w:hint="default"/>
+      </w:rPr>
+    </w:lvl>
+    <w:lvl w:ilvl="4" w:tplc="08090003" w:tentative="1">
+      <w:start w:val="1"/>
+      <w:numFmt w:val="bullet"/>
+      <w:lvlText w:val="o"/>
+      <w:lvlJc w:val="left"/>
+      <w:pPr>
+        <w:ind w:left="3600" w:hanging="360"/>
+      </w:pPr>
+      <w:rPr>
+        <w:rFonts w:ascii="Courier New" w:hAnsi="Courier New" w:cs="Courier New" w:hint="default"/>
+      </w:rPr>
+    </w:lvl>
+    <w:lvl w:ilvl="5" w:tplc="08090005" w:tentative="1">
+      <w:start w:val="1"/>
+      <w:numFmt w:val="bullet"/>
+      <w:lvlText w:val=""/>
+      <w:lvlJc w:val="left"/>
+      <w:pPr>
+        <w:ind w:left="4320" w:hanging="360"/>
+      </w:pPr>
+      <w:rPr>
+        <w:rFonts w:ascii="Wingdings" w:hAnsi="Wingdings" w:hint="default"/>
+      </w:rPr>
+    </w:lvl>
+    <w:lvl w:ilvl="6" w:tplc="08090001" w:tentative="1">
+      <w:start w:val="1"/>
+      <w:numFmt w:val="bullet"/>
+      <w:lvlText w:val=""/>
+      <w:lvlJc w:val="left"/>
+      <w:pPr>
+        <w:ind w:left="5040" w:hanging="360"/>
+      </w:pPr>
+      <w:rPr>
+        <w:rFonts w:ascii="Symbol" w:hAnsi="Symbol" w:hint="default"/>
+      </w:rPr>
+    </w:lvl>
+    <w:lvl w:ilvl="7" w:tplc="08090003" w:tentative="1">
+      <w:start w:val="1"/>
+      <w:numFmt w:val="bullet"/>
+      <w:lvlText w:val="o"/>
+      <w:lvlJc w:val="left"/>
+      <w:pPr>
+        <w:ind w:left="5760" w:hanging="360"/>
+      </w:pPr>
+      <w:rPr>
+        <w:rFonts w:ascii="Courier New" w:hAnsi="Courier New" w:cs="Courier New" w:hint="default"/>
+      </w:rPr>
+    </w:lvl>
+    <w:lvl w:ilvl="8" w:tplc="08090005" w:tentative="1">
+      <w:start w:val="1"/>
+      <w:numFmt w:val="bullet"/>
+      <w:lvlText w:val=""/>
+      <w:lvlJc w:val="left"/>
+      <w:pPr>
+        <w:ind w:left="6480" w:hanging="360"/>
+      </w:pPr>
+      <w:rPr>
+        <w:rFonts w:ascii="Wingdings" w:hAnsi="Wingdings" w:hint="default"/>
+      </w:rPr>
+    </w:lvl>
+  </w:abstractNum>
+  <w:abstractNum w:abstractNumId="13">
     <w:nsid w:val="6267500B"/>
     <w:multiLevelType w:val="hybridMultilevel"/>
     <w:tmpl w:val="355C95CE"/>
@@ -13393,7 +14499,7 @@
       </w:pPr>
     </w:lvl>
   </w:abstractNum>
-  <w:abstractNum w:abstractNumId="6">
+  <w:abstractNum w:abstractNumId="14">
     <w:nsid w:val="6AF16B90"/>
     <w:multiLevelType w:val="multilevel"/>
     <w:tmpl w:val="0809001F"/>
@@ -13479,7 +14585,7 @@
       </w:pPr>
     </w:lvl>
   </w:abstractNum>
-  <w:abstractNum w:abstractNumId="7">
+  <w:abstractNum w:abstractNumId="15">
     <w:nsid w:val="7A08632D"/>
     <w:multiLevelType w:val="hybridMultilevel"/>
     <w:tmpl w:val="034A74DE"/>
@@ -13593,28 +14699,52 @@
     </w:lvl>
   </w:abstractNum>
   <w:num w:numId="1">
-    <w:abstractNumId w:val="7"/>
+    <w:abstractNumId w:val="15"/>
   </w:num>
   <w:num w:numId="2">
     <w:abstractNumId w:val="0"/>
   </w:num>
   <w:num w:numId="3">
-    <w:abstractNumId w:val="4"/>
+    <w:abstractNumId w:val="11"/>
   </w:num>
   <w:num w:numId="4">
+    <w:abstractNumId w:val="7"/>
+  </w:num>
+  <w:num w:numId="5">
+    <w:abstractNumId w:val="13"/>
+  </w:num>
+  <w:num w:numId="6">
+    <w:abstractNumId w:val="14"/>
+  </w:num>
+  <w:num w:numId="7">
+    <w:abstractNumId w:val="8"/>
+  </w:num>
+  <w:num w:numId="8">
+    <w:abstractNumId w:val="9"/>
+  </w:num>
+  <w:num w:numId="9">
+    <w:abstractNumId w:val="3"/>
+  </w:num>
+  <w:num w:numId="10">
+    <w:abstractNumId w:val="10"/>
+  </w:num>
+  <w:num w:numId="11">
+    <w:abstractNumId w:val="12"/>
+  </w:num>
+  <w:num w:numId="12">
+    <w:abstractNumId w:val="2"/>
+  </w:num>
+  <w:num w:numId="13">
+    <w:abstractNumId w:val="6"/>
+  </w:num>
+  <w:num w:numId="14">
     <w:abstractNumId w:val="1"/>
   </w:num>
-  <w:num w:numId="5">
+  <w:num w:numId="15">
     <w:abstractNumId w:val="5"/>
   </w:num>
-  <w:num w:numId="6">
-    <w:abstractNumId w:val="6"/>
-  </w:num>
-  <w:num w:numId="7">
-    <w:abstractNumId w:val="2"/>
-  </w:num>
-  <w:num w:numId="8">
-    <w:abstractNumId w:val="3"/>
+  <w:num w:numId="16">
+    <w:abstractNumId w:val="4"/>
   </w:num>
 </w:numbering>
 </file>
@@ -13999,6 +15129,36 @@
       <w:u w:val="single"/>
     </w:rPr>
   </w:style>
+  <w:style w:type="paragraph" w:styleId="BalloonText">
+    <w:name w:val="Balloon Text"/>
+    <w:basedOn w:val="Normal"/>
+    <w:link w:val="BalloonTextChar"/>
+    <w:uiPriority w:val="99"/>
+    <w:semiHidden/>
+    <w:unhideWhenUsed/>
+    <w:rsid w:val="00597367"/>
+    <w:pPr>
+      <w:spacing w:after="0" w:line="240" w:lineRule="auto"/>
+    </w:pPr>
+    <w:rPr>
+      <w:rFonts w:ascii="Tahoma" w:hAnsi="Tahoma" w:cs="Tahoma"/>
+      <w:sz w:val="16"/>
+      <w:szCs w:val="16"/>
+    </w:rPr>
+  </w:style>
+  <w:style w:type="character" w:customStyle="1" w:styleId="BalloonTextChar">
+    <w:name w:val="Balloon Text Char"/>
+    <w:basedOn w:val="DefaultParagraphFont"/>
+    <w:link w:val="BalloonText"/>
+    <w:uiPriority w:val="99"/>
+    <w:semiHidden/>
+    <w:rsid w:val="00597367"/>
+    <w:rPr>
+      <w:rFonts w:ascii="Tahoma" w:hAnsi="Tahoma" w:cs="Tahoma"/>
+      <w:sz w:val="16"/>
+      <w:szCs w:val="16"/>
+    </w:rPr>
+  </w:style>
 </w:styles>
 </file>
 

</xml_diff>

<commit_message>
Added revised activity diagram and feature list [#90360240]
</commit_message>
<xml_diff>
--- a/documents/Advanced Health & Care Project Approach Jeremy Pridmore 13-03-2015.docx
+++ b/documents/Advanced Health & Care Project Approach Jeremy Pridmore 13-03-2015.docx
@@ -10932,7 +10932,18 @@
       </w:r>
       <w:proofErr w:type="gramEnd"/>
       <w:r>
-        <w:t>.  A number of stories have been added to the PivotalTracker project:</w:t>
+        <w:t>.  A number of stories have been added to the PivotalTracker project</w:t>
+      </w:r>
+      <w:r>
+        <w:t xml:space="preserve"> to cover these initial preparation, requirements analysis and software design </w:t>
+      </w:r>
+      <w:proofErr w:type="spellStart"/>
+      <w:r>
+        <w:t>activites</w:t>
+      </w:r>
+      <w:proofErr w:type="spellEnd"/>
+      <w:r>
+        <w:t>.  These are added as “chores”, i.e. they do not add valuable features to the software.</w:t>
       </w:r>
     </w:p>
     <w:p>
@@ -10947,7 +10958,10 @@
     </w:p>
     <w:p>
       <w:r>
-        <w:t xml:space="preserve">The stories are based around building the </w:t>
+        <w:t>S</w:t>
+      </w:r>
+      <w:r>
+        <w:t xml:space="preserve">tories based around building the </w:t>
       </w:r>
       <w:r>
         <w:t xml:space="preserve">features of the main procedure and the </w:t>
@@ -10959,22 +10973,38 @@
         <w:t xml:space="preserve"> validate the features</w:t>
       </w:r>
       <w:r>
-        <w:t xml:space="preserve">.  There are also a number of other stories for building the supporting framework for </w:t>
-      </w:r>
-      <w:r>
-        <w:t>running the tests and for building the program that calls the procedure.</w:t>
-      </w:r>
-    </w:p>
-    <w:p>
-      <w:pPr>
-        <w:pStyle w:val="ListParagraph"/>
-        <w:numPr>
-          <w:ilvl w:val="0"/>
-          <w:numId w:val="3"/>
-        </w:numPr>
-      </w:pPr>
-      <w:r>
-        <w:t xml:space="preserve">Create project for the Program and </w:t>
+        <w:t xml:space="preserve"> will be added once the main features have been determined through the initial software design process </w:t>
+      </w:r>
+      <w:r>
+        <w:lastRenderedPageBreak/>
+        <w:t>which occurs next</w:t>
+      </w:r>
+      <w:r>
+        <w:t xml:space="preserve">.  There </w:t>
+      </w:r>
+      <w:r>
+        <w:t xml:space="preserve">will </w:t>
+      </w:r>
+      <w:r>
+        <w:t xml:space="preserve">also </w:t>
+      </w:r>
+      <w:r>
+        <w:t xml:space="preserve">be </w:t>
+      </w:r>
+      <w:r>
+        <w:t xml:space="preserve">a number of other stories for building the supporting framework for </w:t>
+      </w:r>
+      <w:r>
+        <w:t>running the tests and for building the program that calls the procedure</w:t>
+      </w:r>
+      <w:r>
+        <w:t>; these will also be added as chores</w:t>
+      </w:r>
+      <w:r>
+        <w:t>.</w:t>
+      </w:r>
+      <w:r>
+        <w:t xml:space="preserve"> </w:t>
       </w:r>
     </w:p>
     <w:p>
@@ -10982,7 +11012,6 @@
         <w:pStyle w:val="Heading2"/>
       </w:pPr>
       <w:r>
-        <w:lastRenderedPageBreak/>
         <w:t>Software Design</w:t>
       </w:r>
     </w:p>
@@ -12509,16 +12538,13 @@
         <w:rPr>
           <w:b w:val="0"/>
         </w:rPr>
+        <w:lastRenderedPageBreak/>
         <w:t>High-level Activity Diagram</w:t>
       </w:r>
     </w:p>
     <w:p>
       <w:r>
-        <w:t xml:space="preserve">This introduces the concepts of a controller being responsible for the overall process.  The controller creates an object that is responsible for reading the parameters which are returned to the controller.  The controller then creates an object which is responsible for writing the results.  The controller then creates an object </w:t>
-      </w:r>
-      <w:r>
-        <w:lastRenderedPageBreak/>
-        <w:t>which is responsible for generating the results.  The controller then passes the parameters and result writer to the result generator.  The controller then invokes the result generator which then uses the parameters and the result writer.</w:t>
+        <w:t>This introduces the concepts of a controller being responsible for the overall process.  The controller creates an object that is responsible for reading the parameters which are returned to the controller.  The controller then creates an object which is responsible for writing the results.  The controller then creates an object which is responsible for generating the results.  The controller then passes the parameters and result writer to the result generator.  The controller then invokes the result generator which then uses the parameters and the result writer.</w:t>
       </w:r>
     </w:p>
     <w:p>
@@ -12733,6 +12759,7 @@
         <w:rPr>
           <w:bCs/>
         </w:rPr>
+        <w:lastRenderedPageBreak/>
         <w:t>Can move from one word traverse a list of words that are the same length and are only one letter different from a given word</w:t>
       </w:r>
     </w:p>
@@ -12768,7 +12795,6 @@
         </w:numPr>
       </w:pPr>
       <w:r>
-        <w:lastRenderedPageBreak/>
         <w:t>Stores words of a particular length</w:t>
       </w:r>
     </w:p>
@@ -13037,6 +13063,1921 @@
         <w:t>Can be written to</w:t>
       </w:r>
     </w:p>
+    <w:p>
+      <w:pPr>
+        <w:pStyle w:val="Heading2"/>
+      </w:pPr>
+      <w:r>
+        <w:t>Revised Feature List</w:t>
+      </w:r>
+    </w:p>
+    <w:p>
+      <w:r>
+        <w:t>Analysing the features and building a</w:t>
+      </w:r>
+      <w:r>
+        <w:t>n initial</w:t>
+      </w:r>
+      <w:r>
+        <w:t xml:space="preserve"> set of entities helped me identify issues and gaps in the </w:t>
+      </w:r>
+      <w:r>
+        <w:t xml:space="preserve">original </w:t>
+      </w:r>
+      <w:r>
+        <w:t xml:space="preserve">feature list above.  For instance, it is not clear which entity should be responsible for performing the search or which entity should be responsible for finding the start word.  These are two different responsibilities and should not be the </w:t>
+      </w:r>
+      <w:r>
+        <w:t xml:space="preserve">sole </w:t>
+      </w:r>
+      <w:r>
+        <w:t xml:space="preserve">responsibility of the Traversable Data Structure as </w:t>
+      </w:r>
+      <w:proofErr w:type="gramStart"/>
+      <w:r>
+        <w:t>this breaks</w:t>
+      </w:r>
+      <w:proofErr w:type="gramEnd"/>
+      <w:r>
+        <w:t xml:space="preserve"> the Single Responsibility Principle of SOLID.  </w:t>
+      </w:r>
+    </w:p>
+    <w:p>
+      <w:r>
+        <w:t>Also, the original feature list was not able to identify the entity which has overall control of the process, i.e. requesting the creation of objects and requesting the invocation of behaviour such as prompting of parameters, the generation of results and the writing of the results to the results file.  It is only the invocation of these actions that ought to be the responsibility of a controller and not the actions themselves.</w:t>
+      </w:r>
+    </w:p>
+    <w:p>
+      <w:r>
+        <w:lastRenderedPageBreak/>
+        <w:t>This analysis helped me to refine the list of features as below</w:t>
+      </w:r>
+      <w:r>
+        <w:t xml:space="preserve"> (only </w:t>
+      </w:r>
+      <w:r>
+        <w:t xml:space="preserve">the highlighted items were </w:t>
+      </w:r>
+      <w:r>
+        <w:t>added)</w:t>
+      </w:r>
+      <w:r>
+        <w:t>:</w:t>
+      </w:r>
+    </w:p>
+    <w:p>
+      <w:pPr>
+        <w:pStyle w:val="ListParagraph"/>
+        <w:numPr>
+          <w:ilvl w:val="0"/>
+          <w:numId w:val="9"/>
+        </w:numPr>
+        <w:rPr>
+          <w:b/>
+        </w:rPr>
+      </w:pPr>
+      <w:r>
+        <w:rPr>
+          <w:b/>
+        </w:rPr>
+        <w:t>Controlling the Process</w:t>
+      </w:r>
+    </w:p>
+    <w:p>
+      <w:pPr>
+        <w:pStyle w:val="ListParagraph"/>
+        <w:numPr>
+          <w:ilvl w:val="1"/>
+          <w:numId w:val="9"/>
+        </w:numPr>
+        <w:ind w:left="1701" w:hanging="621"/>
+      </w:pPr>
+      <w:r>
+        <w:rPr>
+          <w:b/>
+        </w:rPr>
+        <w:t xml:space="preserve">Feature: </w:t>
+      </w:r>
+      <w:r>
+        <w:rPr>
+          <w:highlight w:val="cyan"/>
+        </w:rPr>
+        <w:t>Create</w:t>
+      </w:r>
+      <w:r>
+        <w:t xml:space="preserve"> an </w:t>
+      </w:r>
+      <w:r>
+        <w:rPr>
+          <w:highlight w:val="yellow"/>
+        </w:rPr>
+        <w:t>object</w:t>
+      </w:r>
+      <w:r>
+        <w:t xml:space="preserve"> </w:t>
+      </w:r>
+      <w:r>
+        <w:t xml:space="preserve">responsible for </w:t>
+      </w:r>
+      <w:r>
+        <w:rPr>
+          <w:highlight w:val="cyan"/>
+        </w:rPr>
+        <w:t>controlling</w:t>
+      </w:r>
+      <w:r>
+        <w:t xml:space="preserve"> </w:t>
+      </w:r>
+      <w:r>
+        <w:t xml:space="preserve">the </w:t>
+      </w:r>
+      <w:r>
+        <w:rPr>
+          <w:highlight w:val="yellow"/>
+        </w:rPr>
+        <w:t>process</w:t>
+      </w:r>
+      <w:r>
+        <w:t>.</w:t>
+      </w:r>
+    </w:p>
+    <w:p>
+      <w:pPr>
+        <w:pStyle w:val="ListParagraph"/>
+        <w:numPr>
+          <w:ilvl w:val="1"/>
+          <w:numId w:val="9"/>
+        </w:numPr>
+        <w:ind w:left="1701" w:hanging="621"/>
+      </w:pPr>
+      <w:r>
+        <w:rPr>
+          <w:b/>
+        </w:rPr>
+        <w:t>Feature:</w:t>
+      </w:r>
+      <w:r>
+        <w:t xml:space="preserve"> </w:t>
+      </w:r>
+      <w:r>
+        <w:rPr>
+          <w:highlight w:val="cyan"/>
+        </w:rPr>
+        <w:t>Create</w:t>
+      </w:r>
+      <w:r>
+        <w:t xml:space="preserve"> an </w:t>
+      </w:r>
+      <w:r>
+        <w:rPr>
+          <w:highlight w:val="yellow"/>
+        </w:rPr>
+        <w:t>object</w:t>
+      </w:r>
+      <w:r>
+        <w:t xml:space="preserve"> responsible for </w:t>
+      </w:r>
+      <w:r>
+        <w:rPr>
+          <w:highlight w:val="cyan"/>
+        </w:rPr>
+        <w:t>prompting</w:t>
+      </w:r>
+      <w:r>
+        <w:t xml:space="preserve"> for </w:t>
+      </w:r>
+      <w:r>
+        <w:rPr>
+          <w:highlight w:val="yellow"/>
+        </w:rPr>
+        <w:t>parameters</w:t>
+      </w:r>
+      <w:r>
+        <w:t>.</w:t>
+      </w:r>
+    </w:p>
+    <w:p>
+      <w:pPr>
+        <w:pStyle w:val="ListParagraph"/>
+        <w:numPr>
+          <w:ilvl w:val="1"/>
+          <w:numId w:val="9"/>
+        </w:numPr>
+        <w:ind w:left="1701" w:hanging="621"/>
+      </w:pPr>
+      <w:r>
+        <w:rPr>
+          <w:b/>
+        </w:rPr>
+        <w:t>Feature:</w:t>
+      </w:r>
+      <w:r>
+        <w:t xml:space="preserve"> </w:t>
+      </w:r>
+      <w:r>
+        <w:rPr>
+          <w:highlight w:val="cyan"/>
+        </w:rPr>
+        <w:t>Create</w:t>
+      </w:r>
+      <w:r>
+        <w:t xml:space="preserve"> an </w:t>
+      </w:r>
+      <w:r>
+        <w:rPr>
+          <w:highlight w:val="yellow"/>
+        </w:rPr>
+        <w:t>object</w:t>
+      </w:r>
+      <w:r>
+        <w:t xml:space="preserve"> responsible for </w:t>
+      </w:r>
+      <w:r>
+        <w:rPr>
+          <w:highlight w:val="cyan"/>
+        </w:rPr>
+        <w:t>preparing</w:t>
+      </w:r>
+      <w:r>
+        <w:t xml:space="preserve"> the </w:t>
+      </w:r>
+      <w:r>
+        <w:rPr>
+          <w:highlight w:val="yellow"/>
+        </w:rPr>
+        <w:t>search</w:t>
+      </w:r>
+      <w:r>
+        <w:t>.</w:t>
+      </w:r>
+    </w:p>
+    <w:p>
+      <w:pPr>
+        <w:pStyle w:val="ListParagraph"/>
+        <w:numPr>
+          <w:ilvl w:val="1"/>
+          <w:numId w:val="9"/>
+        </w:numPr>
+        <w:ind w:left="1701" w:hanging="621"/>
+      </w:pPr>
+      <w:r>
+        <w:rPr>
+          <w:b/>
+        </w:rPr>
+        <w:t>Feature:</w:t>
+      </w:r>
+      <w:r>
+        <w:t xml:space="preserve"> </w:t>
+      </w:r>
+      <w:r>
+        <w:rPr>
+          <w:highlight w:val="cyan"/>
+        </w:rPr>
+        <w:t>Create</w:t>
+      </w:r>
+      <w:r>
+        <w:t xml:space="preserve"> an </w:t>
+      </w:r>
+      <w:r>
+        <w:rPr>
+          <w:highlight w:val="yellow"/>
+        </w:rPr>
+        <w:t>object</w:t>
+      </w:r>
+      <w:r>
+        <w:t xml:space="preserve"> responsible for </w:t>
+      </w:r>
+      <w:r>
+        <w:rPr>
+          <w:highlight w:val="cyan"/>
+        </w:rPr>
+        <w:t>reading</w:t>
+      </w:r>
+      <w:r>
+        <w:t xml:space="preserve"> </w:t>
+      </w:r>
+      <w:proofErr w:type="spellStart"/>
+      <w:r>
+        <w:t>the</w:t>
+      </w:r>
+      <w:proofErr w:type="spellEnd"/>
+      <w:r>
+        <w:t xml:space="preserve"> </w:t>
+      </w:r>
+      <w:r>
+        <w:rPr>
+          <w:highlight w:val="yellow"/>
+        </w:rPr>
+        <w:t>dictionary</w:t>
+      </w:r>
+      <w:r>
+        <w:t>.</w:t>
+      </w:r>
+    </w:p>
+    <w:p>
+      <w:pPr>
+        <w:pStyle w:val="ListParagraph"/>
+        <w:numPr>
+          <w:ilvl w:val="1"/>
+          <w:numId w:val="9"/>
+        </w:numPr>
+        <w:ind w:left="1701" w:hanging="621"/>
+      </w:pPr>
+      <w:r>
+        <w:rPr>
+          <w:b/>
+        </w:rPr>
+        <w:t>Feature</w:t>
+      </w:r>
+      <w:r>
+        <w:t xml:space="preserve">: </w:t>
+      </w:r>
+      <w:r>
+        <w:rPr>
+          <w:highlight w:val="cyan"/>
+        </w:rPr>
+        <w:t>Create</w:t>
+      </w:r>
+      <w:r>
+        <w:t xml:space="preserve"> an </w:t>
+      </w:r>
+      <w:r>
+        <w:rPr>
+          <w:highlight w:val="yellow"/>
+        </w:rPr>
+        <w:t>o</w:t>
+      </w:r>
+      <w:r>
+        <w:rPr>
+          <w:highlight w:val="yellow"/>
+        </w:rPr>
+        <w:t>bject</w:t>
+      </w:r>
+      <w:r>
+        <w:t xml:space="preserve"> responsible for </w:t>
+      </w:r>
+      <w:r>
+        <w:rPr>
+          <w:bCs/>
+          <w:highlight w:val="cyan"/>
+        </w:rPr>
+        <w:t>g</w:t>
+      </w:r>
+      <w:r>
+        <w:rPr>
+          <w:bCs/>
+          <w:highlight w:val="cyan"/>
+        </w:rPr>
+        <w:t>enerating</w:t>
+      </w:r>
+      <w:r>
+        <w:rPr>
+          <w:bCs/>
+        </w:rPr>
+        <w:t xml:space="preserve"> the </w:t>
+      </w:r>
+      <w:r>
+        <w:rPr>
+          <w:bCs/>
+          <w:highlight w:val="yellow"/>
+        </w:rPr>
+        <w:t>results</w:t>
+      </w:r>
+      <w:r>
+        <w:rPr>
+          <w:bCs/>
+        </w:rPr>
+        <w:t>.</w:t>
+      </w:r>
+    </w:p>
+    <w:p>
+      <w:pPr>
+        <w:pStyle w:val="ListParagraph"/>
+        <w:numPr>
+          <w:ilvl w:val="1"/>
+          <w:numId w:val="9"/>
+        </w:numPr>
+        <w:ind w:left="1701" w:hanging="621"/>
+      </w:pPr>
+      <w:r>
+        <w:rPr>
+          <w:b/>
+        </w:rPr>
+        <w:t>Feature</w:t>
+      </w:r>
+      <w:r>
+        <w:t>:</w:t>
+      </w:r>
+      <w:r>
+        <w:t xml:space="preserve"> </w:t>
+      </w:r>
+      <w:r>
+        <w:rPr>
+          <w:highlight w:val="cyan"/>
+        </w:rPr>
+        <w:t>Create</w:t>
+      </w:r>
+      <w:r>
+        <w:t xml:space="preserve"> and </w:t>
+      </w:r>
+      <w:r>
+        <w:rPr>
+          <w:highlight w:val="yellow"/>
+        </w:rPr>
+        <w:t>object</w:t>
+      </w:r>
+      <w:r>
+        <w:t xml:space="preserve"> responsible for </w:t>
+      </w:r>
+      <w:r>
+        <w:rPr>
+          <w:highlight w:val="cyan"/>
+        </w:rPr>
+        <w:t>writing</w:t>
+      </w:r>
+      <w:r>
+        <w:t xml:space="preserve"> the </w:t>
+      </w:r>
+      <w:r>
+        <w:rPr>
+          <w:highlight w:val="yellow"/>
+        </w:rPr>
+        <w:t>results</w:t>
+      </w:r>
+      <w:r>
+        <w:t>.</w:t>
+      </w:r>
+    </w:p>
+    <w:p>
+      <w:pPr>
+        <w:pStyle w:val="ListParagraph"/>
+        <w:numPr>
+          <w:ilvl w:val="0"/>
+          <w:numId w:val="9"/>
+        </w:numPr>
+        <w:rPr>
+          <w:b/>
+        </w:rPr>
+      </w:pPr>
+      <w:r>
+        <w:rPr>
+          <w:b/>
+        </w:rPr>
+        <w:t xml:space="preserve">Prompting for </w:t>
+      </w:r>
+      <w:r>
+        <w:rPr>
+          <w:b/>
+        </w:rPr>
+        <w:t>Parameter</w:t>
+      </w:r>
+      <w:r>
+        <w:rPr>
+          <w:b/>
+        </w:rPr>
+        <w:t>s</w:t>
+      </w:r>
+    </w:p>
+    <w:p>
+      <w:pPr>
+        <w:pStyle w:val="ListParagraph"/>
+        <w:numPr>
+          <w:ilvl w:val="1"/>
+          <w:numId w:val="9"/>
+        </w:numPr>
+        <w:ind w:left="1701" w:hanging="621"/>
+      </w:pPr>
+      <w:r>
+        <w:rPr>
+          <w:b/>
+        </w:rPr>
+        <w:t>Feature</w:t>
+      </w:r>
+      <w:r>
+        <w:t>: Prompt for name of Dictionary file.</w:t>
+      </w:r>
+    </w:p>
+    <w:p>
+      <w:pPr>
+        <w:pStyle w:val="ListParagraph"/>
+        <w:numPr>
+          <w:ilvl w:val="1"/>
+          <w:numId w:val="9"/>
+        </w:numPr>
+        <w:ind w:left="1701" w:hanging="621"/>
+      </w:pPr>
+      <w:r>
+        <w:rPr>
+          <w:b/>
+        </w:rPr>
+        <w:t>Feature</w:t>
+      </w:r>
+      <w:r>
+        <w:t>: Prompt for Start Word.</w:t>
+      </w:r>
+    </w:p>
+    <w:p>
+      <w:pPr>
+        <w:pStyle w:val="ListParagraph"/>
+        <w:numPr>
+          <w:ilvl w:val="1"/>
+          <w:numId w:val="9"/>
+        </w:numPr>
+        <w:ind w:left="1701" w:hanging="621"/>
+      </w:pPr>
+      <w:r>
+        <w:rPr>
+          <w:b/>
+        </w:rPr>
+        <w:t>Feature</w:t>
+      </w:r>
+      <w:r>
+        <w:t>: Prompt for End Word.</w:t>
+      </w:r>
+    </w:p>
+    <w:p>
+      <w:pPr>
+        <w:pStyle w:val="ListParagraph"/>
+        <w:numPr>
+          <w:ilvl w:val="1"/>
+          <w:numId w:val="9"/>
+        </w:numPr>
+        <w:ind w:left="1701" w:hanging="621"/>
+      </w:pPr>
+      <w:r>
+        <w:rPr>
+          <w:b/>
+        </w:rPr>
+        <w:t>Feature</w:t>
+      </w:r>
+      <w:r>
+        <w:t>: Prompt for name of Results file.</w:t>
+      </w:r>
+    </w:p>
+    <w:p>
+      <w:pPr>
+        <w:pStyle w:val="ListParagraph"/>
+        <w:numPr>
+          <w:ilvl w:val="0"/>
+          <w:numId w:val="9"/>
+        </w:numPr>
+        <w:rPr>
+          <w:b/>
+        </w:rPr>
+      </w:pPr>
+      <w:r>
+        <w:rPr>
+          <w:b/>
+        </w:rPr>
+        <w:t>Generating</w:t>
+      </w:r>
+      <w:r>
+        <w:rPr>
+          <w:b/>
+        </w:rPr>
+        <w:t xml:space="preserve"> Results</w:t>
+      </w:r>
+    </w:p>
+    <w:p>
+      <w:pPr>
+        <w:pStyle w:val="ListParagraph"/>
+        <w:numPr>
+          <w:ilvl w:val="1"/>
+          <w:numId w:val="9"/>
+        </w:numPr>
+        <w:ind w:left="1560" w:hanging="480"/>
+        <w:rPr>
+          <w:b/>
+          <w:i/>
+        </w:rPr>
+      </w:pPr>
+      <w:r>
+        <w:rPr>
+          <w:b/>
+          <w:i/>
+        </w:rPr>
+        <w:t>Loading</w:t>
+      </w:r>
+    </w:p>
+    <w:p>
+      <w:pPr>
+        <w:pStyle w:val="ListParagraph"/>
+        <w:numPr>
+          <w:ilvl w:val="2"/>
+          <w:numId w:val="9"/>
+        </w:numPr>
+        <w:ind w:left="2127" w:hanging="687"/>
+      </w:pPr>
+      <w:r>
+        <w:rPr>
+          <w:b/>
+        </w:rPr>
+        <w:t>Feature</w:t>
+      </w:r>
+      <w:r>
+        <w:t xml:space="preserve">: </w:t>
+      </w:r>
+      <w:r>
+        <w:rPr>
+          <w:highlight w:val="cyan"/>
+        </w:rPr>
+        <w:t>Read</w:t>
+      </w:r>
+      <w:r>
+        <w:t xml:space="preserve"> </w:t>
+      </w:r>
+      <w:r>
+        <w:t xml:space="preserve">the </w:t>
+      </w:r>
+      <w:r>
+        <w:rPr>
+          <w:highlight w:val="yellow"/>
+        </w:rPr>
+        <w:t>list of words</w:t>
+      </w:r>
+      <w:r>
+        <w:t xml:space="preserve"> from the </w:t>
+      </w:r>
+      <w:r>
+        <w:rPr>
+          <w:highlight w:val="yellow"/>
+        </w:rPr>
+        <w:t>dictionary file</w:t>
+      </w:r>
+      <w:r>
+        <w:t>.</w:t>
+      </w:r>
+    </w:p>
+    <w:p>
+      <w:pPr>
+        <w:pStyle w:val="ListParagraph"/>
+        <w:numPr>
+          <w:ilvl w:val="1"/>
+          <w:numId w:val="9"/>
+        </w:numPr>
+        <w:rPr>
+          <w:b/>
+          <w:i/>
+        </w:rPr>
+      </w:pPr>
+      <w:r>
+        <w:rPr>
+          <w:b/>
+          <w:i/>
+        </w:rPr>
+        <w:t>Preparation</w:t>
+      </w:r>
+    </w:p>
+    <w:p>
+      <w:pPr>
+        <w:pStyle w:val="ListParagraph"/>
+        <w:numPr>
+          <w:ilvl w:val="2"/>
+          <w:numId w:val="9"/>
+        </w:numPr>
+        <w:ind w:left="2127" w:hanging="687"/>
+      </w:pPr>
+      <w:r>
+        <w:rPr>
+          <w:b/>
+        </w:rPr>
+        <w:t>Feature</w:t>
+      </w:r>
+      <w:r>
+        <w:t xml:space="preserve">: </w:t>
+      </w:r>
+      <w:r>
+        <w:rPr>
+          <w:highlight w:val="cyan"/>
+        </w:rPr>
+        <w:t>Create</w:t>
+      </w:r>
+      <w:r>
+        <w:t xml:space="preserve"> a </w:t>
+      </w:r>
+      <w:r>
+        <w:rPr>
+          <w:highlight w:val="yellow"/>
+        </w:rPr>
+        <w:t>list of traversable data structures</w:t>
+      </w:r>
+      <w:r>
+        <w:t xml:space="preserve"> </w:t>
+      </w:r>
+      <w:r>
+        <w:rPr>
+          <w:highlight w:val="yellow"/>
+        </w:rPr>
+        <w:t>(TDS)</w:t>
+      </w:r>
+      <w:r>
+        <w:t>.</w:t>
+      </w:r>
+    </w:p>
+    <w:p>
+      <w:pPr>
+        <w:pStyle w:val="ListParagraph"/>
+        <w:numPr>
+          <w:ilvl w:val="2"/>
+          <w:numId w:val="9"/>
+        </w:numPr>
+        <w:ind w:left="2127" w:hanging="687"/>
+      </w:pPr>
+      <w:r>
+        <w:rPr>
+          <w:b/>
+        </w:rPr>
+        <w:t>Feature</w:t>
+      </w:r>
+      <w:r>
+        <w:t xml:space="preserve">: </w:t>
+      </w:r>
+      <w:r>
+        <w:rPr>
+          <w:highlight w:val="cyan"/>
+        </w:rPr>
+        <w:t>Check</w:t>
+      </w:r>
+      <w:r>
+        <w:t xml:space="preserve"> the </w:t>
+      </w:r>
+      <w:r>
+        <w:rPr>
+          <w:highlight w:val="green"/>
+        </w:rPr>
+        <w:t>length</w:t>
+      </w:r>
+      <w:r>
+        <w:t xml:space="preserve"> of a </w:t>
+      </w:r>
+      <w:r>
+        <w:rPr>
+          <w:highlight w:val="yellow"/>
+        </w:rPr>
+        <w:t>word</w:t>
+      </w:r>
+      <w:r>
+        <w:t>.</w:t>
+      </w:r>
+    </w:p>
+    <w:p>
+      <w:pPr>
+        <w:pStyle w:val="ListParagraph"/>
+        <w:numPr>
+          <w:ilvl w:val="2"/>
+          <w:numId w:val="9"/>
+        </w:numPr>
+        <w:ind w:left="2127" w:hanging="687"/>
+      </w:pPr>
+      <w:r>
+        <w:rPr>
+          <w:b/>
+        </w:rPr>
+        <w:t>Feature</w:t>
+      </w:r>
+      <w:r>
+        <w:t xml:space="preserve">: </w:t>
+      </w:r>
+      <w:r>
+        <w:rPr>
+          <w:highlight w:val="cyan"/>
+        </w:rPr>
+        <w:t>Create</w:t>
+      </w:r>
+      <w:r>
+        <w:t xml:space="preserve"> a </w:t>
+      </w:r>
+      <w:r>
+        <w:rPr>
+          <w:bCs/>
+          <w:highlight w:val="yellow"/>
+        </w:rPr>
+        <w:t>TDS</w:t>
+      </w:r>
+      <w:r>
+        <w:t xml:space="preserve"> for </w:t>
+      </w:r>
+      <w:r>
+        <w:rPr>
+          <w:highlight w:val="cyan"/>
+        </w:rPr>
+        <w:t>storing</w:t>
+      </w:r>
+      <w:r>
+        <w:t xml:space="preserve"> words of a particular </w:t>
+      </w:r>
+      <w:r>
+        <w:rPr>
+          <w:highlight w:val="green"/>
+        </w:rPr>
+        <w:t>length</w:t>
+      </w:r>
+    </w:p>
+    <w:p>
+      <w:pPr>
+        <w:pStyle w:val="ListParagraph"/>
+        <w:numPr>
+          <w:ilvl w:val="2"/>
+          <w:numId w:val="9"/>
+        </w:numPr>
+        <w:ind w:left="2127" w:hanging="687"/>
+      </w:pPr>
+      <w:r>
+        <w:rPr>
+          <w:b/>
+        </w:rPr>
+        <w:t>Feature</w:t>
+      </w:r>
+      <w:r>
+        <w:t>:</w:t>
+      </w:r>
+      <w:r>
+        <w:t xml:space="preserve"> </w:t>
+      </w:r>
+      <w:r>
+        <w:rPr>
+          <w:highlight w:val="cyan"/>
+        </w:rPr>
+        <w:t>Add</w:t>
+      </w:r>
+      <w:r>
+        <w:t xml:space="preserve"> the </w:t>
+      </w:r>
+      <w:r>
+        <w:rPr>
+          <w:bCs/>
+          <w:highlight w:val="yellow"/>
+        </w:rPr>
+        <w:t>TDS</w:t>
+      </w:r>
+      <w:r>
+        <w:rPr>
+          <w:b/>
+          <w:bCs/>
+        </w:rPr>
+        <w:t xml:space="preserve"> </w:t>
+      </w:r>
+      <w:r>
+        <w:t xml:space="preserve">to the list corresponding to the word </w:t>
+      </w:r>
+      <w:r>
+        <w:rPr>
+          <w:highlight w:val="green"/>
+        </w:rPr>
+        <w:t>length</w:t>
+      </w:r>
+      <w:r>
+        <w:t>.</w:t>
+      </w:r>
+    </w:p>
+    <w:p>
+      <w:pPr>
+        <w:pStyle w:val="ListParagraph"/>
+        <w:numPr>
+          <w:ilvl w:val="2"/>
+          <w:numId w:val="9"/>
+        </w:numPr>
+        <w:ind w:left="2127" w:hanging="687"/>
+      </w:pPr>
+      <w:r>
+        <w:rPr>
+          <w:b/>
+        </w:rPr>
+        <w:t>Feature</w:t>
+      </w:r>
+      <w:r>
+        <w:t xml:space="preserve">: </w:t>
+      </w:r>
+      <w:r>
+        <w:rPr>
+          <w:highlight w:val="cyan"/>
+        </w:rPr>
+        <w:t>Find</w:t>
+      </w:r>
+      <w:r>
+        <w:t xml:space="preserve"> </w:t>
+      </w:r>
+      <w:r>
+        <w:rPr>
+          <w:highlight w:val="yellow"/>
+        </w:rPr>
+        <w:t>words</w:t>
+      </w:r>
+      <w:r>
+        <w:t xml:space="preserve"> </w:t>
+      </w:r>
+      <w:r>
+        <w:t xml:space="preserve">of the same </w:t>
+      </w:r>
+      <w:r>
+        <w:rPr>
+          <w:highlight w:val="green"/>
+        </w:rPr>
+        <w:t>length</w:t>
+      </w:r>
+      <w:r>
+        <w:t xml:space="preserve"> </w:t>
+      </w:r>
+      <w:r>
+        <w:t xml:space="preserve">that only have one </w:t>
+      </w:r>
+      <w:r>
+        <w:rPr>
+          <w:highlight w:val="green"/>
+        </w:rPr>
+        <w:t>letter</w:t>
+      </w:r>
+      <w:r>
+        <w:t xml:space="preserve"> which is different</w:t>
+      </w:r>
+      <w:r>
+        <w:t xml:space="preserve"> from each other.</w:t>
+      </w:r>
+    </w:p>
+    <w:p>
+      <w:pPr>
+        <w:pStyle w:val="ListParagraph"/>
+        <w:numPr>
+          <w:ilvl w:val="2"/>
+          <w:numId w:val="9"/>
+        </w:numPr>
+        <w:ind w:left="2127" w:hanging="687"/>
+      </w:pPr>
+      <w:r>
+        <w:rPr>
+          <w:b/>
+        </w:rPr>
+        <w:t>Feature</w:t>
+      </w:r>
+      <w:r>
+        <w:t xml:space="preserve">: </w:t>
+      </w:r>
+      <w:r>
+        <w:rPr>
+          <w:highlight w:val="cyan"/>
+        </w:rPr>
+        <w:t>Link</w:t>
+      </w:r>
+      <w:r>
+        <w:t xml:space="preserve"> </w:t>
+      </w:r>
+      <w:r>
+        <w:rPr>
+          <w:highlight w:val="yellow"/>
+        </w:rPr>
+        <w:t>words</w:t>
+      </w:r>
+      <w:r>
+        <w:t xml:space="preserve"> together </w:t>
+      </w:r>
+      <w:r>
+        <w:t xml:space="preserve">in the </w:t>
+      </w:r>
+      <w:r>
+        <w:rPr>
+          <w:highlight w:val="yellow"/>
+        </w:rPr>
+        <w:t>TDS</w:t>
+      </w:r>
+      <w:r>
+        <w:t xml:space="preserve"> </w:t>
+      </w:r>
+      <w:r>
+        <w:t xml:space="preserve">that are </w:t>
+      </w:r>
+      <w:r>
+        <w:t xml:space="preserve">the same </w:t>
+      </w:r>
+      <w:r>
+        <w:rPr>
+          <w:highlight w:val="green"/>
+        </w:rPr>
+        <w:t>length</w:t>
+      </w:r>
+      <w:r>
+        <w:t xml:space="preserve"> and </w:t>
+      </w:r>
+      <w:r>
+        <w:t xml:space="preserve">only </w:t>
+      </w:r>
+      <w:r>
+        <w:t xml:space="preserve">have </w:t>
+      </w:r>
+      <w:r>
+        <w:t xml:space="preserve">one </w:t>
+      </w:r>
+      <w:r>
+        <w:rPr>
+          <w:highlight w:val="green"/>
+        </w:rPr>
+        <w:t>letter</w:t>
+      </w:r>
+      <w:r>
+        <w:t xml:space="preserve"> different </w:t>
+      </w:r>
+      <w:r>
+        <w:t>from each other.</w:t>
+      </w:r>
+    </w:p>
+    <w:p>
+      <w:pPr>
+        <w:pStyle w:val="ListParagraph"/>
+        <w:numPr>
+          <w:ilvl w:val="1"/>
+          <w:numId w:val="9"/>
+        </w:numPr>
+        <w:ind w:left="1560" w:hanging="480"/>
+        <w:rPr>
+          <w:b/>
+          <w:i/>
+        </w:rPr>
+      </w:pPr>
+      <w:r>
+        <w:rPr>
+          <w:b/>
+          <w:i/>
+        </w:rPr>
+        <w:t>Execution</w:t>
+      </w:r>
+    </w:p>
+    <w:p>
+      <w:pPr>
+        <w:pStyle w:val="ListParagraph"/>
+        <w:numPr>
+          <w:ilvl w:val="2"/>
+          <w:numId w:val="9"/>
+        </w:numPr>
+        <w:ind w:left="2127" w:hanging="687"/>
+      </w:pPr>
+      <w:r>
+        <w:rPr>
+          <w:b/>
+        </w:rPr>
+        <w:t>Feature</w:t>
+      </w:r>
+      <w:r>
+        <w:t xml:space="preserve">: </w:t>
+      </w:r>
+      <w:r>
+        <w:rPr>
+          <w:highlight w:val="cyan"/>
+        </w:rPr>
+        <w:t>Find</w:t>
+      </w:r>
+      <w:r>
+        <w:t xml:space="preserve"> the </w:t>
+      </w:r>
+      <w:r>
+        <w:rPr>
+          <w:highlight w:val="yellow"/>
+        </w:rPr>
+        <w:t>Start Word</w:t>
+      </w:r>
+      <w:r>
+        <w:t xml:space="preserve"> in the </w:t>
+      </w:r>
+      <w:r>
+        <w:rPr>
+          <w:highlight w:val="yellow"/>
+        </w:rPr>
+        <w:t>list of traversable data structures</w:t>
+      </w:r>
+      <w:r>
+        <w:t>.</w:t>
+      </w:r>
+    </w:p>
+    <w:p>
+      <w:pPr>
+        <w:pStyle w:val="ListParagraph"/>
+        <w:numPr>
+          <w:ilvl w:val="2"/>
+          <w:numId w:val="9"/>
+        </w:numPr>
+        <w:ind w:left="2127" w:hanging="687"/>
+      </w:pPr>
+      <w:r>
+        <w:rPr>
+          <w:b/>
+        </w:rPr>
+        <w:t>Feature</w:t>
+      </w:r>
+      <w:r>
+        <w:t>:</w:t>
+      </w:r>
+      <w:r>
+        <w:t xml:space="preserve"> </w:t>
+      </w:r>
+      <w:r>
+        <w:rPr>
+          <w:highlight w:val="cyan"/>
+        </w:rPr>
+        <w:t>Mark</w:t>
+      </w:r>
+      <w:r>
+        <w:t xml:space="preserve"> the </w:t>
+      </w:r>
+      <w:r>
+        <w:rPr>
+          <w:highlight w:val="yellow"/>
+        </w:rPr>
+        <w:t>Start Word</w:t>
+      </w:r>
+      <w:r>
+        <w:t xml:space="preserve"> with a </w:t>
+      </w:r>
+      <w:r>
+        <w:rPr>
+          <w:highlight w:val="green"/>
+        </w:rPr>
+        <w:t>flag</w:t>
+      </w:r>
+      <w:r>
+        <w:t xml:space="preserve"> so that it can be identified.</w:t>
+      </w:r>
+    </w:p>
+    <w:p>
+      <w:pPr>
+        <w:pStyle w:val="ListParagraph"/>
+        <w:numPr>
+          <w:ilvl w:val="2"/>
+          <w:numId w:val="9"/>
+        </w:numPr>
+        <w:ind w:left="2127" w:hanging="687"/>
+      </w:pPr>
+      <w:r>
+        <w:rPr>
+          <w:b/>
+        </w:rPr>
+        <w:t>Feature</w:t>
+      </w:r>
+      <w:r>
+        <w:t>:</w:t>
+      </w:r>
+      <w:r>
+        <w:t xml:space="preserve"> </w:t>
+      </w:r>
+      <w:r>
+        <w:rPr>
+          <w:highlight w:val="cyan"/>
+        </w:rPr>
+        <w:t>Record</w:t>
+      </w:r>
+      <w:r>
+        <w:t xml:space="preserve"> </w:t>
+      </w:r>
+      <w:r>
+        <w:t xml:space="preserve">one or more </w:t>
+      </w:r>
+      <w:r>
+        <w:rPr>
+          <w:highlight w:val="yellow"/>
+        </w:rPr>
+        <w:t>lists of found words</w:t>
+      </w:r>
+      <w:r>
+        <w:t xml:space="preserve"> which represent </w:t>
+      </w:r>
+      <w:r>
+        <w:rPr>
+          <w:highlight w:val="yellow"/>
+        </w:rPr>
+        <w:t>result paths</w:t>
+      </w:r>
+      <w:r>
+        <w:t xml:space="preserve"> in the </w:t>
+      </w:r>
+      <w:r>
+        <w:rPr>
+          <w:highlight w:val="yellow"/>
+        </w:rPr>
+        <w:t>traversable data structure</w:t>
+      </w:r>
+      <w:r>
+        <w:t>.</w:t>
+      </w:r>
+    </w:p>
+    <w:p>
+      <w:pPr>
+        <w:pStyle w:val="ListParagraph"/>
+        <w:numPr>
+          <w:ilvl w:val="2"/>
+          <w:numId w:val="9"/>
+        </w:numPr>
+        <w:ind w:left="2127" w:hanging="687"/>
+      </w:pPr>
+      <w:r>
+        <w:rPr>
+          <w:b/>
+        </w:rPr>
+        <w:t>Feature</w:t>
+      </w:r>
+      <w:r>
+        <w:t xml:space="preserve">: </w:t>
+      </w:r>
+      <w:r>
+        <w:rPr>
+          <w:highlight w:val="cyan"/>
+        </w:rPr>
+        <w:t>Record</w:t>
+      </w:r>
+      <w:r>
+        <w:t xml:space="preserve"> the </w:t>
+      </w:r>
+      <w:r>
+        <w:rPr>
+          <w:highlight w:val="green"/>
+        </w:rPr>
+        <w:t>length</w:t>
+      </w:r>
+      <w:r>
+        <w:t xml:space="preserve"> of </w:t>
+      </w:r>
+      <w:r>
+        <w:t xml:space="preserve">the </w:t>
+      </w:r>
+      <w:r>
+        <w:rPr>
+          <w:highlight w:val="yellow"/>
+        </w:rPr>
+        <w:t>result p</w:t>
+      </w:r>
+      <w:r>
+        <w:rPr>
+          <w:highlight w:val="yellow"/>
+        </w:rPr>
+        <w:t>ath</w:t>
+      </w:r>
+      <w:r>
+        <w:t>.</w:t>
+      </w:r>
+    </w:p>
+    <w:p>
+      <w:pPr>
+        <w:pStyle w:val="ListParagraph"/>
+        <w:numPr>
+          <w:ilvl w:val="2"/>
+          <w:numId w:val="9"/>
+        </w:numPr>
+        <w:ind w:left="2127" w:hanging="687"/>
+      </w:pPr>
+      <w:r>
+        <w:rPr>
+          <w:b/>
+        </w:rPr>
+        <w:t>Feature</w:t>
+      </w:r>
+      <w:r>
+        <w:t xml:space="preserve">: </w:t>
+      </w:r>
+      <w:r>
+        <w:rPr>
+          <w:highlight w:val="cyan"/>
+        </w:rPr>
+        <w:t>Check</w:t>
+      </w:r>
+      <w:r>
+        <w:t xml:space="preserve"> if </w:t>
+      </w:r>
+      <w:r>
+        <w:rPr>
+          <w:highlight w:val="yellow"/>
+        </w:rPr>
+        <w:t>End Word</w:t>
+      </w:r>
+      <w:r>
+        <w:t xml:space="preserve"> has been </w:t>
+      </w:r>
+      <w:r>
+        <w:rPr>
+          <w:highlight w:val="green"/>
+        </w:rPr>
+        <w:t>found</w:t>
+      </w:r>
+      <w:r>
+        <w:t xml:space="preserve"> and </w:t>
+      </w:r>
+      <w:r>
+        <w:rPr>
+          <w:highlight w:val="cyan"/>
+        </w:rPr>
+        <w:t>mark</w:t>
+      </w:r>
+      <w:r>
+        <w:t xml:space="preserve"> the </w:t>
+      </w:r>
+      <w:r>
+        <w:rPr>
+          <w:highlight w:val="yellow"/>
+        </w:rPr>
+        <w:t>result path</w:t>
+      </w:r>
+      <w:r>
+        <w:t xml:space="preserve"> as </w:t>
+      </w:r>
+      <w:r>
+        <w:rPr>
+          <w:highlight w:val="green"/>
+        </w:rPr>
+        <w:t>complete</w:t>
+      </w:r>
+      <w:r>
+        <w:t>.</w:t>
+      </w:r>
+    </w:p>
+    <w:p>
+      <w:pPr>
+        <w:pStyle w:val="ListParagraph"/>
+        <w:numPr>
+          <w:ilvl w:val="2"/>
+          <w:numId w:val="9"/>
+        </w:numPr>
+        <w:ind w:left="2127" w:hanging="687"/>
+      </w:pPr>
+      <w:r>
+        <w:rPr>
+          <w:b/>
+        </w:rPr>
+        <w:t>Feature</w:t>
+      </w:r>
+      <w:r>
+        <w:t xml:space="preserve">: </w:t>
+      </w:r>
+      <w:r>
+        <w:rPr>
+          <w:highlight w:val="cyan"/>
+        </w:rPr>
+        <w:t>Record</w:t>
+      </w:r>
+      <w:r>
+        <w:t xml:space="preserve"> when a </w:t>
+      </w:r>
+      <w:r>
+        <w:rPr>
+          <w:highlight w:val="yellow"/>
+        </w:rPr>
+        <w:t>Word</w:t>
+      </w:r>
+      <w:r>
+        <w:t xml:space="preserve"> has been </w:t>
+      </w:r>
+      <w:r>
+        <w:rPr>
+          <w:highlight w:val="green"/>
+        </w:rPr>
+        <w:t>visited</w:t>
+      </w:r>
+      <w:r>
+        <w:t>.</w:t>
+      </w:r>
+    </w:p>
+    <w:p>
+      <w:pPr>
+        <w:pStyle w:val="ListParagraph"/>
+        <w:numPr>
+          <w:ilvl w:val="2"/>
+          <w:numId w:val="9"/>
+        </w:numPr>
+        <w:ind w:left="2127" w:hanging="687"/>
+      </w:pPr>
+      <w:r>
+        <w:rPr>
+          <w:b/>
+        </w:rPr>
+        <w:t>Feature</w:t>
+      </w:r>
+      <w:r>
+        <w:t xml:space="preserve">: </w:t>
+      </w:r>
+      <w:r>
+        <w:rPr>
+          <w:highlight w:val="cyan"/>
+        </w:rPr>
+        <w:t>Move</w:t>
+      </w:r>
+      <w:r>
+        <w:t xml:space="preserve"> through the </w:t>
+      </w:r>
+      <w:r>
+        <w:rPr>
+          <w:bCs/>
+          <w:highlight w:val="yellow"/>
+        </w:rPr>
+        <w:t>TDS</w:t>
+      </w:r>
+      <w:r>
+        <w:rPr>
+          <w:b/>
+          <w:bCs/>
+        </w:rPr>
+        <w:t xml:space="preserve"> </w:t>
+      </w:r>
+      <w:r>
+        <w:t xml:space="preserve">to a </w:t>
+      </w:r>
+      <w:r>
+        <w:rPr>
+          <w:highlight w:val="yellow"/>
+        </w:rPr>
+        <w:t>Word</w:t>
+      </w:r>
+      <w:r>
+        <w:t xml:space="preserve"> that has not been previously </w:t>
+      </w:r>
+      <w:r>
+        <w:rPr>
+          <w:highlight w:val="green"/>
+        </w:rPr>
+        <w:t>visited</w:t>
+      </w:r>
+      <w:r>
+        <w:t>.</w:t>
+      </w:r>
+    </w:p>
+    <w:p>
+      <w:pPr>
+        <w:pStyle w:val="ListParagraph"/>
+        <w:numPr>
+          <w:ilvl w:val="2"/>
+          <w:numId w:val="9"/>
+        </w:numPr>
+        <w:ind w:left="2127" w:hanging="687"/>
+      </w:pPr>
+      <w:r>
+        <w:rPr>
+          <w:b/>
+        </w:rPr>
+        <w:t>Feature</w:t>
+      </w:r>
+      <w:r>
+        <w:t xml:space="preserve">: </w:t>
+      </w:r>
+      <w:r>
+        <w:rPr>
+          <w:highlight w:val="cyan"/>
+        </w:rPr>
+        <w:t>Maintain</w:t>
+      </w:r>
+      <w:r>
+        <w:t xml:space="preserve"> a </w:t>
+      </w:r>
+      <w:r>
+        <w:t>reference</w:t>
+      </w:r>
+      <w:r>
+        <w:t xml:space="preserve"> to the </w:t>
+      </w:r>
+      <w:r>
+        <w:rPr>
+          <w:highlight w:val="green"/>
+        </w:rPr>
+        <w:t>current position</w:t>
+      </w:r>
+      <w:r>
+        <w:t xml:space="preserve"> in the </w:t>
+      </w:r>
+      <w:r>
+        <w:rPr>
+          <w:highlight w:val="yellow"/>
+        </w:rPr>
+        <w:t>TDS</w:t>
+      </w:r>
+      <w:r>
+        <w:t>.</w:t>
+      </w:r>
+    </w:p>
+    <w:p>
+      <w:pPr>
+        <w:pStyle w:val="ListParagraph"/>
+        <w:numPr>
+          <w:ilvl w:val="2"/>
+          <w:numId w:val="9"/>
+        </w:numPr>
+        <w:ind w:left="2127" w:hanging="687"/>
+      </w:pPr>
+      <w:r>
+        <w:rPr>
+          <w:b/>
+        </w:rPr>
+        <w:t>Feature</w:t>
+      </w:r>
+      <w:r>
+        <w:t xml:space="preserve">: </w:t>
+      </w:r>
+      <w:r>
+        <w:rPr>
+          <w:highlight w:val="cyan"/>
+        </w:rPr>
+        <w:t>Stop</w:t>
+      </w:r>
+      <w:r>
+        <w:t xml:space="preserve"> searching if the </w:t>
+      </w:r>
+      <w:r>
+        <w:rPr>
+          <w:highlight w:val="green"/>
+        </w:rPr>
+        <w:t>length</w:t>
+      </w:r>
+      <w:r>
+        <w:t xml:space="preserve"> of the </w:t>
+      </w:r>
+      <w:r>
+        <w:rPr>
+          <w:highlight w:val="yellow"/>
+        </w:rPr>
+        <w:t>result path</w:t>
+      </w:r>
+      <w:r>
+        <w:t xml:space="preserve"> is greater than the </w:t>
+      </w:r>
+      <w:r>
+        <w:rPr>
+          <w:highlight w:val="green"/>
+        </w:rPr>
+        <w:t>shortest</w:t>
+      </w:r>
+      <w:r>
+        <w:t xml:space="preserve"> </w:t>
+      </w:r>
+      <w:r>
+        <w:rPr>
+          <w:highlight w:val="yellow"/>
+        </w:rPr>
+        <w:t>result path</w:t>
+      </w:r>
+      <w:r>
+        <w:t>.</w:t>
+      </w:r>
+    </w:p>
+    <w:p>
+      <w:pPr>
+        <w:pStyle w:val="ListParagraph"/>
+        <w:numPr>
+          <w:ilvl w:val="2"/>
+          <w:numId w:val="9"/>
+        </w:numPr>
+        <w:ind w:left="2127" w:hanging="687"/>
+      </w:pPr>
+      <w:r>
+        <w:rPr>
+          <w:b/>
+        </w:rPr>
+        <w:t>Feature</w:t>
+      </w:r>
+      <w:r>
+        <w:t xml:space="preserve">: </w:t>
+      </w:r>
+      <w:r>
+        <w:rPr>
+          <w:highlight w:val="cyan"/>
+        </w:rPr>
+        <w:t>Backtrack</w:t>
+      </w:r>
+      <w:r>
+        <w:t xml:space="preserve"> </w:t>
+      </w:r>
+      <w:r>
+        <w:t xml:space="preserve">along the current </w:t>
+      </w:r>
+      <w:r>
+        <w:rPr>
+          <w:highlight w:val="yellow"/>
+        </w:rPr>
+        <w:t>result path</w:t>
+      </w:r>
+      <w:r>
+        <w:t xml:space="preserve"> looking for</w:t>
+      </w:r>
+      <w:r>
+        <w:t xml:space="preserve"> alternative paths</w:t>
+      </w:r>
+      <w:r>
+        <w:t>.</w:t>
+      </w:r>
+    </w:p>
+    <w:p>
+      <w:pPr>
+        <w:pStyle w:val="ListParagraph"/>
+        <w:numPr>
+          <w:ilvl w:val="1"/>
+          <w:numId w:val="9"/>
+        </w:numPr>
+        <w:ind w:left="1560" w:hanging="480"/>
+        <w:rPr>
+          <w:b/>
+          <w:i/>
+        </w:rPr>
+      </w:pPr>
+      <w:r>
+        <w:rPr>
+          <w:b/>
+          <w:i/>
+        </w:rPr>
+        <w:t>End condition</w:t>
+      </w:r>
+    </w:p>
+    <w:p>
+      <w:pPr>
+        <w:pStyle w:val="ListParagraph"/>
+        <w:numPr>
+          <w:ilvl w:val="2"/>
+          <w:numId w:val="9"/>
+        </w:numPr>
+        <w:ind w:left="2127" w:hanging="687"/>
+      </w:pPr>
+      <w:r>
+        <w:rPr>
+          <w:b/>
+        </w:rPr>
+        <w:t>Feature</w:t>
+      </w:r>
+      <w:r>
+        <w:t xml:space="preserve">: </w:t>
+      </w:r>
+      <w:r>
+        <w:rPr>
+          <w:highlight w:val="cyan"/>
+        </w:rPr>
+        <w:t>Stop</w:t>
+      </w:r>
+      <w:r>
+        <w:t xml:space="preserve"> searching if all </w:t>
+      </w:r>
+      <w:r>
+        <w:rPr>
+          <w:highlight w:val="yellow"/>
+        </w:rPr>
+        <w:t>words</w:t>
+      </w:r>
+      <w:r>
+        <w:t xml:space="preserve"> have been </w:t>
+      </w:r>
+      <w:r>
+        <w:rPr>
+          <w:highlight w:val="green"/>
+        </w:rPr>
+        <w:t>visited</w:t>
+      </w:r>
+      <w:r>
+        <w:t xml:space="preserve"> and cannot backtrack towards </w:t>
+      </w:r>
+      <w:r>
+        <w:rPr>
+          <w:highlight w:val="yellow"/>
+        </w:rPr>
+        <w:t>Start Word</w:t>
+      </w:r>
+      <w:r>
+        <w:t xml:space="preserve"> as </w:t>
+      </w:r>
+      <w:r>
+        <w:rPr>
+          <w:highlight w:val="green"/>
+        </w:rPr>
+        <w:t>current position</w:t>
+      </w:r>
+      <w:r>
+        <w:t xml:space="preserve"> is at </w:t>
+      </w:r>
+      <w:r>
+        <w:rPr>
+          <w:highlight w:val="yellow"/>
+        </w:rPr>
+        <w:t>Start Word</w:t>
+      </w:r>
+      <w:r>
+        <w:t>.</w:t>
+      </w:r>
+    </w:p>
+    <w:p>
+      <w:pPr>
+        <w:pStyle w:val="ListParagraph"/>
+        <w:numPr>
+          <w:ilvl w:val="0"/>
+          <w:numId w:val="9"/>
+        </w:numPr>
+        <w:rPr>
+          <w:b/>
+        </w:rPr>
+      </w:pPr>
+      <w:r>
+        <w:rPr>
+          <w:b/>
+        </w:rPr>
+        <w:t>Returning results</w:t>
+      </w:r>
+    </w:p>
+    <w:p>
+      <w:pPr>
+        <w:pStyle w:val="ListParagraph"/>
+        <w:numPr>
+          <w:ilvl w:val="1"/>
+          <w:numId w:val="9"/>
+        </w:numPr>
+        <w:ind w:left="1701" w:hanging="621"/>
+      </w:pPr>
+      <w:r>
+        <w:rPr>
+          <w:b/>
+        </w:rPr>
+        <w:t>Feature</w:t>
+      </w:r>
+      <w:r>
+        <w:t xml:space="preserve">: </w:t>
+      </w:r>
+      <w:r>
+        <w:rPr>
+          <w:highlight w:val="cyan"/>
+        </w:rPr>
+        <w:t>Create</w:t>
+      </w:r>
+      <w:r>
+        <w:t xml:space="preserve"> and/or </w:t>
+      </w:r>
+      <w:r>
+        <w:rPr>
+          <w:highlight w:val="cyan"/>
+        </w:rPr>
+        <w:t>open</w:t>
+      </w:r>
+      <w:r>
+        <w:t xml:space="preserve"> the </w:t>
+      </w:r>
+      <w:r>
+        <w:rPr>
+          <w:highlight w:val="yellow"/>
+        </w:rPr>
+        <w:t>results file</w:t>
+      </w:r>
+      <w:r>
+        <w:t>.</w:t>
+      </w:r>
+    </w:p>
+    <w:p>
+      <w:pPr>
+        <w:pStyle w:val="ListParagraph"/>
+        <w:numPr>
+          <w:ilvl w:val="1"/>
+          <w:numId w:val="9"/>
+        </w:numPr>
+        <w:ind w:left="1701" w:hanging="621"/>
+      </w:pPr>
+      <w:r>
+        <w:rPr>
+          <w:b/>
+        </w:rPr>
+        <w:t>Feature</w:t>
+      </w:r>
+      <w:r>
+        <w:t xml:space="preserve">: </w:t>
+      </w:r>
+      <w:r>
+        <w:rPr>
+          <w:highlight w:val="cyan"/>
+        </w:rPr>
+        <w:t>Write</w:t>
+      </w:r>
+      <w:r>
+        <w:t xml:space="preserve"> </w:t>
+      </w:r>
+      <w:r>
+        <w:t xml:space="preserve">to </w:t>
+      </w:r>
+      <w:r>
+        <w:t xml:space="preserve">the </w:t>
+      </w:r>
+      <w:r>
+        <w:rPr>
+          <w:highlight w:val="yellow"/>
+        </w:rPr>
+        <w:t>results file</w:t>
+      </w:r>
+      <w:r>
+        <w:t xml:space="preserve"> a </w:t>
+      </w:r>
+      <w:r>
+        <w:rPr>
+          <w:highlight w:val="yellow"/>
+        </w:rPr>
+        <w:t>list of words</w:t>
+      </w:r>
+      <w:r>
+        <w:t xml:space="preserve"> </w:t>
+      </w:r>
+      <w:r>
+        <w:t>contained on</w:t>
+      </w:r>
+      <w:r>
+        <w:t xml:space="preserve"> the </w:t>
+      </w:r>
+      <w:r>
+        <w:rPr>
+          <w:highlight w:val="green"/>
+        </w:rPr>
+        <w:t>shortest</w:t>
+      </w:r>
+      <w:r>
+        <w:t xml:space="preserve"> </w:t>
+      </w:r>
+      <w:r>
+        <w:rPr>
+          <w:highlight w:val="yellow"/>
+        </w:rPr>
+        <w:t>results path</w:t>
+      </w:r>
+      <w:r>
+        <w:t>.</w:t>
+      </w:r>
+    </w:p>
+    <w:p>
+      <w:pPr>
+        <w:rPr>
+          <w:b/>
+        </w:rPr>
+      </w:pPr>
+    </w:p>
+    <w:p>
+      <w:pPr>
+        <w:pStyle w:val="Heading2"/>
+      </w:pPr>
+      <w:r>
+        <w:t>Revised Activity Diagram</w:t>
+      </w:r>
+    </w:p>
+    <w:p>
+      <w:r>
+        <w:t>The following diagram further shows the separation of concerns among the revised list of entities</w:t>
+      </w:r>
+      <w:r>
+        <w:t xml:space="preserve"> by the introduction of specialised cla</w:t>
+      </w:r>
+      <w:r>
+        <w:t>sses for reading the dictionary</w:t>
+      </w:r>
+      <w:r>
+        <w:t xml:space="preserve"> </w:t>
+      </w:r>
+      <w:r>
+        <w:t>and</w:t>
+      </w:r>
+      <w:r>
+        <w:t xml:space="preserve"> preparing the search structure.</w:t>
+      </w:r>
+    </w:p>
+    <w:p>
+      <w:r>
+        <w:rPr>
+          <w:noProof/>
+          <w:lang w:eastAsia="en-GB"/>
+        </w:rPr>
+        <w:drawing>
+          <wp:inline distT="0" distB="0" distL="0" distR="0">
+            <wp:extent cx="6488076" cy="5261655"/>
+            <wp:effectExtent l="19050" t="0" r="7974" b="0"/>
+            <wp:docPr id="2" name="Picture 2"/>
+            <wp:cNvGraphicFramePr>
+              <a:graphicFrameLocks xmlns:a="http://schemas.openxmlformats.org/drawingml/2006/main" noChangeAspect="1"/>
+            </wp:cNvGraphicFramePr>
+            <a:graphic xmlns:a="http://schemas.openxmlformats.org/drawingml/2006/main">
+              <a:graphicData uri="http://schemas.openxmlformats.org/drawingml/2006/picture">
+                <pic:pic xmlns:pic="http://schemas.openxmlformats.org/drawingml/2006/picture">
+                  <pic:nvPicPr>
+                    <pic:cNvPr id="0" name="Picture 2"/>
+                    <pic:cNvPicPr>
+                      <a:picLocks noChangeAspect="1" noChangeArrowheads="1"/>
+                    </pic:cNvPicPr>
+                  </pic:nvPicPr>
+                  <pic:blipFill>
+                    <a:blip r:embed="rId7" cstate="print"/>
+                    <a:srcRect/>
+                    <a:stretch>
+                      <a:fillRect/>
+                    </a:stretch>
+                  </pic:blipFill>
+                  <pic:spPr bwMode="auto">
+                    <a:xfrm>
+                      <a:off x="0" y="0"/>
+                      <a:ext cx="6487757" cy="5261397"/>
+                    </a:xfrm>
+                    <a:prstGeom prst="rect">
+                      <a:avLst/>
+                    </a:prstGeom>
+                    <a:noFill/>
+                    <a:ln w="9525">
+                      <a:noFill/>
+                      <a:miter lim="800000"/>
+                      <a:headEnd/>
+                      <a:tailEnd/>
+                    </a:ln>
+                  </pic:spPr>
+                </pic:pic>
+              </a:graphicData>
+            </a:graphic>
+          </wp:inline>
+        </w:drawing>
+      </w:r>
+    </w:p>
+    <w:p/>
     <w:sectPr>
       <w:pgSz w:w="11906" w:h="16838"/>
       <w:pgMar w:top="1440" w:right="1080" w:bottom="1440" w:left="1080" w:header="708" w:footer="708" w:gutter="0"/>

</xml_diff>

<commit_message>
Implemented initial class and test framework [#90409382, #90409444, #90409516, #90409570, #90409616, #90409642, #90409682]
</commit_message>
<xml_diff>
--- a/documents/Advanced Health & Care Project Approach Jeremy Pridmore 13-03-2015.docx
+++ b/documents/Advanced Health & Care Project Approach Jeremy Pridmore 13-03-2015.docx
@@ -382,7 +382,13 @@
         <w:t xml:space="preserve"> Q&amp;A section that </w:t>
       </w:r>
       <w:r>
-        <w:t>is visible to the client and maintained by both client and project team.</w:t>
+        <w:t>is visible to the client and maintained by both client and project team</w:t>
+      </w:r>
+      <w:r>
+        <w:t xml:space="preserve"> (in this case me)</w:t>
+      </w:r>
+      <w:r>
+        <w:t>.</w:t>
       </w:r>
     </w:p>
     <w:p>
@@ -13630,6 +13636,10 @@
         <w:jc w:val="center"/>
       </w:pPr>
       <w:r>
+        <w:rPr>
+          <w:noProof/>
+          <w:lang w:eastAsia="en-GB"/>
+        </w:rPr>
         <w:drawing>
           <wp:inline distT="0" distB="0" distL="0" distR="0">
             <wp:extent cx="4688417" cy="3327991"/>
@@ -15112,7 +15122,13 @@
       </w:pPr>
       <w:r>
         <w:lastRenderedPageBreak/>
-        <w:t>Revised Activity Diagram</w:t>
+        <w:t xml:space="preserve">Revised </w:t>
+      </w:r>
+      <w:r>
+        <w:t>Sequence</w:t>
+      </w:r>
+      <w:r>
+        <w:t xml:space="preserve"> Diagram</w:t>
       </w:r>
     </w:p>
     <w:p>
@@ -15196,6 +15212,190 @@
         </w:drawing>
       </w:r>
     </w:p>
+    <w:p>
+      <w:pPr>
+        <w:pStyle w:val="Heading2"/>
+      </w:pPr>
+      <w:r>
+        <w:t>Planning the Implementation</w:t>
+      </w:r>
+    </w:p>
+    <w:p>
+      <w:r>
+        <w:t>Having determined the outline class structure and sequence, I am able to create stories on the backlog for implementing the work broken down by key features.</w:t>
+      </w:r>
+    </w:p>
+    <w:p>
+      <w:pPr>
+        <w:pStyle w:val="ListParagraph"/>
+        <w:numPr>
+          <w:ilvl w:val="0"/>
+          <w:numId w:val="18"/>
+        </w:numPr>
+      </w:pPr>
+      <w:r>
+        <w:t>Implementing the controller</w:t>
+      </w:r>
+      <w:r>
+        <w:t xml:space="preserve"> and tests</w:t>
+      </w:r>
+      <w:r>
+        <w:rPr>
+          <w:b/>
+        </w:rPr>
+        <w:t xml:space="preserve"> [PivotalTracker Task #90409382]</w:t>
+      </w:r>
+    </w:p>
+    <w:p>
+      <w:pPr>
+        <w:pStyle w:val="ListParagraph"/>
+        <w:numPr>
+          <w:ilvl w:val="0"/>
+          <w:numId w:val="18"/>
+        </w:numPr>
+      </w:pPr>
+      <w:r>
+        <w:t>Implementing the parameter prompter</w:t>
+      </w:r>
+      <w:r>
+        <w:rPr>
+          <w:bCs/>
+        </w:rPr>
+        <w:t xml:space="preserve"> and tests</w:t>
+      </w:r>
+      <w:r>
+        <w:rPr>
+          <w:b/>
+          <w:bCs/>
+        </w:rPr>
+        <w:t xml:space="preserve"> [PivotalTracker Task #90409444]</w:t>
+      </w:r>
+    </w:p>
+    <w:p>
+      <w:pPr>
+        <w:pStyle w:val="ListParagraph"/>
+        <w:numPr>
+          <w:ilvl w:val="0"/>
+          <w:numId w:val="18"/>
+        </w:numPr>
+      </w:pPr>
+      <w:r>
+        <w:t>Implementing the dictionary reader</w:t>
+      </w:r>
+      <w:r>
+        <w:rPr>
+          <w:bCs/>
+        </w:rPr>
+        <w:t xml:space="preserve"> and tests</w:t>
+      </w:r>
+      <w:r>
+        <w:rPr>
+          <w:b/>
+          <w:bCs/>
+        </w:rPr>
+        <w:t xml:space="preserve"> [PivotalTracker Task #90409516]</w:t>
+      </w:r>
+    </w:p>
+    <w:p>
+      <w:pPr>
+        <w:pStyle w:val="ListParagraph"/>
+        <w:numPr>
+          <w:ilvl w:val="0"/>
+          <w:numId w:val="18"/>
+        </w:numPr>
+      </w:pPr>
+      <w:r>
+        <w:t>Implementing the search preparer</w:t>
+      </w:r>
+      <w:r>
+        <w:rPr>
+          <w:bCs/>
+        </w:rPr>
+        <w:t xml:space="preserve"> and tests</w:t>
+      </w:r>
+      <w:r>
+        <w:rPr>
+          <w:b/>
+          <w:bCs/>
+        </w:rPr>
+        <w:t xml:space="preserve"> [PivotalTracker Task #90409570]</w:t>
+      </w:r>
+    </w:p>
+    <w:p>
+      <w:pPr>
+        <w:pStyle w:val="ListParagraph"/>
+        <w:numPr>
+          <w:ilvl w:val="0"/>
+          <w:numId w:val="18"/>
+        </w:numPr>
+      </w:pPr>
+      <w:r>
+        <w:t>Implementing the search structure</w:t>
+      </w:r>
+      <w:r>
+        <w:rPr>
+          <w:bCs/>
+        </w:rPr>
+        <w:t xml:space="preserve"> and tests</w:t>
+      </w:r>
+      <w:r>
+        <w:rPr>
+          <w:b/>
+          <w:bCs/>
+        </w:rPr>
+        <w:t xml:space="preserve"> [PivotalTracker Task #90409616]</w:t>
+      </w:r>
+    </w:p>
+    <w:p>
+      <w:pPr>
+        <w:pStyle w:val="ListParagraph"/>
+        <w:numPr>
+          <w:ilvl w:val="0"/>
+          <w:numId w:val="18"/>
+        </w:numPr>
+      </w:pPr>
+      <w:r>
+        <w:t>Implementing the results generator</w:t>
+      </w:r>
+      <w:r>
+        <w:rPr>
+          <w:bCs/>
+        </w:rPr>
+        <w:t xml:space="preserve"> and tests</w:t>
+      </w:r>
+      <w:r>
+        <w:rPr>
+          <w:b/>
+          <w:bCs/>
+        </w:rPr>
+        <w:t xml:space="preserve"> [PivotalTracker Task #90409642]</w:t>
+      </w:r>
+    </w:p>
+    <w:p>
+      <w:pPr>
+        <w:pStyle w:val="ListParagraph"/>
+        <w:numPr>
+          <w:ilvl w:val="0"/>
+          <w:numId w:val="18"/>
+        </w:numPr>
+      </w:pPr>
+      <w:r>
+        <w:t>Implementing the results writer</w:t>
+      </w:r>
+      <w:r>
+        <w:rPr>
+          <w:bCs/>
+        </w:rPr>
+        <w:t xml:space="preserve"> and tests</w:t>
+      </w:r>
+      <w:r>
+        <w:rPr>
+          <w:b/>
+          <w:bCs/>
+        </w:rPr>
+        <w:t xml:space="preserve"> [PivotalTracker Task #90409682]</w:t>
+      </w:r>
+    </w:p>
     <w:p/>
     <w:sectPr>
       <w:pgSz w:w="11906" w:h="16838"/>
@@ -16684,6 +16884,119 @@
     </w:lvl>
   </w:abstractNum>
   <w:abstractNum w:abstractNumId="14">
+    <w:nsid w:val="5BCA0D46"/>
+    <w:multiLevelType w:val="hybridMultilevel"/>
+    <w:tmpl w:val="DC6E1642"/>
+    <w:lvl w:ilvl="0" w:tplc="08090001">
+      <w:start w:val="1"/>
+      <w:numFmt w:val="bullet"/>
+      <w:lvlText w:val=""/>
+      <w:lvlJc w:val="left"/>
+      <w:pPr>
+        <w:ind w:left="720" w:hanging="360"/>
+      </w:pPr>
+      <w:rPr>
+        <w:rFonts w:ascii="Symbol" w:hAnsi="Symbol" w:hint="default"/>
+      </w:rPr>
+    </w:lvl>
+    <w:lvl w:ilvl="1" w:tplc="08090003" w:tentative="1">
+      <w:start w:val="1"/>
+      <w:numFmt w:val="bullet"/>
+      <w:lvlText w:val="o"/>
+      <w:lvlJc w:val="left"/>
+      <w:pPr>
+        <w:ind w:left="1440" w:hanging="360"/>
+      </w:pPr>
+      <w:rPr>
+        <w:rFonts w:ascii="Courier New" w:hAnsi="Courier New" w:cs="Courier New" w:hint="default"/>
+      </w:rPr>
+    </w:lvl>
+    <w:lvl w:ilvl="2" w:tplc="08090005" w:tentative="1">
+      <w:start w:val="1"/>
+      <w:numFmt w:val="bullet"/>
+      <w:lvlText w:val=""/>
+      <w:lvlJc w:val="left"/>
+      <w:pPr>
+        <w:ind w:left="2160" w:hanging="360"/>
+      </w:pPr>
+      <w:rPr>
+        <w:rFonts w:ascii="Wingdings" w:hAnsi="Wingdings" w:hint="default"/>
+      </w:rPr>
+    </w:lvl>
+    <w:lvl w:ilvl="3" w:tplc="08090001" w:tentative="1">
+      <w:start w:val="1"/>
+      <w:numFmt w:val="bullet"/>
+      <w:lvlText w:val=""/>
+      <w:lvlJc w:val="left"/>
+      <w:pPr>
+        <w:ind w:left="2880" w:hanging="360"/>
+      </w:pPr>
+      <w:rPr>
+        <w:rFonts w:ascii="Symbol" w:hAnsi="Symbol" w:hint="default"/>
+      </w:rPr>
+    </w:lvl>
+    <w:lvl w:ilvl="4" w:tplc="08090003" w:tentative="1">
+      <w:start w:val="1"/>
+      <w:numFmt w:val="bullet"/>
+      <w:lvlText w:val="o"/>
+      <w:lvlJc w:val="left"/>
+      <w:pPr>
+        <w:ind w:left="3600" w:hanging="360"/>
+      </w:pPr>
+      <w:rPr>
+        <w:rFonts w:ascii="Courier New" w:hAnsi="Courier New" w:cs="Courier New" w:hint="default"/>
+      </w:rPr>
+    </w:lvl>
+    <w:lvl w:ilvl="5" w:tplc="08090005" w:tentative="1">
+      <w:start w:val="1"/>
+      <w:numFmt w:val="bullet"/>
+      <w:lvlText w:val=""/>
+      <w:lvlJc w:val="left"/>
+      <w:pPr>
+        <w:ind w:left="4320" w:hanging="360"/>
+      </w:pPr>
+      <w:rPr>
+        <w:rFonts w:ascii="Wingdings" w:hAnsi="Wingdings" w:hint="default"/>
+      </w:rPr>
+    </w:lvl>
+    <w:lvl w:ilvl="6" w:tplc="08090001" w:tentative="1">
+      <w:start w:val="1"/>
+      <w:numFmt w:val="bullet"/>
+      <w:lvlText w:val=""/>
+      <w:lvlJc w:val="left"/>
+      <w:pPr>
+        <w:ind w:left="5040" w:hanging="360"/>
+      </w:pPr>
+      <w:rPr>
+        <w:rFonts w:ascii="Symbol" w:hAnsi="Symbol" w:hint="default"/>
+      </w:rPr>
+    </w:lvl>
+    <w:lvl w:ilvl="7" w:tplc="08090003" w:tentative="1">
+      <w:start w:val="1"/>
+      <w:numFmt w:val="bullet"/>
+      <w:lvlText w:val="o"/>
+      <w:lvlJc w:val="left"/>
+      <w:pPr>
+        <w:ind w:left="5760" w:hanging="360"/>
+      </w:pPr>
+      <w:rPr>
+        <w:rFonts w:ascii="Courier New" w:hAnsi="Courier New" w:cs="Courier New" w:hint="default"/>
+      </w:rPr>
+    </w:lvl>
+    <w:lvl w:ilvl="8" w:tplc="08090005" w:tentative="1">
+      <w:start w:val="1"/>
+      <w:numFmt w:val="bullet"/>
+      <w:lvlText w:val=""/>
+      <w:lvlJc w:val="left"/>
+      <w:pPr>
+        <w:ind w:left="6480" w:hanging="360"/>
+      </w:pPr>
+      <w:rPr>
+        <w:rFonts w:ascii="Wingdings" w:hAnsi="Wingdings" w:hint="default"/>
+      </w:rPr>
+    </w:lvl>
+  </w:abstractNum>
+  <w:abstractNum w:abstractNumId="15">
     <w:nsid w:val="6267500B"/>
     <w:multiLevelType w:val="hybridMultilevel"/>
     <w:tmpl w:val="355C95CE"/>
@@ -16772,7 +17085,7 @@
       </w:pPr>
     </w:lvl>
   </w:abstractNum>
-  <w:abstractNum w:abstractNumId="15">
+  <w:abstractNum w:abstractNumId="16">
     <w:nsid w:val="6AF16B90"/>
     <w:multiLevelType w:val="multilevel"/>
     <w:tmpl w:val="0809001F"/>
@@ -16858,7 +17171,7 @@
       </w:pPr>
     </w:lvl>
   </w:abstractNum>
-  <w:abstractNum w:abstractNumId="16">
+  <w:abstractNum w:abstractNumId="17">
     <w:nsid w:val="7A08632D"/>
     <w:multiLevelType w:val="hybridMultilevel"/>
     <w:tmpl w:val="034A74DE"/>
@@ -16972,7 +17285,7 @@
     </w:lvl>
   </w:abstractNum>
   <w:num w:numId="1">
-    <w:abstractNumId w:val="16"/>
+    <w:abstractNumId w:val="17"/>
   </w:num>
   <w:num w:numId="2">
     <w:abstractNumId w:val="0"/>
@@ -16984,10 +17297,10 @@
     <w:abstractNumId w:val="7"/>
   </w:num>
   <w:num w:numId="5">
-    <w:abstractNumId w:val="14"/>
+    <w:abstractNumId w:val="15"/>
   </w:num>
   <w:num w:numId="6">
-    <w:abstractNumId w:val="15"/>
+    <w:abstractNumId w:val="16"/>
   </w:num>
   <w:num w:numId="7">
     <w:abstractNumId w:val="8"/>
@@ -17021,6 +17334,9 @@
   </w:num>
   <w:num w:numId="17">
     <w:abstractNumId w:val="12"/>
+  </w:num>
+  <w:num w:numId="18">
+    <w:abstractNumId w:val="14"/>
   </w:num>
 </w:numbering>
 </file>

</xml_diff>

<commit_message>
Implemented most of search preparation and search structure [#90409570, #90409616]
</commit_message>
<xml_diff>
--- a/documents/Advanced Health & Care Project Approach Jeremy Pridmore 13-03-2015.docx
+++ b/documents/Advanced Health & Care Project Approach Jeremy Pridmore 13-03-2015.docx
@@ -52,13 +52,6 @@
     </w:p>
     <w:sdt>
       <w:sdtPr>
-        <w:id w:val="415679173"/>
-        <w:docPartObj>
-          <w:docPartGallery w:val="Table of Contents"/>
-          <w:docPartUnique/>
-        </w:docPartObj>
-      </w:sdtPr>
-      <w:sdtEndPr>
         <w:rPr>
           <w:rFonts w:asciiTheme="minorHAnsi" w:eastAsiaTheme="minorHAnsi" w:hAnsiTheme="minorHAnsi" w:cstheme="minorBidi"/>
           <w:b w:val="0"/>
@@ -68,7 +61,12 @@
           <w:szCs w:val="22"/>
           <w:lang w:val="en-GB"/>
         </w:rPr>
-      </w:sdtEndPr>
+        <w:id w:val="415679173"/>
+        <w:docPartObj>
+          <w:docPartGallery w:val="Table of Contents"/>
+          <w:docPartUnique/>
+        </w:docPartObj>
+      </w:sdtPr>
       <w:sdtContent>
         <w:p>
           <w:pPr>
@@ -525,21 +523,7 @@
                 <w:rStyle w:val="Hyperlink"/>
                 <w:noProof/>
               </w:rPr>
-              <w:t>Part 1: Re</w:t>
-            </w:r>
-            <w:r>
-              <w:rPr>
-                <w:rStyle w:val="Hyperlink"/>
-                <w:noProof/>
-              </w:rPr>
-              <w:t>q</w:t>
-            </w:r>
-            <w:r>
-              <w:rPr>
-                <w:rStyle w:val="Hyperlink"/>
-                <w:noProof/>
-              </w:rPr>
-              <w:t>uirements Envisioning</w:t>
+              <w:t>Part 1: Requirements Envisioning</w:t>
             </w:r>
             <w:r>
               <w:rPr>
@@ -4149,23 +4133,250 @@
     <w:p>
       <w:pPr>
         <w:pStyle w:val="ListParagraph"/>
-      </w:pPr>
-      <w:r>
-        <w:rPr>
-          <w:b/>
-        </w:rPr>
-        <w:t>Client Comments:</w:t>
-      </w:r>
-      <w:r>
-        <w:t xml:space="preserve"> </w:t>
-      </w:r>
-      <w:r>
         <w:rPr>
           <w:bCs/>
           <w:color w:val="4F81BD" w:themeColor="accent1"/>
         </w:rPr>
+      </w:pPr>
+      <w:r>
+        <w:rPr>
+          <w:b/>
+        </w:rPr>
+        <w:t>Client Comments:</w:t>
+      </w:r>
+      <w:r>
+        <w:t xml:space="preserve"> </w:t>
+      </w:r>
+      <w:r>
+        <w:rPr>
+          <w:bCs/>
+          <w:color w:val="4F81BD" w:themeColor="accent1"/>
+        </w:rPr>
         <w:t>16/03/2015, DH: Yes, that’s fine.</w:t>
       </w:r>
+    </w:p>
+    <w:p>
+      <w:pPr>
+        <w:pStyle w:val="ListParagraph"/>
+        <w:numPr>
+          <w:ilvl w:val="0"/>
+          <w:numId w:val="3"/>
+        </w:numPr>
+      </w:pPr>
+      <w:r>
+        <w:rPr>
+          <w:b/>
+        </w:rPr>
+        <w:t xml:space="preserve">Situation: </w:t>
+      </w:r>
+      <w:r>
+        <w:t>The dictionary may contain duplicate words</w:t>
+      </w:r>
+      <w:r>
+        <w:t>.</w:t>
+      </w:r>
+    </w:p>
+    <w:p>
+      <w:pPr>
+        <w:pStyle w:val="ListParagraph"/>
+      </w:pPr>
+      <w:r>
+        <w:rPr>
+          <w:b/>
+        </w:rPr>
+        <w:t xml:space="preserve">Inference: </w:t>
+      </w:r>
+      <w:r>
+        <w:rPr>
+          <w:bCs/>
+        </w:rPr>
+        <w:t xml:space="preserve">The </w:t>
+      </w:r>
+      <w:proofErr w:type="spellStart"/>
+      <w:r>
+        <w:rPr>
+          <w:bCs/>
+        </w:rPr>
+        <w:t>SoR</w:t>
+      </w:r>
+      <w:proofErr w:type="spellEnd"/>
+      <w:r>
+        <w:rPr>
+          <w:bCs/>
+        </w:rPr>
+        <w:t xml:space="preserve"> do not state </w:t>
+      </w:r>
+      <w:r>
+        <w:rPr>
+          <w:bCs/>
+        </w:rPr>
+        <w:t>what to do with duplicates</w:t>
+      </w:r>
+      <w:r>
+        <w:t>.</w:t>
+      </w:r>
+    </w:p>
+    <w:p>
+      <w:pPr>
+        <w:pStyle w:val="ListParagraph"/>
+      </w:pPr>
+      <w:r>
+        <w:rPr>
+          <w:b/>
+        </w:rPr>
+        <w:t>Assumption:</w:t>
+      </w:r>
+      <w:r>
+        <w:t xml:space="preserve"> I will discard any </w:t>
+      </w:r>
+      <w:r>
+        <w:t>duplicate words</w:t>
+      </w:r>
+      <w:r>
+        <w:t>.</w:t>
+      </w:r>
+    </w:p>
+    <w:p>
+      <w:pPr>
+        <w:pStyle w:val="ListParagraph"/>
+        <w:rPr>
+          <w:bCs/>
+        </w:rPr>
+      </w:pPr>
+      <w:r>
+        <w:rPr>
+          <w:b/>
+        </w:rPr>
+        <w:t>Client Comments:</w:t>
+      </w:r>
+      <w:r>
+        <w:t xml:space="preserve"> </w:t>
+      </w:r>
+      <w:r>
+        <w:rPr>
+          <w:bCs/>
+        </w:rPr>
+        <w:t>&lt;No comment yet&gt;</w:t>
+      </w:r>
+      <w:r>
+        <w:rPr>
+          <w:bCs/>
+        </w:rPr>
+        <w:t>.</w:t>
+      </w:r>
+    </w:p>
+    <w:p>
+      <w:pPr>
+        <w:pStyle w:val="ListParagraph"/>
+        <w:numPr>
+          <w:ilvl w:val="0"/>
+          <w:numId w:val="3"/>
+        </w:numPr>
+      </w:pPr>
+      <w:r>
+        <w:rPr>
+          <w:b/>
+        </w:rPr>
+        <w:t xml:space="preserve">Situation: </w:t>
+      </w:r>
+      <w:r>
+        <w:t>The dictionary may contain words</w:t>
+      </w:r>
+      <w:r>
+        <w:t xml:space="preserve"> which only have one letter different, but are different case</w:t>
+      </w:r>
+      <w:r>
+        <w:t>.</w:t>
+      </w:r>
+    </w:p>
+    <w:p>
+      <w:pPr>
+        <w:pStyle w:val="ListParagraph"/>
+      </w:pPr>
+      <w:r>
+        <w:rPr>
+          <w:b/>
+        </w:rPr>
+        <w:t xml:space="preserve">Inference: </w:t>
+      </w:r>
+      <w:r>
+        <w:rPr>
+          <w:bCs/>
+        </w:rPr>
+        <w:t xml:space="preserve">The </w:t>
+      </w:r>
+      <w:proofErr w:type="spellStart"/>
+      <w:r>
+        <w:rPr>
+          <w:bCs/>
+        </w:rPr>
+        <w:t>SoR</w:t>
+      </w:r>
+      <w:proofErr w:type="spellEnd"/>
+      <w:r>
+        <w:rPr>
+          <w:bCs/>
+        </w:rPr>
+        <w:t xml:space="preserve"> do not state what to do with </w:t>
+      </w:r>
+      <w:r>
+        <w:rPr>
+          <w:bCs/>
+        </w:rPr>
+        <w:t>words in a different case</w:t>
+      </w:r>
+      <w:r>
+        <w:t>.</w:t>
+      </w:r>
+    </w:p>
+    <w:p>
+      <w:pPr>
+        <w:pStyle w:val="ListParagraph"/>
+      </w:pPr>
+      <w:r>
+        <w:rPr>
+          <w:b/>
+        </w:rPr>
+        <w:lastRenderedPageBreak/>
+        <w:t>Assumption:</w:t>
+      </w:r>
+      <w:r>
+        <w:t xml:space="preserve"> I </w:t>
+      </w:r>
+      <w:r>
+        <w:t>will treat all comparisons as case-sensitive as this offers the best performance according to the MSDN Strings Best Practice page</w:t>
+      </w:r>
+      <w:r>
+        <w:t>.</w:t>
+      </w:r>
+    </w:p>
+    <w:p>
+      <w:pPr>
+        <w:pStyle w:val="ListParagraph"/>
+        <w:rPr>
+          <w:bCs/>
+        </w:rPr>
+      </w:pPr>
+      <w:r>
+        <w:rPr>
+          <w:b/>
+        </w:rPr>
+        <w:t>Client Comments:</w:t>
+      </w:r>
+      <w:r>
+        <w:t xml:space="preserve"> </w:t>
+      </w:r>
+      <w:r>
+        <w:rPr>
+          <w:bCs/>
+        </w:rPr>
+        <w:t>&lt;No comment yet&gt;.</w:t>
+      </w:r>
+    </w:p>
+    <w:p>
+      <w:pPr>
+        <w:pStyle w:val="ListParagraph"/>
+      </w:pPr>
     </w:p>
     <w:p>
       <w:pPr>
@@ -4239,7 +4450,6 @@
         <w:ind w:left="1701" w:hanging="621"/>
       </w:pPr>
       <w:r>
-        <w:lastRenderedPageBreak/>
         <w:t>Test</w:t>
       </w:r>
       <w:r>
@@ -5114,6 +5324,7 @@
       </w:pPr>
       <w:bookmarkStart w:id="10" w:name="_Toc414311314"/>
       <w:r>
+        <w:lastRenderedPageBreak/>
         <w:t>Traceability Matrix</w:t>
       </w:r>
       <w:bookmarkEnd w:id="10"/>
@@ -6045,7 +6256,6 @@
           </w:tcPr>
           <w:p>
             <w:r>
-              <w:lastRenderedPageBreak/>
               <w:t>1.3</w:t>
             </w:r>
           </w:p>
@@ -13023,6 +13233,7 @@
       </w:pPr>
       <w:bookmarkStart w:id="12" w:name="_Toc414311316"/>
       <w:r>
+        <w:lastRenderedPageBreak/>
         <w:t>Software Design</w:t>
       </w:r>
       <w:bookmarkEnd w:id="12"/>
@@ -13275,7 +13486,6 @@
         <w:rPr>
           <w:b/>
         </w:rPr>
-        <w:lastRenderedPageBreak/>
         <w:t>Generating</w:t>
       </w:r>
       <w:r>
@@ -14650,6 +14860,7 @@
         <w:ind w:left="714" w:hanging="357"/>
       </w:pPr>
       <w:r>
+        <w:lastRenderedPageBreak/>
         <w:t>Can be opened</w:t>
       </w:r>
     </w:p>
@@ -14789,7 +15000,6 @@
         <w:rPr>
           <w:bCs/>
         </w:rPr>
-        <w:lastRenderedPageBreak/>
         <w:t>Can move from one word traverse a list of words that are the same length and are only one letter different from a given word</w:t>
       </w:r>
     </w:p>
@@ -26400,6 +26610,231 @@
       </w:tr>
     </w:tbl>
     <w:p/>
+    <w:p>
+      <w:pPr>
+        <w:pStyle w:val="Heading2"/>
+      </w:pPr>
+      <w:r>
+        <w:t>Performance Considerations</w:t>
+      </w:r>
+    </w:p>
+    <w:p>
+      <w:r>
+        <w:t>I reviewed a number document to answer specific questions regarding performance, such as “which is quicker?”</w:t>
+      </w:r>
+      <w:proofErr w:type="gramStart"/>
+      <w:r>
+        <w:t>-style questions.</w:t>
+      </w:r>
+      <w:proofErr w:type="gramEnd"/>
+    </w:p>
+    <w:p>
+      <w:pPr>
+        <w:pStyle w:val="ListParagraph"/>
+        <w:numPr>
+          <w:ilvl w:val="0"/>
+          <w:numId w:val="20"/>
+        </w:numPr>
+      </w:pPr>
+      <w:r>
+        <w:lastRenderedPageBreak/>
+        <w:t xml:space="preserve">Reviewed a </w:t>
+      </w:r>
+      <w:r>
+        <w:t>MSDN S</w:t>
+      </w:r>
+      <w:r>
+        <w:t xml:space="preserve">trings </w:t>
+      </w:r>
+      <w:r>
+        <w:t>B</w:t>
+      </w:r>
+      <w:r>
+        <w:t xml:space="preserve">est </w:t>
+      </w:r>
+      <w:r>
+        <w:t>P</w:t>
+      </w:r>
+      <w:r>
+        <w:t xml:space="preserve">ractice </w:t>
+      </w:r>
+      <w:r>
+        <w:t xml:space="preserve">page </w:t>
+      </w:r>
+      <w:r>
+        <w:t xml:space="preserve">which suggested I ought to use </w:t>
+      </w:r>
+      <w:proofErr w:type="spellStart"/>
+      <w:r>
+        <w:t>string.equals</w:t>
+      </w:r>
+      <w:proofErr w:type="spellEnd"/>
+      <w:r>
+        <w:t xml:space="preserve"> instead of </w:t>
+      </w:r>
+      <w:proofErr w:type="spellStart"/>
+      <w:r>
+        <w:t>string.compare</w:t>
+      </w:r>
+      <w:proofErr w:type="spellEnd"/>
+      <w:r>
+        <w:t>.</w:t>
+      </w:r>
+    </w:p>
+    <w:p>
+      <w:pPr>
+        <w:pStyle w:val="ListParagraph"/>
+        <w:numPr>
+          <w:ilvl w:val="0"/>
+          <w:numId w:val="20"/>
+        </w:numPr>
+      </w:pPr>
+      <w:r>
+        <w:t xml:space="preserve">I knew that I should use </w:t>
+      </w:r>
+      <w:proofErr w:type="spellStart"/>
+      <w:r>
+        <w:t>stringbuilder</w:t>
+      </w:r>
+      <w:proofErr w:type="spellEnd"/>
+      <w:r>
+        <w:t xml:space="preserve"> for building strings rather than using “+”.</w:t>
+      </w:r>
+    </w:p>
+    <w:p>
+      <w:pPr>
+        <w:pStyle w:val="ListParagraph"/>
+        <w:numPr>
+          <w:ilvl w:val="0"/>
+          <w:numId w:val="20"/>
+        </w:numPr>
+      </w:pPr>
+      <w:r>
+        <w:t xml:space="preserve">I knew that I ought to reduce the problem set </w:t>
+      </w:r>
+      <w:r>
+        <w:t>by removing any words that are not of the required length and also remove any duplicates.</w:t>
+      </w:r>
+    </w:p>
+    <w:p>
+      <w:pPr>
+        <w:pStyle w:val="ListParagraph"/>
+        <w:numPr>
+          <w:ilvl w:val="0"/>
+          <w:numId w:val="20"/>
+        </w:numPr>
+      </w:pPr>
+      <w:r>
+        <w:t xml:space="preserve">Also looked at existing models such as the </w:t>
+      </w:r>
+      <w:proofErr w:type="spellStart"/>
+      <w:r>
+        <w:t>Microsoft.VisualStudio.GraphModel.Graph</w:t>
+      </w:r>
+      <w:proofErr w:type="spellEnd"/>
+      <w:r>
+        <w:t xml:space="preserve"> class:</w:t>
+      </w:r>
+    </w:p>
+    <w:p>
+      <w:pPr>
+        <w:pStyle w:val="ListParagraph"/>
+        <w:ind w:left="808"/>
+      </w:pPr>
+      <w:hyperlink r:id="rId11" w:history="1">
+        <w:r>
+          <w:rPr>
+            <w:rStyle w:val="Hyperlink"/>
+          </w:rPr>
+          <w:t>https://msdn.microsoft.com/en-us/library/microsoft.visualstudio.graphmodel.graph.aspx</w:t>
+        </w:r>
+      </w:hyperlink>
+    </w:p>
+    <w:p>
+      <w:pPr>
+        <w:pStyle w:val="ListParagraph"/>
+        <w:numPr>
+          <w:ilvl w:val="0"/>
+          <w:numId w:val="20"/>
+        </w:numPr>
+      </w:pPr>
+      <w:r>
+        <w:t>Also looked at building a Graph object:</w:t>
+      </w:r>
+    </w:p>
+    <w:p>
+      <w:pPr>
+        <w:pStyle w:val="ListParagraph"/>
+        <w:ind w:left="808"/>
+      </w:pPr>
+      <w:hyperlink r:id="rId12" w:history="1">
+        <w:r>
+          <w:rPr>
+            <w:rStyle w:val="Hyperlink"/>
+          </w:rPr>
+          <w:t>https://msdn.microsoft.com/en-us/library/ms379574%28v=vs.80%29.aspx</w:t>
+        </w:r>
+      </w:hyperlink>
+    </w:p>
+    <w:p>
+      <w:pPr>
+        <w:pStyle w:val="ListParagraph"/>
+        <w:numPr>
+          <w:ilvl w:val="0"/>
+          <w:numId w:val="20"/>
+        </w:numPr>
+      </w:pPr>
+      <w:r>
+        <w:t>Having been told that I can search the internet for existing algorithms, i did look at the following:</w:t>
+      </w:r>
+    </w:p>
+    <w:p>
+      <w:pPr>
+        <w:pStyle w:val="ListParagraph"/>
+        <w:numPr>
+          <w:ilvl w:val="1"/>
+          <w:numId w:val="20"/>
+        </w:numPr>
+      </w:pPr>
+      <w:r>
+        <w:t>A* using heuristics - too complicated for this purpose.</w:t>
+      </w:r>
+    </w:p>
+    <w:p>
+      <w:pPr>
+        <w:pStyle w:val="ListParagraph"/>
+        <w:numPr>
+          <w:ilvl w:val="1"/>
+          <w:numId w:val="20"/>
+        </w:numPr>
+      </w:pPr>
+      <w:r>
+        <w:t>BFS and DFS - not appropriate as nodes are linked bi directionally.</w:t>
+      </w:r>
+    </w:p>
+    <w:p>
+      <w:pPr>
+        <w:pStyle w:val="ListParagraph"/>
+        <w:numPr>
+          <w:ilvl w:val="1"/>
+          <w:numId w:val="20"/>
+        </w:numPr>
+      </w:pPr>
+      <w:proofErr w:type="spellStart"/>
+      <w:r>
+        <w:t>Dijkstra's</w:t>
+      </w:r>
+      <w:proofErr w:type="spellEnd"/>
+      <w:r>
+        <w:t xml:space="preserve"> Algorithm</w:t>
+      </w:r>
+      <w:r>
+        <w:t xml:space="preserve"> - a good candidate, but do not need to have weighting - unless set weighting as 1.</w:t>
+      </w:r>
+      <w:r>
+        <w:t xml:space="preserve">  I am also quite happy to validate that my original thoughts were very close to this algorithm, in terms of the steps needed to solve, i.e. loading the search structure by linking nodes, then traversing the structure marking nodes as visited. </w:t>
+      </w:r>
+    </w:p>
     <w:sectPr>
       <w:pgSz w:w="11906" w:h="16838"/>
       <w:pgMar w:top="1134" w:right="907" w:bottom="1304" w:left="907" w:header="709" w:footer="709" w:gutter="0"/>
@@ -27548,6 +27983,232 @@
     </w:lvl>
   </w:abstractNum>
   <w:abstractNum w:abstractNumId="11">
+    <w:nsid w:val="3E7D7A79"/>
+    <w:multiLevelType w:val="hybridMultilevel"/>
+    <w:tmpl w:val="9C7EF93C"/>
+    <w:lvl w:ilvl="0" w:tplc="08090001">
+      <w:start w:val="1"/>
+      <w:numFmt w:val="bullet"/>
+      <w:lvlText w:val=""/>
+      <w:lvlJc w:val="left"/>
+      <w:pPr>
+        <w:ind w:left="808" w:hanging="360"/>
+      </w:pPr>
+      <w:rPr>
+        <w:rFonts w:ascii="Symbol" w:hAnsi="Symbol" w:hint="default"/>
+      </w:rPr>
+    </w:lvl>
+    <w:lvl w:ilvl="1" w:tplc="08090003">
+      <w:start w:val="1"/>
+      <w:numFmt w:val="bullet"/>
+      <w:lvlText w:val="o"/>
+      <w:lvlJc w:val="left"/>
+      <w:pPr>
+        <w:ind w:left="1528" w:hanging="360"/>
+      </w:pPr>
+      <w:rPr>
+        <w:rFonts w:ascii="Courier New" w:hAnsi="Courier New" w:cs="Courier New" w:hint="default"/>
+      </w:rPr>
+    </w:lvl>
+    <w:lvl w:ilvl="2" w:tplc="08090005" w:tentative="1">
+      <w:start w:val="1"/>
+      <w:numFmt w:val="bullet"/>
+      <w:lvlText w:val=""/>
+      <w:lvlJc w:val="left"/>
+      <w:pPr>
+        <w:ind w:left="2248" w:hanging="360"/>
+      </w:pPr>
+      <w:rPr>
+        <w:rFonts w:ascii="Wingdings" w:hAnsi="Wingdings" w:hint="default"/>
+      </w:rPr>
+    </w:lvl>
+    <w:lvl w:ilvl="3" w:tplc="08090001" w:tentative="1">
+      <w:start w:val="1"/>
+      <w:numFmt w:val="bullet"/>
+      <w:lvlText w:val=""/>
+      <w:lvlJc w:val="left"/>
+      <w:pPr>
+        <w:ind w:left="2968" w:hanging="360"/>
+      </w:pPr>
+      <w:rPr>
+        <w:rFonts w:ascii="Symbol" w:hAnsi="Symbol" w:hint="default"/>
+      </w:rPr>
+    </w:lvl>
+    <w:lvl w:ilvl="4" w:tplc="08090003" w:tentative="1">
+      <w:start w:val="1"/>
+      <w:numFmt w:val="bullet"/>
+      <w:lvlText w:val="o"/>
+      <w:lvlJc w:val="left"/>
+      <w:pPr>
+        <w:ind w:left="3688" w:hanging="360"/>
+      </w:pPr>
+      <w:rPr>
+        <w:rFonts w:ascii="Courier New" w:hAnsi="Courier New" w:cs="Courier New" w:hint="default"/>
+      </w:rPr>
+    </w:lvl>
+    <w:lvl w:ilvl="5" w:tplc="08090005" w:tentative="1">
+      <w:start w:val="1"/>
+      <w:numFmt w:val="bullet"/>
+      <w:lvlText w:val=""/>
+      <w:lvlJc w:val="left"/>
+      <w:pPr>
+        <w:ind w:left="4408" w:hanging="360"/>
+      </w:pPr>
+      <w:rPr>
+        <w:rFonts w:ascii="Wingdings" w:hAnsi="Wingdings" w:hint="default"/>
+      </w:rPr>
+    </w:lvl>
+    <w:lvl w:ilvl="6" w:tplc="08090001" w:tentative="1">
+      <w:start w:val="1"/>
+      <w:numFmt w:val="bullet"/>
+      <w:lvlText w:val=""/>
+      <w:lvlJc w:val="left"/>
+      <w:pPr>
+        <w:ind w:left="5128" w:hanging="360"/>
+      </w:pPr>
+      <w:rPr>
+        <w:rFonts w:ascii="Symbol" w:hAnsi="Symbol" w:hint="default"/>
+      </w:rPr>
+    </w:lvl>
+    <w:lvl w:ilvl="7" w:tplc="08090003" w:tentative="1">
+      <w:start w:val="1"/>
+      <w:numFmt w:val="bullet"/>
+      <w:lvlText w:val="o"/>
+      <w:lvlJc w:val="left"/>
+      <w:pPr>
+        <w:ind w:left="5848" w:hanging="360"/>
+      </w:pPr>
+      <w:rPr>
+        <w:rFonts w:ascii="Courier New" w:hAnsi="Courier New" w:cs="Courier New" w:hint="default"/>
+      </w:rPr>
+    </w:lvl>
+    <w:lvl w:ilvl="8" w:tplc="08090005" w:tentative="1">
+      <w:start w:val="1"/>
+      <w:numFmt w:val="bullet"/>
+      <w:lvlText w:val=""/>
+      <w:lvlJc w:val="left"/>
+      <w:pPr>
+        <w:ind w:left="6568" w:hanging="360"/>
+      </w:pPr>
+      <w:rPr>
+        <w:rFonts w:ascii="Wingdings" w:hAnsi="Wingdings" w:hint="default"/>
+      </w:rPr>
+    </w:lvl>
+  </w:abstractNum>
+  <w:abstractNum w:abstractNumId="12">
+    <w:nsid w:val="46E32AAC"/>
+    <w:multiLevelType w:val="hybridMultilevel"/>
+    <w:tmpl w:val="67F48B6C"/>
+    <w:lvl w:ilvl="0" w:tplc="08090001">
+      <w:start w:val="1"/>
+      <w:numFmt w:val="bullet"/>
+      <w:lvlText w:val=""/>
+      <w:lvlJc w:val="left"/>
+      <w:pPr>
+        <w:ind w:left="360" w:hanging="360"/>
+      </w:pPr>
+      <w:rPr>
+        <w:rFonts w:ascii="Symbol" w:hAnsi="Symbol" w:hint="default"/>
+      </w:rPr>
+    </w:lvl>
+    <w:lvl w:ilvl="1" w:tplc="08090003" w:tentative="1">
+      <w:start w:val="1"/>
+      <w:numFmt w:val="bullet"/>
+      <w:lvlText w:val="o"/>
+      <w:lvlJc w:val="left"/>
+      <w:pPr>
+        <w:ind w:left="1080" w:hanging="360"/>
+      </w:pPr>
+      <w:rPr>
+        <w:rFonts w:ascii="Courier New" w:hAnsi="Courier New" w:cs="Courier New" w:hint="default"/>
+      </w:rPr>
+    </w:lvl>
+    <w:lvl w:ilvl="2" w:tplc="08090005" w:tentative="1">
+      <w:start w:val="1"/>
+      <w:numFmt w:val="bullet"/>
+      <w:lvlText w:val=""/>
+      <w:lvlJc w:val="left"/>
+      <w:pPr>
+        <w:ind w:left="1800" w:hanging="360"/>
+      </w:pPr>
+      <w:rPr>
+        <w:rFonts w:ascii="Wingdings" w:hAnsi="Wingdings" w:hint="default"/>
+      </w:rPr>
+    </w:lvl>
+    <w:lvl w:ilvl="3" w:tplc="08090001" w:tentative="1">
+      <w:start w:val="1"/>
+      <w:numFmt w:val="bullet"/>
+      <w:lvlText w:val=""/>
+      <w:lvlJc w:val="left"/>
+      <w:pPr>
+        <w:ind w:left="2520" w:hanging="360"/>
+      </w:pPr>
+      <w:rPr>
+        <w:rFonts w:ascii="Symbol" w:hAnsi="Symbol" w:hint="default"/>
+      </w:rPr>
+    </w:lvl>
+    <w:lvl w:ilvl="4" w:tplc="08090003" w:tentative="1">
+      <w:start w:val="1"/>
+      <w:numFmt w:val="bullet"/>
+      <w:lvlText w:val="o"/>
+      <w:lvlJc w:val="left"/>
+      <w:pPr>
+        <w:ind w:left="3240" w:hanging="360"/>
+      </w:pPr>
+      <w:rPr>
+        <w:rFonts w:ascii="Courier New" w:hAnsi="Courier New" w:cs="Courier New" w:hint="default"/>
+      </w:rPr>
+    </w:lvl>
+    <w:lvl w:ilvl="5" w:tplc="08090005" w:tentative="1">
+      <w:start w:val="1"/>
+      <w:numFmt w:val="bullet"/>
+      <w:lvlText w:val=""/>
+      <w:lvlJc w:val="left"/>
+      <w:pPr>
+        <w:ind w:left="3960" w:hanging="360"/>
+      </w:pPr>
+      <w:rPr>
+        <w:rFonts w:ascii="Wingdings" w:hAnsi="Wingdings" w:hint="default"/>
+      </w:rPr>
+    </w:lvl>
+    <w:lvl w:ilvl="6" w:tplc="08090001" w:tentative="1">
+      <w:start w:val="1"/>
+      <w:numFmt w:val="bullet"/>
+      <w:lvlText w:val=""/>
+      <w:lvlJc w:val="left"/>
+      <w:pPr>
+        <w:ind w:left="4680" w:hanging="360"/>
+      </w:pPr>
+      <w:rPr>
+        <w:rFonts w:ascii="Symbol" w:hAnsi="Symbol" w:hint="default"/>
+      </w:rPr>
+    </w:lvl>
+    <w:lvl w:ilvl="7" w:tplc="08090003" w:tentative="1">
+      <w:start w:val="1"/>
+      <w:numFmt w:val="bullet"/>
+      <w:lvlText w:val="o"/>
+      <w:lvlJc w:val="left"/>
+      <w:pPr>
+        <w:ind w:left="5400" w:hanging="360"/>
+      </w:pPr>
+      <w:rPr>
+        <w:rFonts w:ascii="Courier New" w:hAnsi="Courier New" w:cs="Courier New" w:hint="default"/>
+      </w:rPr>
+    </w:lvl>
+    <w:lvl w:ilvl="8" w:tplc="08090005" w:tentative="1">
+      <w:start w:val="1"/>
+      <w:numFmt w:val="bullet"/>
+      <w:lvlText w:val=""/>
+      <w:lvlJc w:val="left"/>
+      <w:pPr>
+        <w:ind w:left="6120" w:hanging="360"/>
+      </w:pPr>
+      <w:rPr>
+        <w:rFonts w:ascii="Wingdings" w:hAnsi="Wingdings" w:hint="default"/>
+      </w:rPr>
+    </w:lvl>
+  </w:abstractNum>
+  <w:abstractNum w:abstractNumId="13">
     <w:nsid w:val="46FD280A"/>
     <w:multiLevelType w:val="hybridMultilevel"/>
     <w:tmpl w:val="640A5B78"/>
@@ -27660,7 +28321,7 @@
       </w:rPr>
     </w:lvl>
   </w:abstractNum>
-  <w:abstractNum w:abstractNumId="12">
+  <w:abstractNum w:abstractNumId="14">
     <w:nsid w:val="565B3B4D"/>
     <w:multiLevelType w:val="hybridMultilevel"/>
     <w:tmpl w:val="70B0706C"/>
@@ -27773,7 +28434,7 @@
       </w:rPr>
     </w:lvl>
   </w:abstractNum>
-  <w:abstractNum w:abstractNumId="13">
+  <w:abstractNum w:abstractNumId="15">
     <w:nsid w:val="5AEB2600"/>
     <w:multiLevelType w:val="hybridMultilevel"/>
     <w:tmpl w:val="F8961C50"/>
@@ -27886,7 +28547,7 @@
       </w:rPr>
     </w:lvl>
   </w:abstractNum>
-  <w:abstractNum w:abstractNumId="14">
+  <w:abstractNum w:abstractNumId="16">
     <w:nsid w:val="5BCA0D46"/>
     <w:multiLevelType w:val="hybridMultilevel"/>
     <w:tmpl w:val="DC6E1642"/>
@@ -27999,7 +28660,7 @@
       </w:rPr>
     </w:lvl>
   </w:abstractNum>
-  <w:abstractNum w:abstractNumId="15">
+  <w:abstractNum w:abstractNumId="17">
     <w:nsid w:val="6267500B"/>
     <w:multiLevelType w:val="hybridMultilevel"/>
     <w:tmpl w:val="355C95CE"/>
@@ -28088,7 +28749,7 @@
       </w:pPr>
     </w:lvl>
   </w:abstractNum>
-  <w:abstractNum w:abstractNumId="16">
+  <w:abstractNum w:abstractNumId="18">
     <w:nsid w:val="64474DFF"/>
     <w:multiLevelType w:val="multilevel"/>
     <w:tmpl w:val="0809001F"/>
@@ -28174,7 +28835,7 @@
       </w:pPr>
     </w:lvl>
   </w:abstractNum>
-  <w:abstractNum w:abstractNumId="17">
+  <w:abstractNum w:abstractNumId="19">
     <w:nsid w:val="6AF16B90"/>
     <w:multiLevelType w:val="multilevel"/>
     <w:tmpl w:val="0809001F"/>
@@ -28260,7 +28921,7 @@
       </w:pPr>
     </w:lvl>
   </w:abstractNum>
-  <w:abstractNum w:abstractNumId="18">
+  <w:abstractNum w:abstractNumId="20">
     <w:nsid w:val="7A08632D"/>
     <w:multiLevelType w:val="hybridMultilevel"/>
     <w:tmpl w:val="034A74DE"/>
@@ -28374,22 +29035,22 @@
     </w:lvl>
   </w:abstractNum>
   <w:num w:numId="1">
-    <w:abstractNumId w:val="18"/>
+    <w:abstractNumId w:val="20"/>
   </w:num>
   <w:num w:numId="2">
     <w:abstractNumId w:val="0"/>
   </w:num>
   <w:num w:numId="3">
-    <w:abstractNumId w:val="11"/>
+    <w:abstractNumId w:val="13"/>
   </w:num>
   <w:num w:numId="4">
     <w:abstractNumId w:val="7"/>
   </w:num>
   <w:num w:numId="5">
-    <w:abstractNumId w:val="15"/>
+    <w:abstractNumId w:val="17"/>
   </w:num>
   <w:num w:numId="6">
-    <w:abstractNumId w:val="17"/>
+    <w:abstractNumId w:val="19"/>
   </w:num>
   <w:num w:numId="7">
     <w:abstractNumId w:val="8"/>
@@ -28404,7 +29065,7 @@
     <w:abstractNumId w:val="10"/>
   </w:num>
   <w:num w:numId="11">
-    <w:abstractNumId w:val="13"/>
+    <w:abstractNumId w:val="15"/>
   </w:num>
   <w:num w:numId="12">
     <w:abstractNumId w:val="2"/>
@@ -28422,13 +29083,19 @@
     <w:abstractNumId w:val="4"/>
   </w:num>
   <w:num w:numId="17">
-    <w:abstractNumId w:val="12"/>
+    <w:abstractNumId w:val="14"/>
   </w:num>
   <w:num w:numId="18">
-    <w:abstractNumId w:val="14"/>
+    <w:abstractNumId w:val="16"/>
   </w:num>
   <w:num w:numId="19">
-    <w:abstractNumId w:val="16"/>
+    <w:abstractNumId w:val="18"/>
+  </w:num>
+  <w:num w:numId="20">
+    <w:abstractNumId w:val="11"/>
+  </w:num>
+  <w:num w:numId="21">
+    <w:abstractNumId w:val="12"/>
   </w:num>
 </w:numbering>
 </file>
@@ -29187,7 +29854,7 @@
 </file>
 
 <file path=customXml/itemProps1.xml><?xml version="1.0" encoding="utf-8"?>
-<ds:datastoreItem xmlns:ds="http://schemas.openxmlformats.org/officeDocument/2006/customXml" ds:itemID="{AF682715-FB24-4A95-854C-198EA4FBA444}">
+<ds:datastoreItem xmlns:ds="http://schemas.openxmlformats.org/officeDocument/2006/customXml" ds:itemID="{7B4D3432-DB64-4401-9BD3-9672E2B82F19}">
   <ds:schemaRefs>
     <ds:schemaRef ds:uri="http://schemas.openxmlformats.org/officeDocument/2006/bibliography"/>
   </ds:schemaRefs>

</xml_diff>

<commit_message>
Got something working - not quite right yet though [#90409642]
</commit_message>
<xml_diff>
--- a/documents/Advanced Health & Care Project Approach Jeremy Pridmore 13-03-2015.docx
+++ b/documents/Advanced Health & Care Project Approach Jeremy Pridmore 13-03-2015.docx
@@ -1703,15 +1703,7 @@
         </w:numPr>
       </w:pPr>
       <w:r>
-        <w:t xml:space="preserve">Treat as client.  New client in </w:t>
-      </w:r>
-      <w:proofErr w:type="spellStart"/>
-      <w:r>
-        <w:t>myhours</w:t>
-      </w:r>
-      <w:proofErr w:type="spellEnd"/>
-      <w:r>
-        <w:t xml:space="preserve"> and track time.  </w:t>
+        <w:t xml:space="preserve">Treat as client.  New client in myhours and track time.  </w:t>
       </w:r>
     </w:p>
     <w:p>
@@ -1735,31 +1727,7 @@
         </w:numPr>
       </w:pPr>
       <w:r>
-        <w:t xml:space="preserve">TFS </w:t>
-      </w:r>
-      <w:proofErr w:type="spellStart"/>
-      <w:r>
-        <w:t>vs</w:t>
-      </w:r>
-      <w:proofErr w:type="spellEnd"/>
-      <w:r>
-        <w:t xml:space="preserve"> GIT - TFS - choose Scrum process template </w:t>
-      </w:r>
-      <w:proofErr w:type="spellStart"/>
-      <w:r>
-        <w:t>vs</w:t>
-      </w:r>
-      <w:proofErr w:type="spellEnd"/>
-      <w:r>
-        <w:t xml:space="preserve"> David saying that moving over to GIT - so create a new </w:t>
-      </w:r>
-      <w:proofErr w:type="spellStart"/>
-      <w:r>
-        <w:t>GitHub</w:t>
-      </w:r>
-      <w:proofErr w:type="spellEnd"/>
-      <w:r>
-        <w:t xml:space="preserve"> repo.  </w:t>
+        <w:t xml:space="preserve">TFS vs GIT - TFS - choose Scrum process template vs David saying that moving over to GIT - so create a new GitHub repo.  </w:t>
       </w:r>
     </w:p>
     <w:p>
@@ -1774,15 +1742,7 @@
         <w:t>Need to loo</w:t>
       </w:r>
       <w:r>
-        <w:t xml:space="preserve">k at </w:t>
-      </w:r>
-      <w:proofErr w:type="spellStart"/>
-      <w:r>
-        <w:t>Kaban</w:t>
-      </w:r>
-      <w:proofErr w:type="spellEnd"/>
-      <w:r>
-        <w:t xml:space="preserve"> process if using GIT?</w:t>
+        <w:t>k at Kaban process if using GIT?</w:t>
       </w:r>
     </w:p>
     <w:p>
@@ -1794,15 +1754,7 @@
         </w:numPr>
       </w:pPr>
       <w:r>
-        <w:t xml:space="preserve">Use </w:t>
-      </w:r>
-      <w:proofErr w:type="spellStart"/>
-      <w:r>
-        <w:t>NUnit</w:t>
-      </w:r>
-      <w:proofErr w:type="spellEnd"/>
-      <w:r>
-        <w:t xml:space="preserve"> testing - create new test project.  Which runner?</w:t>
+        <w:t>Use NUnit testing - create new test project.  Which runner?</w:t>
       </w:r>
     </w:p>
     <w:p>
@@ -1814,15 +1766,7 @@
         </w:numPr>
       </w:pPr>
       <w:r>
-        <w:t xml:space="preserve">Impact on memory key requirement - use ANTs Memory profiler?  Most significant impact will be on the data structure and search </w:t>
-      </w:r>
-      <w:proofErr w:type="spellStart"/>
-      <w:r>
-        <w:t>algos</w:t>
-      </w:r>
-      <w:proofErr w:type="spellEnd"/>
-      <w:r>
-        <w:t>.</w:t>
+        <w:t>Impact on memory key requirement - use ANTs Memory profiler?  Most significant impact will be on the data structure and search algos.</w:t>
       </w:r>
     </w:p>
     <w:p>
@@ -2134,15 +2078,7 @@
         </w:numPr>
       </w:pPr>
       <w:r>
-        <w:t xml:space="preserve">Adhering to agile </w:t>
-      </w:r>
-      <w:proofErr w:type="spellStart"/>
-      <w:r>
-        <w:t>tdd</w:t>
-      </w:r>
-      <w:proofErr w:type="spellEnd"/>
-      <w:r>
-        <w:t xml:space="preserve"> process</w:t>
+        <w:t>Adhering to agile tdd process</w:t>
       </w:r>
     </w:p>
     <w:p>
@@ -2283,21 +2219,8 @@
       <w:r>
         <w:t xml:space="preserve"> links to </w:t>
       </w:r>
-      <w:proofErr w:type="spellStart"/>
-      <w:r>
-        <w:t>github</w:t>
-      </w:r>
-      <w:proofErr w:type="spellEnd"/>
-      <w:r>
-        <w:t xml:space="preserve"> and </w:t>
-      </w:r>
-      <w:proofErr w:type="spellStart"/>
-      <w:r>
-        <w:t>pivotaltracker</w:t>
-      </w:r>
-      <w:proofErr w:type="spellEnd"/>
-      <w:r>
-        <w:t>.</w:t>
+      <w:r>
+        <w:t>github and pivotaltracker.</w:t>
       </w:r>
     </w:p>
     <w:p>
@@ -2550,22 +2473,32 @@
         <w:pStyle w:val="ListParagraph"/>
         <w:ind w:left="2160"/>
       </w:pPr>
-      <w:proofErr w:type="gramStart"/>
+      <w:r>
+        <w:rPr>
+          <w:b/>
+        </w:rPr>
+        <w:t xml:space="preserve">and </w:t>
+      </w:r>
+      <w:r>
+        <w:t>a Start Word</w:t>
+      </w:r>
+    </w:p>
+    <w:p>
+      <w:pPr>
+        <w:pStyle w:val="ListParagraph"/>
+        <w:ind w:left="2160"/>
+      </w:pPr>
       <w:r>
         <w:rPr>
           <w:b/>
         </w:rPr>
         <w:t>and</w:t>
       </w:r>
-      <w:proofErr w:type="gramEnd"/>
-      <w:r>
-        <w:rPr>
-          <w:b/>
-        </w:rPr>
-        <w:t xml:space="preserve"> </w:t>
-      </w:r>
-      <w:r>
-        <w:t>a Start Word</w:t>
+      <w:r>
+        <w:t xml:space="preserve"> an </w:t>
+      </w:r>
+      <w:r>
+        <w:t>End Word</w:t>
       </w:r>
     </w:p>
     <w:p>
@@ -2573,57 +2506,27 @@
         <w:pStyle w:val="ListParagraph"/>
         <w:ind w:left="2160"/>
       </w:pPr>
-      <w:proofErr w:type="gramStart"/>
+      <w:r>
+        <w:rPr>
+          <w:b/>
+        </w:rPr>
+        <w:t xml:space="preserve">and </w:t>
+      </w:r>
+      <w:r>
+        <w:t>assuming both words are present in the dictionary</w:t>
+      </w:r>
+    </w:p>
+    <w:p>
+      <w:pPr>
+        <w:pStyle w:val="ListParagraph"/>
+        <w:ind w:left="2160"/>
+      </w:pPr>
       <w:r>
         <w:rPr>
           <w:b/>
         </w:rPr>
         <w:t>and</w:t>
       </w:r>
-      <w:proofErr w:type="gramEnd"/>
-      <w:r>
-        <w:t xml:space="preserve"> an </w:t>
-      </w:r>
-      <w:r>
-        <w:t>End Word</w:t>
-      </w:r>
-    </w:p>
-    <w:p>
-      <w:pPr>
-        <w:pStyle w:val="ListParagraph"/>
-        <w:ind w:left="2160"/>
-      </w:pPr>
-      <w:proofErr w:type="gramStart"/>
-      <w:r>
-        <w:rPr>
-          <w:b/>
-        </w:rPr>
-        <w:t>and</w:t>
-      </w:r>
-      <w:proofErr w:type="gramEnd"/>
-      <w:r>
-        <w:rPr>
-          <w:b/>
-        </w:rPr>
-        <w:t xml:space="preserve"> </w:t>
-      </w:r>
-      <w:r>
-        <w:t>assuming both words are present in the dictionary</w:t>
-      </w:r>
-    </w:p>
-    <w:p>
-      <w:pPr>
-        <w:pStyle w:val="ListParagraph"/>
-        <w:ind w:left="2160"/>
-      </w:pPr>
-      <w:proofErr w:type="gramStart"/>
-      <w:r>
-        <w:rPr>
-          <w:b/>
-        </w:rPr>
-        <w:t>and</w:t>
-      </w:r>
-      <w:proofErr w:type="gramEnd"/>
       <w:r>
         <w:t xml:space="preserve"> the name of a results file</w:t>
       </w:r>
@@ -2681,25 +2584,35 @@
           <w:b/>
         </w:rPr>
       </w:pPr>
-      <w:proofErr w:type="gramStart"/>
+      <w:r>
+        <w:rPr>
+          <w:b/>
+        </w:rPr>
+        <w:t xml:space="preserve">and </w:t>
+      </w:r>
+      <w:r>
+        <w:t xml:space="preserve">I want to </w:t>
+      </w:r>
+      <w:r>
+        <w:t>be prompted to enter the Start Word</w:t>
+      </w:r>
+    </w:p>
+    <w:p>
+      <w:pPr>
+        <w:pStyle w:val="ListParagraph"/>
+        <w:ind w:left="2160"/>
+      </w:pPr>
       <w:r>
         <w:rPr>
           <w:b/>
         </w:rPr>
         <w:t>and</w:t>
       </w:r>
-      <w:proofErr w:type="gramEnd"/>
-      <w:r>
-        <w:rPr>
-          <w:b/>
-        </w:rPr>
-        <w:t xml:space="preserve"> </w:t>
-      </w:r>
-      <w:r>
-        <w:t xml:space="preserve">I want to </w:t>
-      </w:r>
-      <w:r>
-        <w:t>be prompted to enter the Start Word</w:t>
+      <w:r>
+        <w:t xml:space="preserve"> I wan</w:t>
+      </w:r>
+      <w:r>
+        <w:t>t to be prompted to enter End Word</w:t>
       </w:r>
     </w:p>
     <w:p>
@@ -2707,19 +2620,14 @@
         <w:pStyle w:val="ListParagraph"/>
         <w:ind w:left="2160"/>
       </w:pPr>
-      <w:proofErr w:type="gramStart"/>
       <w:r>
         <w:rPr>
           <w:b/>
         </w:rPr>
         <w:t>and</w:t>
       </w:r>
-      <w:proofErr w:type="gramEnd"/>
-      <w:r>
-        <w:t xml:space="preserve"> I wan</w:t>
-      </w:r>
-      <w:r>
-        <w:t>t to be prompted to enter End Word</w:t>
+      <w:r>
+        <w:t xml:space="preserve"> I want to be prompted to enter the name of the Results file</w:t>
       </w:r>
     </w:p>
     <w:p>
@@ -2727,46 +2635,27 @@
         <w:pStyle w:val="ListParagraph"/>
         <w:ind w:left="2160"/>
       </w:pPr>
-      <w:proofErr w:type="gramStart"/>
+      <w:r>
+        <w:rPr>
+          <w:b/>
+        </w:rPr>
+        <w:t>Then</w:t>
+      </w:r>
+      <w:r>
+        <w:t xml:space="preserve"> I want the program to generate the results</w:t>
+      </w:r>
+    </w:p>
+    <w:p>
+      <w:pPr>
+        <w:pStyle w:val="ListParagraph"/>
+        <w:ind w:left="2160"/>
+      </w:pPr>
       <w:r>
         <w:rPr>
           <w:b/>
         </w:rPr>
         <w:t>and</w:t>
       </w:r>
-      <w:proofErr w:type="gramEnd"/>
-      <w:r>
-        <w:t xml:space="preserve"> I want to be prompted to enter the name of the Results file</w:t>
-      </w:r>
-    </w:p>
-    <w:p>
-      <w:pPr>
-        <w:pStyle w:val="ListParagraph"/>
-        <w:ind w:left="2160"/>
-      </w:pPr>
-      <w:r>
-        <w:rPr>
-          <w:b/>
-        </w:rPr>
-        <w:t>Then</w:t>
-      </w:r>
-      <w:r>
-        <w:t xml:space="preserve"> I want the program to generate the results</w:t>
-      </w:r>
-    </w:p>
-    <w:p>
-      <w:pPr>
-        <w:pStyle w:val="ListParagraph"/>
-        <w:ind w:left="2160"/>
-      </w:pPr>
-      <w:proofErr w:type="gramStart"/>
-      <w:r>
-        <w:rPr>
-          <w:b/>
-        </w:rPr>
-        <w:t>and</w:t>
-      </w:r>
-      <w:proofErr w:type="gramEnd"/>
       <w:r>
         <w:t xml:space="preserve"> I want </w:t>
       </w:r>
@@ -3477,15 +3366,7 @@
         <w:t>:</w:t>
       </w:r>
       <w:r>
-        <w:t xml:space="preserve"> The </w:t>
-      </w:r>
-      <w:proofErr w:type="spellStart"/>
-      <w:r>
-        <w:t>SoR</w:t>
-      </w:r>
-      <w:proofErr w:type="spellEnd"/>
-      <w:r>
-        <w:t xml:space="preserve"> ask for a program to be written that calls a procedure that takes four parameters.  It does not state the source of those parameters.</w:t>
+        <w:t xml:space="preserve"> The SoR ask for a program to be written that calls a procedure that takes four parameters.  It does not state the source of those parameters.</w:t>
       </w:r>
     </w:p>
     <w:p>
@@ -3525,15 +3406,7 @@
         <w:t>:</w:t>
       </w:r>
       <w:r>
-        <w:t xml:space="preserve"> The program will read them from the command line as </w:t>
-      </w:r>
-      <w:proofErr w:type="gramStart"/>
-      <w:r>
-        <w:t>this offers</w:t>
-      </w:r>
-      <w:proofErr w:type="gramEnd"/>
-      <w:r>
-        <w:t xml:space="preserve"> the best interoperability.</w:t>
+        <w:t xml:space="preserve"> The program will read them from the command line as this offers the best interoperability.</w:t>
       </w:r>
     </w:p>
     <w:p>
@@ -3578,37 +3451,13 @@
         <w:t>:</w:t>
       </w:r>
       <w:r>
-        <w:t xml:space="preserve"> The </w:t>
-      </w:r>
-      <w:proofErr w:type="spellStart"/>
-      <w:r>
-        <w:t>SoR</w:t>
-      </w:r>
-      <w:proofErr w:type="spellEnd"/>
-      <w:r>
-        <w:t xml:space="preserve"> state</w:t>
+        <w:t xml:space="preserve"> The SoR state</w:t>
       </w:r>
       <w:r>
         <w:t>s</w:t>
       </w:r>
       <w:r>
-        <w:t xml:space="preserve"> that it is safe to assume that both </w:t>
-      </w:r>
-      <w:proofErr w:type="spellStart"/>
-      <w:r>
-        <w:t>StartWord</w:t>
-      </w:r>
-      <w:proofErr w:type="spellEnd"/>
-      <w:r>
-        <w:t xml:space="preserve"> and </w:t>
-      </w:r>
-      <w:proofErr w:type="spellStart"/>
-      <w:r>
-        <w:t>EndWord</w:t>
-      </w:r>
-      <w:proofErr w:type="spellEnd"/>
-      <w:r>
-        <w:t xml:space="preserve"> can be found in the dictionary.</w:t>
+        <w:t xml:space="preserve"> that it is safe to assume that both StartWord and EndWord can be found in the dictionary.</w:t>
       </w:r>
     </w:p>
     <w:p>
@@ -3636,23 +3485,7 @@
         <w:t>Assumption:</w:t>
       </w:r>
       <w:r>
-        <w:t xml:space="preserve"> The program should still check that both </w:t>
-      </w:r>
-      <w:proofErr w:type="spellStart"/>
-      <w:r>
-        <w:t>StartWord</w:t>
-      </w:r>
-      <w:proofErr w:type="spellEnd"/>
-      <w:r>
-        <w:t xml:space="preserve"> and </w:t>
-      </w:r>
-      <w:proofErr w:type="spellStart"/>
-      <w:r>
-        <w:t>EndWord</w:t>
-      </w:r>
-      <w:proofErr w:type="spellEnd"/>
-      <w:r>
-        <w:t xml:space="preserve"> exist.</w:t>
+        <w:t xml:space="preserve"> The program should still check that both StartWord and EndWord exist.</w:t>
       </w:r>
     </w:p>
     <w:p>
@@ -3705,15 +3538,7 @@
         <w:t>Inference:</w:t>
       </w:r>
       <w:r>
-        <w:t xml:space="preserve"> Should the program output </w:t>
-      </w:r>
-      <w:proofErr w:type="gramStart"/>
-      <w:r>
-        <w:t>both paths or</w:t>
-      </w:r>
-      <w:proofErr w:type="gramEnd"/>
-      <w:r>
-        <w:t xml:space="preserve"> the first one if encountered?</w:t>
+        <w:t xml:space="preserve"> Should the program output both paths or the first one if encountered?</w:t>
       </w:r>
     </w:p>
     <w:p>
@@ -3769,15 +3594,7 @@
         <w:t xml:space="preserve"> The dictionary file may not exist</w:t>
       </w:r>
       <w:r>
-        <w:t xml:space="preserve">, yet the </w:t>
-      </w:r>
-      <w:proofErr w:type="spellStart"/>
-      <w:r>
-        <w:t>SoR</w:t>
-      </w:r>
-      <w:proofErr w:type="spellEnd"/>
-      <w:r>
-        <w:t xml:space="preserve"> does not state what to do in this case.</w:t>
+        <w:t>, yet the SoR does not state what to do in this case.</w:t>
       </w:r>
     </w:p>
     <w:p>
@@ -3847,15 +3664,7 @@
         <w:t>Situation:</w:t>
       </w:r>
       <w:r>
-        <w:t xml:space="preserve"> The </w:t>
-      </w:r>
-      <w:proofErr w:type="spellStart"/>
-      <w:r>
-        <w:t>SoR</w:t>
-      </w:r>
-      <w:proofErr w:type="spellEnd"/>
-      <w:r>
-        <w:t xml:space="preserve"> does not state the format of the contents of the dictionary file, nor what to do if the file is empty.</w:t>
+        <w:t xml:space="preserve"> The SoR does not state the format of the contents of the dictionary file, nor what to do if the file is empty.</w:t>
       </w:r>
     </w:p>
     <w:p>
@@ -3942,15 +3751,7 @@
         <w:t xml:space="preserve">: </w:t>
       </w:r>
       <w:r>
-        <w:t xml:space="preserve">The </w:t>
-      </w:r>
-      <w:proofErr w:type="spellStart"/>
-      <w:r>
-        <w:t>SoR</w:t>
-      </w:r>
-      <w:proofErr w:type="spellEnd"/>
-      <w:r>
-        <w:t xml:space="preserve"> does not say what to do if the results file already exists or if </w:t>
+        <w:t xml:space="preserve">The SoR does not say what to do if the results file already exists or if </w:t>
       </w:r>
       <w:r>
         <w:t>it</w:t>
@@ -4054,21 +3855,7 @@
         <w:rPr>
           <w:bCs/>
         </w:rPr>
-        <w:t xml:space="preserve">The </w:t>
-      </w:r>
-      <w:proofErr w:type="spellStart"/>
-      <w:r>
-        <w:rPr>
-          <w:bCs/>
-        </w:rPr>
-        <w:t>SoR</w:t>
-      </w:r>
-      <w:proofErr w:type="spellEnd"/>
-      <w:r>
-        <w:rPr>
-          <w:bCs/>
-        </w:rPr>
-        <w:t xml:space="preserve"> do not state whether </w:t>
+        <w:t xml:space="preserve">The SoR do not state whether </w:t>
       </w:r>
       <w:r>
         <w:rPr>
@@ -4190,21 +3977,7 @@
         <w:rPr>
           <w:bCs/>
         </w:rPr>
-        <w:t xml:space="preserve">The </w:t>
-      </w:r>
-      <w:proofErr w:type="spellStart"/>
-      <w:r>
-        <w:rPr>
-          <w:bCs/>
-        </w:rPr>
-        <w:t>SoR</w:t>
-      </w:r>
-      <w:proofErr w:type="spellEnd"/>
-      <w:r>
-        <w:rPr>
-          <w:bCs/>
-        </w:rPr>
-        <w:t xml:space="preserve"> do not state </w:t>
+        <w:t xml:space="preserve">The SoR do not state </w:t>
       </w:r>
       <w:r>
         <w:rPr>
@@ -4303,21 +4076,7 @@
         <w:rPr>
           <w:bCs/>
         </w:rPr>
-        <w:t xml:space="preserve">The </w:t>
-      </w:r>
-      <w:proofErr w:type="spellStart"/>
-      <w:r>
-        <w:rPr>
-          <w:bCs/>
-        </w:rPr>
-        <w:t>SoR</w:t>
-      </w:r>
-      <w:proofErr w:type="spellEnd"/>
-      <w:r>
-        <w:rPr>
-          <w:bCs/>
-        </w:rPr>
-        <w:t xml:space="preserve"> do not state what to do with </w:t>
+        <w:t xml:space="preserve">The SoR do not state what to do with </w:t>
       </w:r>
       <w:r>
         <w:rPr>
@@ -4393,15 +4152,7 @@
         <w:t>For each requirement, a test is designed that will state the input parameters and expected results.  The input parameters for each test will be grouped into sets: simple, comple</w:t>
       </w:r>
       <w:r>
-        <w:t xml:space="preserve">x inputs, edge case, </w:t>
-      </w:r>
-      <w:proofErr w:type="gramStart"/>
-      <w:r>
-        <w:t>null</w:t>
-      </w:r>
-      <w:proofErr w:type="gramEnd"/>
-      <w:r>
-        <w:t xml:space="preserve"> cases.  </w:t>
+        <w:t xml:space="preserve">x inputs, edge case, null cases.  </w:t>
       </w:r>
       <w:r>
         <w:t xml:space="preserve">The following are a </w:t>
@@ -13150,15 +12901,7 @@
         <w:t xml:space="preserve">Just the one release </w:t>
       </w:r>
       <w:r>
-        <w:t xml:space="preserve">has been added to pivotal tracker.  There will only be </w:t>
-      </w:r>
-      <w:proofErr w:type="gramStart"/>
-      <w:r>
-        <w:t>one iteration</w:t>
-      </w:r>
-      <w:proofErr w:type="gramEnd"/>
-      <w:r>
-        <w:t>.  A number of stories have been added to the PivotalTracker project</w:t>
+        <w:t>has been added to pivotal tracker.  There will only be one iteration.  A number of stories have been added to the PivotalTracker project</w:t>
       </w:r>
       <w:r>
         <w:t xml:space="preserve"> to cover these initial preparation, requirements analysis and software design </w:t>
@@ -15611,15 +15354,7 @@
         <w:t>Search</w:t>
       </w:r>
       <w:r>
-        <w:t xml:space="preserve"> Structure as </w:t>
-      </w:r>
-      <w:proofErr w:type="gramStart"/>
-      <w:r>
-        <w:t>this breaks</w:t>
-      </w:r>
-      <w:proofErr w:type="gramEnd"/>
-      <w:r>
-        <w:t xml:space="preserve"> the Single Responsibility Principle of SOLID.  </w:t>
+        <w:t xml:space="preserve"> Structure as this breaks the Single Responsibility Principle of SOLID.  </w:t>
       </w:r>
     </w:p>
     <w:p>
@@ -26620,13 +26355,8 @@
     </w:p>
     <w:p>
       <w:r>
-        <w:t>I reviewed a number document to answer specific questions regarding performance, such as “which is quicker?”</w:t>
-      </w:r>
-      <w:proofErr w:type="gramStart"/>
-      <w:r>
-        <w:t>-style questions.</w:t>
-      </w:r>
-      <w:proofErr w:type="gramEnd"/>
+        <w:t>I reviewed a number document to answer specific questions regarding performance, such as “which is quicker?”-style questions.</w:t>
+      </w:r>
     </w:p>
     <w:p>
       <w:pPr>
@@ -26662,23 +26392,7 @@
         <w:t xml:space="preserve">page </w:t>
       </w:r>
       <w:r>
-        <w:t xml:space="preserve">which suggested I ought to use </w:t>
-      </w:r>
-      <w:proofErr w:type="spellStart"/>
-      <w:r>
-        <w:t>string.equals</w:t>
-      </w:r>
-      <w:proofErr w:type="spellEnd"/>
-      <w:r>
-        <w:t xml:space="preserve"> instead of </w:t>
-      </w:r>
-      <w:proofErr w:type="spellStart"/>
-      <w:r>
-        <w:t>string.compare</w:t>
-      </w:r>
-      <w:proofErr w:type="spellEnd"/>
-      <w:r>
-        <w:t>.</w:t>
+        <w:t>which suggested I ought to use string.equals instead of string.compare.</w:t>
       </w:r>
     </w:p>
     <w:p>
@@ -26690,15 +26404,7 @@
         </w:numPr>
       </w:pPr>
       <w:r>
-        <w:t xml:space="preserve">I knew that I should use </w:t>
-      </w:r>
-      <w:proofErr w:type="spellStart"/>
-      <w:r>
-        <w:t>stringbuilder</w:t>
-      </w:r>
-      <w:proofErr w:type="spellEnd"/>
-      <w:r>
-        <w:t xml:space="preserve"> for building strings rather than using “+”.</w:t>
+        <w:t>I knew that I should use stringbuilder for building strings rather than using “+”.</w:t>
       </w:r>
     </w:p>
     <w:p>
@@ -26725,15 +26431,7 @@
         </w:numPr>
       </w:pPr>
       <w:r>
-        <w:t xml:space="preserve">Also looked at existing models such as the </w:t>
-      </w:r>
-      <w:proofErr w:type="spellStart"/>
-      <w:r>
-        <w:t>Microsoft.VisualStudio.GraphModel.Graph</w:t>
-      </w:r>
-      <w:proofErr w:type="spellEnd"/>
-      <w:r>
-        <w:t xml:space="preserve"> class:</w:t>
+        <w:t>Also looked at existing models such as the Microsoft.VisualStudio.GraphModel.Graph class:</w:t>
       </w:r>
     </w:p>
     <w:p>
@@ -26820,19 +26518,46 @@
           <w:numId w:val="20"/>
         </w:numPr>
       </w:pPr>
-      <w:proofErr w:type="spellStart"/>
-      <w:r>
-        <w:t>Dijkstra's</w:t>
-      </w:r>
-      <w:proofErr w:type="spellEnd"/>
-      <w:r>
-        <w:t xml:space="preserve"> Algorithm</w:t>
+      <w:r>
+        <w:t>Dijkstra's Algorithm</w:t>
       </w:r>
       <w:r>
         <w:t xml:space="preserve"> - a good candidate, but do not need to have weighting - unless set weighting as 1.</w:t>
       </w:r>
       <w:r>
         <w:t xml:space="preserve">  I am also quite happy to validate that my original thoughts were very close to this algorithm, in terms of the steps needed to solve, i.e. loading the search structure by linking nodes, then traversing the structure marking nodes as visited. </w:t>
+      </w:r>
+    </w:p>
+    <w:p>
+      <w:pPr>
+        <w:pStyle w:val="ListParagraph"/>
+        <w:numPr>
+          <w:ilvl w:val="1"/>
+          <w:numId w:val="20"/>
+        </w:numPr>
+      </w:pPr>
+      <w:r>
+        <w:t xml:space="preserve">Many other candidates here: </w:t>
+      </w:r>
+      <w:hyperlink r:id="rId13" w:history="1">
+        <w:r>
+          <w:rPr>
+            <w:rStyle w:val="Hyperlink"/>
+          </w:rPr>
+          <w:t>http://en.wikipedia.org/wiki/Shortest_path_problem</w:t>
+        </w:r>
+      </w:hyperlink>
+    </w:p>
+    <w:p>
+      <w:pPr>
+        <w:pStyle w:val="ListParagraph"/>
+        <w:numPr>
+          <w:ilvl w:val="1"/>
+          <w:numId w:val="20"/>
+        </w:numPr>
+      </w:pPr>
+      <w:r>
+        <w:t>Considering UniformCostSearch variant as maintains smaller queue.</w:t>
       </w:r>
     </w:p>
     <w:sectPr>
@@ -29854,7 +29579,7 @@
 </file>
 
 <file path=customXml/itemProps1.xml><?xml version="1.0" encoding="utf-8"?>
-<ds:datastoreItem xmlns:ds="http://schemas.openxmlformats.org/officeDocument/2006/customXml" ds:itemID="{7B4D3432-DB64-4401-9BD3-9672E2B82F19}">
+<ds:datastoreItem xmlns:ds="http://schemas.openxmlformats.org/officeDocument/2006/customXml" ds:itemID="{3EF7C1DC-C9F9-4CB3-9CD8-504593D004AF}">
   <ds:schemaRefs>
     <ds:schemaRef ds:uri="http://schemas.openxmlformats.org/officeDocument/2006/bibliography"/>
   </ds:schemaRefs>

</xml_diff>

<commit_message>
Made many revisions to get correct result i.e. using PriorityQueue to return shortest path. [finishes #90591296]
</commit_message>
<xml_diff>
--- a/documents/Advanced Health & Care Project Approach Jeremy Pridmore 13-03-2015.docx
+++ b/documents/Advanced Health & Care Project Approach Jeremy Pridmore 13-03-2015.docx
@@ -6,7 +6,7 @@
       <w:pPr>
         <w:pStyle w:val="Heading1"/>
       </w:pPr>
-      <w:bookmarkStart w:id="0" w:name="_Toc414311304"/>
+      <w:bookmarkStart w:id="0" w:name="_Toc414491229"/>
       <w:r>
         <w:t>Advanced Health &amp; Care Technical Test</w:t>
       </w:r>
@@ -97,7 +97,7 @@
           <w:r>
             <w:fldChar w:fldCharType="separate"/>
           </w:r>
-          <w:hyperlink w:anchor="_Toc414311304" w:history="1">
+          <w:hyperlink w:anchor="_Toc414491229" w:history="1">
             <w:r>
               <w:rPr>
                 <w:rStyle w:val="Hyperlink"/>
@@ -124,7 +124,7 @@
                 <w:noProof/>
                 <w:webHidden/>
               </w:rPr>
-              <w:instrText xml:space="preserve"> PAGEREF _Toc414311304 \h </w:instrText>
+              <w:instrText xml:space="preserve"> PAGEREF _Toc414491229 \h </w:instrText>
             </w:r>
             <w:r>
               <w:rPr>
@@ -145,6 +145,76 @@
                 <w:webHidden/>
               </w:rPr>
               <w:t>1</w:t>
+            </w:r>
+            <w:r>
+              <w:rPr>
+                <w:noProof/>
+                <w:webHidden/>
+              </w:rPr>
+              <w:fldChar w:fldCharType="end"/>
+            </w:r>
+          </w:hyperlink>
+        </w:p>
+        <w:p>
+          <w:pPr>
+            <w:pStyle w:val="TOC1"/>
+            <w:tabs>
+              <w:tab w:val="right" w:leader="dot" w:pos="10082"/>
+            </w:tabs>
+            <w:rPr>
+              <w:rFonts w:eastAsiaTheme="minorEastAsia"/>
+              <w:noProof/>
+              <w:lang w:eastAsia="en-GB"/>
+            </w:rPr>
+          </w:pPr>
+          <w:hyperlink w:anchor="_Toc414491230" w:history="1">
+            <w:r>
+              <w:rPr>
+                <w:rStyle w:val="Hyperlink"/>
+                <w:noProof/>
+              </w:rPr>
+              <w:t>Preparation</w:t>
+            </w:r>
+            <w:r>
+              <w:rPr>
+                <w:noProof/>
+                <w:webHidden/>
+              </w:rPr>
+              <w:tab/>
+            </w:r>
+            <w:r>
+              <w:rPr>
+                <w:noProof/>
+                <w:webHidden/>
+              </w:rPr>
+              <w:fldChar w:fldCharType="begin"/>
+            </w:r>
+            <w:r>
+              <w:rPr>
+                <w:noProof/>
+                <w:webHidden/>
+              </w:rPr>
+              <w:instrText xml:space="preserve"> PAGEREF _Toc414491230 \h </w:instrText>
+            </w:r>
+            <w:r>
+              <w:rPr>
+                <w:noProof/>
+                <w:webHidden/>
+              </w:rPr>
+            </w:r>
+            <w:r>
+              <w:rPr>
+                <w:noProof/>
+                <w:webHidden/>
+              </w:rPr>
+              <w:fldChar w:fldCharType="separate"/>
+            </w:r>
+            <w:r>
+              <w:rPr>
+                <w:noProof/>
+                <w:webHidden/>
+              </w:rPr>
+              <w:t>2</w:t>
             </w:r>
             <w:r>
               <w:rPr>
@@ -167,13 +237,13 @@
               <w:lang w:eastAsia="en-GB"/>
             </w:rPr>
           </w:pPr>
-          <w:hyperlink w:anchor="_Toc414311305" w:history="1">
+          <w:hyperlink w:anchor="_Toc414491231" w:history="1">
             <w:r>
               <w:rPr>
                 <w:rStyle w:val="Hyperlink"/>
                 <w:noProof/>
               </w:rPr>
-              <w:t>Introduction: My Approach</w:t>
+              <w:t>My Approach</w:t>
             </w:r>
             <w:r>
               <w:rPr>
@@ -194,7 +264,7 @@
                 <w:noProof/>
                 <w:webHidden/>
               </w:rPr>
-              <w:instrText xml:space="preserve"> PAGEREF _Toc414311305 \h </w:instrText>
+              <w:instrText xml:space="preserve"> PAGEREF _Toc414491231 \h </w:instrText>
             </w:r>
             <w:r>
               <w:rPr>
@@ -214,7 +284,7 @@
                 <w:noProof/>
                 <w:webHidden/>
               </w:rPr>
-              <w:t>1</w:t>
+              <w:t>2</w:t>
             </w:r>
             <w:r>
               <w:rPr>
@@ -237,7 +307,7 @@
               <w:lang w:eastAsia="en-GB"/>
             </w:rPr>
           </w:pPr>
-          <w:hyperlink w:anchor="_Toc414311306" w:history="1">
+          <w:hyperlink w:anchor="_Toc414491232" w:history="1">
             <w:r>
               <w:rPr>
                 <w:rStyle w:val="Hyperlink"/>
@@ -264,7 +334,7 @@
                 <w:noProof/>
                 <w:webHidden/>
               </w:rPr>
-              <w:instrText xml:space="preserve"> PAGEREF _Toc414311306 \h </w:instrText>
+              <w:instrText xml:space="preserve"> PAGEREF _Toc414491232 \h </w:instrText>
             </w:r>
             <w:r>
               <w:rPr>
@@ -307,7 +377,7 @@
               <w:lang w:eastAsia="en-GB"/>
             </w:rPr>
           </w:pPr>
-          <w:hyperlink w:anchor="_Toc414311307" w:history="1">
+          <w:hyperlink w:anchor="_Toc414491233" w:history="1">
             <w:r>
               <w:rPr>
                 <w:rStyle w:val="Hyperlink"/>
@@ -334,7 +404,7 @@
                 <w:noProof/>
                 <w:webHidden/>
               </w:rPr>
-              <w:instrText xml:space="preserve"> PAGEREF _Toc414311307 \h </w:instrText>
+              <w:instrText xml:space="preserve"> PAGEREF _Toc414491233 \h </w:instrText>
             </w:r>
             <w:r>
               <w:rPr>
@@ -377,7 +447,7 @@
               <w:lang w:eastAsia="en-GB"/>
             </w:rPr>
           </w:pPr>
-          <w:hyperlink w:anchor="_Toc414311308" w:history="1">
+          <w:hyperlink w:anchor="_Toc414491234" w:history="1">
             <w:r>
               <w:rPr>
                 <w:rStyle w:val="Hyperlink"/>
@@ -404,7 +474,7 @@
                 <w:noProof/>
                 <w:webHidden/>
               </w:rPr>
-              <w:instrText xml:space="preserve"> PAGEREF _Toc414311308 \h </w:instrText>
+              <w:instrText xml:space="preserve"> PAGEREF _Toc414491234 \h </w:instrText>
             </w:r>
             <w:r>
               <w:rPr>
@@ -424,7 +494,7 @@
                 <w:noProof/>
                 <w:webHidden/>
               </w:rPr>
-              <w:t>2</w:t>
+              <w:t>3</w:t>
             </w:r>
             <w:r>
               <w:rPr>
@@ -447,7 +517,7 @@
               <w:lang w:eastAsia="en-GB"/>
             </w:rPr>
           </w:pPr>
-          <w:hyperlink w:anchor="_Toc414311309" w:history="1">
+          <w:hyperlink w:anchor="_Toc414491235" w:history="1">
             <w:r>
               <w:rPr>
                 <w:rStyle w:val="Hyperlink"/>
@@ -474,7 +544,7 @@
                 <w:noProof/>
                 <w:webHidden/>
               </w:rPr>
-              <w:instrText xml:space="preserve"> PAGEREF _Toc414311309 \h </w:instrText>
+              <w:instrText xml:space="preserve"> PAGEREF _Toc414491235 \h </w:instrText>
             </w:r>
             <w:r>
               <w:rPr>
@@ -517,13 +587,13 @@
               <w:lang w:eastAsia="en-GB"/>
             </w:rPr>
           </w:pPr>
-          <w:hyperlink w:anchor="_Toc414311310" w:history="1">
+          <w:hyperlink w:anchor="_Toc414491236" w:history="1">
             <w:r>
               <w:rPr>
                 <w:rStyle w:val="Hyperlink"/>
                 <w:noProof/>
               </w:rPr>
-              <w:t>Part 1: Requirements Envisioning</w:t>
+              <w:t>Iteration 1</w:t>
             </w:r>
             <w:r>
               <w:rPr>
@@ -544,7 +614,7 @@
                 <w:noProof/>
                 <w:webHidden/>
               </w:rPr>
-              <w:instrText xml:space="preserve"> PAGEREF _Toc414311310 \h </w:instrText>
+              <w:instrText xml:space="preserve"> PAGEREF _Toc414491236 \h </w:instrText>
             </w:r>
             <w:r>
               <w:rPr>
@@ -587,13 +657,13 @@
               <w:lang w:eastAsia="en-GB"/>
             </w:rPr>
           </w:pPr>
-          <w:hyperlink w:anchor="_Toc414311311" w:history="1">
+          <w:hyperlink w:anchor="_Toc414491237" w:history="1">
             <w:r>
               <w:rPr>
                 <w:rStyle w:val="Hyperlink"/>
                 <w:noProof/>
               </w:rPr>
-              <w:t>Feature Breakdown</w:t>
+              <w:t>Requirements Envisioning</w:t>
             </w:r>
             <w:r>
               <w:rPr>
@@ -614,7 +684,7 @@
                 <w:noProof/>
                 <w:webHidden/>
               </w:rPr>
-              <w:instrText xml:space="preserve"> PAGEREF _Toc414311311 \h </w:instrText>
+              <w:instrText xml:space="preserve"> PAGEREF _Toc414491237 \h </w:instrText>
             </w:r>
             <w:r>
               <w:rPr>
@@ -657,13 +727,13 @@
               <w:lang w:eastAsia="en-GB"/>
             </w:rPr>
           </w:pPr>
-          <w:hyperlink w:anchor="_Toc414311312" w:history="1">
+          <w:hyperlink w:anchor="_Toc414491238" w:history="1">
             <w:r>
               <w:rPr>
                 <w:rStyle w:val="Hyperlink"/>
                 <w:noProof/>
               </w:rPr>
-              <w:t>Assumptions</w:t>
+              <w:t>Feature Breakdown</w:t>
             </w:r>
             <w:r>
               <w:rPr>
@@ -684,7 +754,7 @@
                 <w:noProof/>
                 <w:webHidden/>
               </w:rPr>
-              <w:instrText xml:space="preserve"> PAGEREF _Toc414311312 \h </w:instrText>
+              <w:instrText xml:space="preserve"> PAGEREF _Toc414491238 \h </w:instrText>
             </w:r>
             <w:r>
               <w:rPr>
@@ -727,13 +797,13 @@
               <w:lang w:eastAsia="en-GB"/>
             </w:rPr>
           </w:pPr>
-          <w:hyperlink w:anchor="_Toc414311313" w:history="1">
+          <w:hyperlink w:anchor="_Toc414491239" w:history="1">
             <w:r>
               <w:rPr>
                 <w:rStyle w:val="Hyperlink"/>
                 <w:noProof/>
               </w:rPr>
-              <w:t>Test Cases</w:t>
+              <w:t>Assumptions</w:t>
             </w:r>
             <w:r>
               <w:rPr>
@@ -754,7 +824,7 @@
                 <w:noProof/>
                 <w:webHidden/>
               </w:rPr>
-              <w:instrText xml:space="preserve"> PAGEREF _Toc414311313 \h </w:instrText>
+              <w:instrText xml:space="preserve"> PAGEREF _Toc414491239 \h </w:instrText>
             </w:r>
             <w:r>
               <w:rPr>
@@ -797,13 +867,13 @@
               <w:lang w:eastAsia="en-GB"/>
             </w:rPr>
           </w:pPr>
-          <w:hyperlink w:anchor="_Toc414311314" w:history="1">
+          <w:hyperlink w:anchor="_Toc414491240" w:history="1">
             <w:r>
               <w:rPr>
                 <w:rStyle w:val="Hyperlink"/>
                 <w:noProof/>
               </w:rPr>
-              <w:t>Traceability Matrix</w:t>
+              <w:t>Test Cases</w:t>
             </w:r>
             <w:r>
               <w:rPr>
@@ -824,7 +894,7 @@
                 <w:noProof/>
                 <w:webHidden/>
               </w:rPr>
-              <w:instrText xml:space="preserve"> PAGEREF _Toc414311314 \h </w:instrText>
+              <w:instrText xml:space="preserve"> PAGEREF _Toc414491240 \h </w:instrText>
             </w:r>
             <w:r>
               <w:rPr>
@@ -867,13 +937,13 @@
               <w:lang w:eastAsia="en-GB"/>
             </w:rPr>
           </w:pPr>
-          <w:hyperlink w:anchor="_Toc414311315" w:history="1">
+          <w:hyperlink w:anchor="_Toc414491241" w:history="1">
             <w:r>
               <w:rPr>
                 <w:rStyle w:val="Hyperlink"/>
                 <w:noProof/>
               </w:rPr>
-              <w:t>Planning</w:t>
+              <w:t>Traceability Matrix</w:t>
             </w:r>
             <w:r>
               <w:rPr>
@@ -894,7 +964,7 @@
                 <w:noProof/>
                 <w:webHidden/>
               </w:rPr>
-              <w:instrText xml:space="preserve"> PAGEREF _Toc414311315 \h </w:instrText>
+              <w:instrText xml:space="preserve"> PAGEREF _Toc414491241 \h </w:instrText>
             </w:r>
             <w:r>
               <w:rPr>
@@ -937,13 +1007,13 @@
               <w:lang w:eastAsia="en-GB"/>
             </w:rPr>
           </w:pPr>
-          <w:hyperlink w:anchor="_Toc414311316" w:history="1">
+          <w:hyperlink w:anchor="_Toc414491242" w:history="1">
             <w:r>
               <w:rPr>
                 <w:rStyle w:val="Hyperlink"/>
                 <w:noProof/>
               </w:rPr>
-              <w:t>Software Design</w:t>
+              <w:t>Planning</w:t>
             </w:r>
             <w:r>
               <w:rPr>
@@ -964,7 +1034,7 @@
                 <w:noProof/>
                 <w:webHidden/>
               </w:rPr>
-              <w:instrText xml:space="preserve"> PAGEREF _Toc414311316 \h </w:instrText>
+              <w:instrText xml:space="preserve"> PAGEREF _Toc414491242 \h </w:instrText>
             </w:r>
             <w:r>
               <w:rPr>
@@ -1007,13 +1077,13 @@
               <w:lang w:eastAsia="en-GB"/>
             </w:rPr>
           </w:pPr>
-          <w:hyperlink w:anchor="_Toc414311317" w:history="1">
+          <w:hyperlink w:anchor="_Toc414491243" w:history="1">
             <w:r>
               <w:rPr>
                 <w:rStyle w:val="Hyperlink"/>
                 <w:noProof/>
               </w:rPr>
-              <w:t>Building a set of Entities, Properties and Behaviours</w:t>
+              <w:t>Software Design</w:t>
             </w:r>
             <w:r>
               <w:rPr>
@@ -1034,7 +1104,7 @@
                 <w:noProof/>
                 <w:webHidden/>
               </w:rPr>
-              <w:instrText xml:space="preserve"> PAGEREF _Toc414311317 \h </w:instrText>
+              <w:instrText xml:space="preserve"> PAGEREF _Toc414491243 \h </w:instrText>
             </w:r>
             <w:r>
               <w:rPr>
@@ -1077,13 +1147,13 @@
               <w:lang w:eastAsia="en-GB"/>
             </w:rPr>
           </w:pPr>
-          <w:hyperlink w:anchor="_Toc414311318" w:history="1">
+          <w:hyperlink w:anchor="_Toc414491244" w:history="1">
             <w:r>
               <w:rPr>
                 <w:rStyle w:val="Hyperlink"/>
                 <w:noProof/>
               </w:rPr>
-              <w:t>High-level Class Diagram</w:t>
+              <w:t>Building a set of Entities, Properties and Behaviours</w:t>
             </w:r>
             <w:r>
               <w:rPr>
@@ -1104,7 +1174,7 @@
                 <w:noProof/>
                 <w:webHidden/>
               </w:rPr>
-              <w:instrText xml:space="preserve"> PAGEREF _Toc414311318 \h </w:instrText>
+              <w:instrText xml:space="preserve"> PAGEREF _Toc414491244 \h </w:instrText>
             </w:r>
             <w:r>
               <w:rPr>
@@ -1147,12 +1217,82 @@
               <w:lang w:eastAsia="en-GB"/>
             </w:rPr>
           </w:pPr>
-          <w:hyperlink w:anchor="_Toc414311319" w:history="1">
+          <w:hyperlink w:anchor="_Toc414491245" w:history="1">
             <w:r>
               <w:rPr>
                 <w:rStyle w:val="Hyperlink"/>
                 <w:noProof/>
               </w:rPr>
+              <w:t>High-level Class Diagram</w:t>
+            </w:r>
+            <w:r>
+              <w:rPr>
+                <w:noProof/>
+                <w:webHidden/>
+              </w:rPr>
+              <w:tab/>
+            </w:r>
+            <w:r>
+              <w:rPr>
+                <w:noProof/>
+                <w:webHidden/>
+              </w:rPr>
+              <w:fldChar w:fldCharType="begin"/>
+            </w:r>
+            <w:r>
+              <w:rPr>
+                <w:noProof/>
+                <w:webHidden/>
+              </w:rPr>
+              <w:instrText xml:space="preserve"> PAGEREF _Toc414491245 \h </w:instrText>
+            </w:r>
+            <w:r>
+              <w:rPr>
+                <w:noProof/>
+                <w:webHidden/>
+              </w:rPr>
+            </w:r>
+            <w:r>
+              <w:rPr>
+                <w:noProof/>
+                <w:webHidden/>
+              </w:rPr>
+              <w:fldChar w:fldCharType="separate"/>
+            </w:r>
+            <w:r>
+              <w:rPr>
+                <w:noProof/>
+                <w:webHidden/>
+              </w:rPr>
+              <w:t>10</w:t>
+            </w:r>
+            <w:r>
+              <w:rPr>
+                <w:noProof/>
+                <w:webHidden/>
+              </w:rPr>
+              <w:fldChar w:fldCharType="end"/>
+            </w:r>
+          </w:hyperlink>
+        </w:p>
+        <w:p>
+          <w:pPr>
+            <w:pStyle w:val="TOC2"/>
+            <w:tabs>
+              <w:tab w:val="right" w:leader="dot" w:pos="10082"/>
+            </w:tabs>
+            <w:rPr>
+              <w:rFonts w:eastAsiaTheme="minorEastAsia"/>
+              <w:noProof/>
+              <w:lang w:eastAsia="en-GB"/>
+            </w:rPr>
+          </w:pPr>
+          <w:hyperlink w:anchor="_Toc414491246" w:history="1">
+            <w:r>
+              <w:rPr>
+                <w:rStyle w:val="Hyperlink"/>
+                <w:noProof/>
+              </w:rPr>
               <w:t>High-level Sequence Diagram</w:t>
             </w:r>
             <w:r>
@@ -1174,7 +1314,7 @@
                 <w:noProof/>
                 <w:webHidden/>
               </w:rPr>
-              <w:instrText xml:space="preserve"> PAGEREF _Toc414311319 \h </w:instrText>
+              <w:instrText xml:space="preserve"> PAGEREF _Toc414491246 \h </w:instrText>
             </w:r>
             <w:r>
               <w:rPr>
@@ -1217,13 +1357,13 @@
               <w:lang w:eastAsia="en-GB"/>
             </w:rPr>
           </w:pPr>
-          <w:hyperlink w:anchor="_Toc414311320" w:history="1">
+          <w:hyperlink w:anchor="_Toc414491247" w:history="1">
             <w:r>
               <w:rPr>
                 <w:rStyle w:val="Hyperlink"/>
                 <w:noProof/>
               </w:rPr>
-              <w:t>Iteration 2 : Revised Feature List</w:t>
+              <w:t>Iteration 2</w:t>
             </w:r>
             <w:r>
               <w:rPr>
@@ -1244,7 +1384,7 @@
                 <w:noProof/>
                 <w:webHidden/>
               </w:rPr>
-              <w:instrText xml:space="preserve"> PAGEREF _Toc414311320 \h </w:instrText>
+              <w:instrText xml:space="preserve"> PAGEREF _Toc414491247 \h </w:instrText>
             </w:r>
             <w:r>
               <w:rPr>
@@ -1264,7 +1404,7 @@
                 <w:noProof/>
                 <w:webHidden/>
               </w:rPr>
-              <w:t>10</w:t>
+              <w:t>11</w:t>
             </w:r>
             <w:r>
               <w:rPr>
@@ -1287,13 +1427,13 @@
               <w:lang w:eastAsia="en-GB"/>
             </w:rPr>
           </w:pPr>
-          <w:hyperlink w:anchor="_Toc414311321" w:history="1">
+          <w:hyperlink w:anchor="_Toc414491248" w:history="1">
             <w:r>
               <w:rPr>
                 <w:rStyle w:val="Hyperlink"/>
                 <w:noProof/>
               </w:rPr>
-              <w:t>Revised Entities</w:t>
+              <w:t>Revised Feature List</w:t>
             </w:r>
             <w:r>
               <w:rPr>
@@ -1314,7 +1454,7 @@
                 <w:noProof/>
                 <w:webHidden/>
               </w:rPr>
-              <w:instrText xml:space="preserve"> PAGEREF _Toc414311321 \h </w:instrText>
+              <w:instrText xml:space="preserve"> PAGEREF _Toc414491248 \h </w:instrText>
             </w:r>
             <w:r>
               <w:rPr>
@@ -1334,7 +1474,7 @@
                 <w:noProof/>
                 <w:webHidden/>
               </w:rPr>
-              <w:t>12</w:t>
+              <w:t>11</w:t>
             </w:r>
             <w:r>
               <w:rPr>
@@ -1357,13 +1497,13 @@
               <w:lang w:eastAsia="en-GB"/>
             </w:rPr>
           </w:pPr>
-          <w:hyperlink w:anchor="_Toc414311322" w:history="1">
+          <w:hyperlink w:anchor="_Toc414491249" w:history="1">
             <w:r>
               <w:rPr>
                 <w:rStyle w:val="Hyperlink"/>
                 <w:noProof/>
               </w:rPr>
-              <w:t>Revised Sequence Diagram</w:t>
+              <w:t>Revised Entities</w:t>
             </w:r>
             <w:r>
               <w:rPr>
@@ -1384,7 +1524,7 @@
                 <w:noProof/>
                 <w:webHidden/>
               </w:rPr>
-              <w:instrText xml:space="preserve"> PAGEREF _Toc414311322 \h </w:instrText>
+              <w:instrText xml:space="preserve"> PAGEREF _Toc414491249 \h </w:instrText>
             </w:r>
             <w:r>
               <w:rPr>
@@ -1427,13 +1567,13 @@
               <w:lang w:eastAsia="en-GB"/>
             </w:rPr>
           </w:pPr>
-          <w:hyperlink w:anchor="_Toc414311323" w:history="1">
+          <w:hyperlink w:anchor="_Toc414491250" w:history="1">
             <w:r>
               <w:rPr>
                 <w:rStyle w:val="Hyperlink"/>
                 <w:noProof/>
               </w:rPr>
-              <w:t>Planning the Implementation</w:t>
+              <w:t>Revised Sequence Diagram</w:t>
             </w:r>
             <w:r>
               <w:rPr>
@@ -1454,7 +1594,7 @@
                 <w:noProof/>
                 <w:webHidden/>
               </w:rPr>
-              <w:instrText xml:space="preserve"> PAGEREF _Toc414311323 \h </w:instrText>
+              <w:instrText xml:space="preserve"> PAGEREF _Toc414491250 \h </w:instrText>
             </w:r>
             <w:r>
               <w:rPr>
@@ -1497,13 +1637,13 @@
               <w:lang w:eastAsia="en-GB"/>
             </w:rPr>
           </w:pPr>
-          <w:hyperlink w:anchor="_Toc414311324" w:history="1">
+          <w:hyperlink w:anchor="_Toc414491251" w:history="1">
             <w:r>
               <w:rPr>
                 <w:rStyle w:val="Hyperlink"/>
                 <w:noProof/>
               </w:rPr>
-              <w:t>Revised Test Cases</w:t>
+              <w:t>Planning the Implementation</w:t>
             </w:r>
             <w:r>
               <w:rPr>
@@ -1524,7 +1664,7 @@
                 <w:noProof/>
                 <w:webHidden/>
               </w:rPr>
-              <w:instrText xml:space="preserve"> PAGEREF _Toc414311324 \h </w:instrText>
+              <w:instrText xml:space="preserve"> PAGEREF _Toc414491251 \h </w:instrText>
             </w:r>
             <w:r>
               <w:rPr>
@@ -1567,13 +1707,13 @@
               <w:lang w:eastAsia="en-GB"/>
             </w:rPr>
           </w:pPr>
-          <w:hyperlink w:anchor="_Toc414311325" w:history="1">
+          <w:hyperlink w:anchor="_Toc414491252" w:history="1">
             <w:r>
               <w:rPr>
                 <w:rStyle w:val="Hyperlink"/>
                 <w:noProof/>
               </w:rPr>
-              <w:t>Traceability Matrix</w:t>
+              <w:t>Performance Considerations</w:t>
             </w:r>
             <w:r>
               <w:rPr>
@@ -1594,7 +1734,7 @@
                 <w:noProof/>
                 <w:webHidden/>
               </w:rPr>
-              <w:instrText xml:space="preserve"> PAGEREF _Toc414311325 \h </w:instrText>
+              <w:instrText xml:space="preserve"> PAGEREF _Toc414491252 \h </w:instrText>
             </w:r>
             <w:r>
               <w:rPr>
@@ -1614,7 +1754,357 @@
                 <w:noProof/>
                 <w:webHidden/>
               </w:rPr>
+              <w:t>14</w:t>
+            </w:r>
+            <w:r>
+              <w:rPr>
+                <w:noProof/>
+                <w:webHidden/>
+              </w:rPr>
+              <w:fldChar w:fldCharType="end"/>
+            </w:r>
+          </w:hyperlink>
+        </w:p>
+        <w:p>
+          <w:pPr>
+            <w:pStyle w:val="TOC1"/>
+            <w:tabs>
+              <w:tab w:val="right" w:leader="dot" w:pos="10082"/>
+            </w:tabs>
+            <w:rPr>
+              <w:rFonts w:eastAsiaTheme="minorEastAsia"/>
+              <w:noProof/>
+              <w:lang w:eastAsia="en-GB"/>
+            </w:rPr>
+          </w:pPr>
+          <w:hyperlink w:anchor="_Toc414491253" w:history="1">
+            <w:r>
+              <w:rPr>
+                <w:rStyle w:val="Hyperlink"/>
+                <w:noProof/>
+              </w:rPr>
+              <w:t>Project Review (17-03-2015)</w:t>
+            </w:r>
+            <w:r>
+              <w:rPr>
+                <w:noProof/>
+                <w:webHidden/>
+              </w:rPr>
+              <w:tab/>
+            </w:r>
+            <w:r>
+              <w:rPr>
+                <w:noProof/>
+                <w:webHidden/>
+              </w:rPr>
+              <w:fldChar w:fldCharType="begin"/>
+            </w:r>
+            <w:r>
+              <w:rPr>
+                <w:noProof/>
+                <w:webHidden/>
+              </w:rPr>
+              <w:instrText xml:space="preserve"> PAGEREF _Toc414491253 \h </w:instrText>
+            </w:r>
+            <w:r>
+              <w:rPr>
+                <w:noProof/>
+                <w:webHidden/>
+              </w:rPr>
+            </w:r>
+            <w:r>
+              <w:rPr>
+                <w:noProof/>
+                <w:webHidden/>
+              </w:rPr>
+              <w:fldChar w:fldCharType="separate"/>
+            </w:r>
+            <w:r>
+              <w:rPr>
+                <w:noProof/>
+                <w:webHidden/>
+              </w:rPr>
+              <w:t>14</w:t>
+            </w:r>
+            <w:r>
+              <w:rPr>
+                <w:noProof/>
+                <w:webHidden/>
+              </w:rPr>
+              <w:fldChar w:fldCharType="end"/>
+            </w:r>
+          </w:hyperlink>
+        </w:p>
+        <w:p>
+          <w:pPr>
+            <w:pStyle w:val="TOC1"/>
+            <w:tabs>
+              <w:tab w:val="right" w:leader="dot" w:pos="10082"/>
+            </w:tabs>
+            <w:rPr>
+              <w:rFonts w:eastAsiaTheme="minorEastAsia"/>
+              <w:noProof/>
+              <w:lang w:eastAsia="en-GB"/>
+            </w:rPr>
+          </w:pPr>
+          <w:hyperlink w:anchor="_Toc414491254" w:history="1">
+            <w:r>
+              <w:rPr>
+                <w:rStyle w:val="Hyperlink"/>
+                <w:noProof/>
+              </w:rPr>
+              <w:t>Revised Version (18-03-2015)</w:t>
+            </w:r>
+            <w:r>
+              <w:rPr>
+                <w:noProof/>
+                <w:webHidden/>
+              </w:rPr>
+              <w:tab/>
+            </w:r>
+            <w:r>
+              <w:rPr>
+                <w:noProof/>
+                <w:webHidden/>
+              </w:rPr>
+              <w:fldChar w:fldCharType="begin"/>
+            </w:r>
+            <w:r>
+              <w:rPr>
+                <w:noProof/>
+                <w:webHidden/>
+              </w:rPr>
+              <w:instrText xml:space="preserve"> PAGEREF _Toc414491254 \h </w:instrText>
+            </w:r>
+            <w:r>
+              <w:rPr>
+                <w:noProof/>
+                <w:webHidden/>
+              </w:rPr>
+            </w:r>
+            <w:r>
+              <w:rPr>
+                <w:noProof/>
+                <w:webHidden/>
+              </w:rPr>
+              <w:fldChar w:fldCharType="separate"/>
+            </w:r>
+            <w:r>
+              <w:rPr>
+                <w:noProof/>
+                <w:webHidden/>
+              </w:rPr>
+              <w:t>14</w:t>
+            </w:r>
+            <w:r>
+              <w:rPr>
+                <w:noProof/>
+                <w:webHidden/>
+              </w:rPr>
+              <w:fldChar w:fldCharType="end"/>
+            </w:r>
+          </w:hyperlink>
+        </w:p>
+        <w:p>
+          <w:pPr>
+            <w:pStyle w:val="TOC2"/>
+            <w:tabs>
+              <w:tab w:val="right" w:leader="dot" w:pos="10082"/>
+            </w:tabs>
+            <w:rPr>
+              <w:rFonts w:eastAsiaTheme="minorEastAsia"/>
+              <w:noProof/>
+              <w:lang w:eastAsia="en-GB"/>
+            </w:rPr>
+          </w:pPr>
+          <w:hyperlink w:anchor="_Toc414491255" w:history="1">
+            <w:r>
+              <w:rPr>
+                <w:rStyle w:val="Hyperlink"/>
+                <w:noProof/>
+              </w:rPr>
+              <w:t>Revised Diagrams</w:t>
+            </w:r>
+            <w:r>
+              <w:rPr>
+                <w:noProof/>
+                <w:webHidden/>
+              </w:rPr>
+              <w:tab/>
+            </w:r>
+            <w:r>
+              <w:rPr>
+                <w:noProof/>
+                <w:webHidden/>
+              </w:rPr>
+              <w:fldChar w:fldCharType="begin"/>
+            </w:r>
+            <w:r>
+              <w:rPr>
+                <w:noProof/>
+                <w:webHidden/>
+              </w:rPr>
+              <w:instrText xml:space="preserve"> PAGEREF _Toc414491255 \h </w:instrText>
+            </w:r>
+            <w:r>
+              <w:rPr>
+                <w:noProof/>
+                <w:webHidden/>
+              </w:rPr>
+            </w:r>
+            <w:r>
+              <w:rPr>
+                <w:noProof/>
+                <w:webHidden/>
+              </w:rPr>
+              <w:fldChar w:fldCharType="separate"/>
+            </w:r>
+            <w:r>
+              <w:rPr>
+                <w:noProof/>
+                <w:webHidden/>
+              </w:rPr>
               <w:t>15</w:t>
+            </w:r>
+            <w:r>
+              <w:rPr>
+                <w:noProof/>
+                <w:webHidden/>
+              </w:rPr>
+              <w:fldChar w:fldCharType="end"/>
+            </w:r>
+          </w:hyperlink>
+        </w:p>
+        <w:p>
+          <w:pPr>
+            <w:pStyle w:val="TOC2"/>
+            <w:tabs>
+              <w:tab w:val="right" w:leader="dot" w:pos="10082"/>
+            </w:tabs>
+            <w:rPr>
+              <w:rFonts w:eastAsiaTheme="minorEastAsia"/>
+              <w:noProof/>
+              <w:lang w:eastAsia="en-GB"/>
+            </w:rPr>
+          </w:pPr>
+          <w:hyperlink w:anchor="_Toc414491256" w:history="1">
+            <w:r>
+              <w:rPr>
+                <w:rStyle w:val="Hyperlink"/>
+                <w:noProof/>
+              </w:rPr>
+              <w:t>Other Changes</w:t>
+            </w:r>
+            <w:r>
+              <w:rPr>
+                <w:noProof/>
+                <w:webHidden/>
+              </w:rPr>
+              <w:tab/>
+            </w:r>
+            <w:r>
+              <w:rPr>
+                <w:noProof/>
+                <w:webHidden/>
+              </w:rPr>
+              <w:fldChar w:fldCharType="begin"/>
+            </w:r>
+            <w:r>
+              <w:rPr>
+                <w:noProof/>
+                <w:webHidden/>
+              </w:rPr>
+              <w:instrText xml:space="preserve"> PAGEREF _Toc414491256 \h </w:instrText>
+            </w:r>
+            <w:r>
+              <w:rPr>
+                <w:noProof/>
+                <w:webHidden/>
+              </w:rPr>
+            </w:r>
+            <w:r>
+              <w:rPr>
+                <w:noProof/>
+                <w:webHidden/>
+              </w:rPr>
+              <w:fldChar w:fldCharType="separate"/>
+            </w:r>
+            <w:r>
+              <w:rPr>
+                <w:noProof/>
+                <w:webHidden/>
+              </w:rPr>
+              <w:t>16</w:t>
+            </w:r>
+            <w:r>
+              <w:rPr>
+                <w:noProof/>
+                <w:webHidden/>
+              </w:rPr>
+              <w:fldChar w:fldCharType="end"/>
+            </w:r>
+          </w:hyperlink>
+        </w:p>
+        <w:p>
+          <w:pPr>
+            <w:pStyle w:val="TOC2"/>
+            <w:tabs>
+              <w:tab w:val="right" w:leader="dot" w:pos="10082"/>
+            </w:tabs>
+            <w:rPr>
+              <w:rFonts w:eastAsiaTheme="minorEastAsia"/>
+              <w:noProof/>
+              <w:lang w:eastAsia="en-GB"/>
+            </w:rPr>
+          </w:pPr>
+          <w:hyperlink w:anchor="_Toc414491257" w:history="1">
+            <w:r>
+              <w:rPr>
+                <w:rStyle w:val="Hyperlink"/>
+                <w:noProof/>
+              </w:rPr>
+              <w:t>Further Improvements</w:t>
+            </w:r>
+            <w:r>
+              <w:rPr>
+                <w:noProof/>
+                <w:webHidden/>
+              </w:rPr>
+              <w:tab/>
+            </w:r>
+            <w:r>
+              <w:rPr>
+                <w:noProof/>
+                <w:webHidden/>
+              </w:rPr>
+              <w:fldChar w:fldCharType="begin"/>
+            </w:r>
+            <w:r>
+              <w:rPr>
+                <w:noProof/>
+                <w:webHidden/>
+              </w:rPr>
+              <w:instrText xml:space="preserve"> PAGEREF _Toc414491257 \h </w:instrText>
+            </w:r>
+            <w:r>
+              <w:rPr>
+                <w:noProof/>
+                <w:webHidden/>
+              </w:rPr>
+            </w:r>
+            <w:r>
+              <w:rPr>
+                <w:noProof/>
+                <w:webHidden/>
+              </w:rPr>
+              <w:fldChar w:fldCharType="separate"/>
+            </w:r>
+            <w:r>
+              <w:rPr>
+                <w:noProof/>
+                <w:webHidden/>
+              </w:rPr>
+              <w:t>16</w:t>
             </w:r>
             <w:r>
               <w:rPr>
@@ -1632,26 +2122,29 @@
         </w:p>
       </w:sdtContent>
     </w:sdt>
-    <w:bookmarkStart w:id="1" w:name="_Toc414311305" w:displacedByCustomXml="prev"/>
     <w:p>
       <w:pPr>
         <w:pStyle w:val="Heading1"/>
       </w:pPr>
-      <w:r>
+      <w:bookmarkStart w:id="1" w:name="_Toc414491230"/>
+      <w:r>
+        <w:lastRenderedPageBreak/>
         <w:t>Preparation</w:t>
       </w:r>
+      <w:bookmarkEnd w:id="1"/>
     </w:p>
     <w:p>
       <w:pPr>
         <w:pStyle w:val="Heading2"/>
       </w:pPr>
+      <w:bookmarkStart w:id="2" w:name="_Toc414491231"/>
       <w:r>
         <w:t xml:space="preserve">My </w:t>
       </w:r>
       <w:r>
         <w:t>Approach</w:t>
       </w:r>
-      <w:bookmarkEnd w:id="1"/>
+      <w:bookmarkEnd w:id="2"/>
     </w:p>
     <w:p>
       <w:r>
@@ -1672,7 +2165,6 @@
     </w:p>
     <w:p>
       <w:r>
-        <w:lastRenderedPageBreak/>
         <w:t xml:space="preserve">I brain stormed the best approach to kick start this project and the </w:t>
       </w:r>
       <w:r>
@@ -1683,11 +2175,11 @@
       <w:pPr>
         <w:pStyle w:val="Heading2"/>
       </w:pPr>
-      <w:bookmarkStart w:id="2" w:name="_Toc414311306"/>
+      <w:bookmarkStart w:id="3" w:name="_Toc414491232"/>
       <w:r>
         <w:t>Brain Storm</w:t>
       </w:r>
-      <w:bookmarkEnd w:id="2"/>
+      <w:bookmarkEnd w:id="3"/>
     </w:p>
     <w:p>
       <w:r>
@@ -1964,11 +2456,11 @@
       <w:pPr>
         <w:pStyle w:val="Heading2"/>
       </w:pPr>
-      <w:bookmarkStart w:id="3" w:name="_Toc414311307"/>
+      <w:bookmarkStart w:id="4" w:name="_Toc414491233"/>
       <w:r>
         <w:t>Questions</w:t>
       </w:r>
-      <w:bookmarkEnd w:id="3"/>
+      <w:bookmarkEnd w:id="4"/>
     </w:p>
     <w:p>
       <w:r>
@@ -2045,6 +2537,7 @@
         <w:pStyle w:val="ListParagraph"/>
       </w:pPr>
       <w:r>
+        <w:lastRenderedPageBreak/>
         <w:t xml:space="preserve">A: </w:t>
       </w:r>
       <w:r>
@@ -2096,11 +2589,11 @@
       <w:pPr>
         <w:pStyle w:val="Heading2"/>
       </w:pPr>
-      <w:bookmarkStart w:id="4" w:name="_Toc414311308"/>
+      <w:bookmarkStart w:id="5" w:name="_Toc414491234"/>
       <w:r>
         <w:t>Process</w:t>
       </w:r>
-      <w:bookmarkEnd w:id="4"/>
+      <w:bookmarkEnd w:id="5"/>
     </w:p>
     <w:p>
       <w:r>
@@ -2154,7 +2647,6 @@
         </w:numPr>
       </w:pPr>
       <w:r>
-        <w:lastRenderedPageBreak/>
         <w:t>Stakeholder participation</w:t>
       </w:r>
     </w:p>
@@ -2258,11 +2750,11 @@
       <w:pPr>
         <w:pStyle w:val="Heading2"/>
       </w:pPr>
-      <w:bookmarkStart w:id="5" w:name="_Toc414311309"/>
+      <w:bookmarkStart w:id="6" w:name="_Toc414491235"/>
       <w:r>
         <w:t>Participation</w:t>
       </w:r>
-      <w:bookmarkEnd w:id="5"/>
+      <w:bookmarkEnd w:id="6"/>
     </w:p>
     <w:p>
       <w:r>
@@ -2304,25 +2796,27 @@
       <w:pPr>
         <w:pStyle w:val="Heading1"/>
       </w:pPr>
-      <w:bookmarkStart w:id="6" w:name="_Toc414311310"/>
+      <w:bookmarkStart w:id="7" w:name="_Toc414491236"/>
       <w:r>
         <w:t>Iteration</w:t>
       </w:r>
       <w:r>
         <w:t xml:space="preserve"> 1</w:t>
       </w:r>
+      <w:bookmarkEnd w:id="7"/>
     </w:p>
     <w:p>
       <w:pPr>
         <w:pStyle w:val="Heading2"/>
       </w:pPr>
+      <w:bookmarkStart w:id="8" w:name="_Toc414491237"/>
       <w:r>
         <w:t xml:space="preserve">Requirements </w:t>
       </w:r>
       <w:r>
         <w:t>Envisioning</w:t>
       </w:r>
-      <w:bookmarkEnd w:id="6"/>
+      <w:bookmarkEnd w:id="8"/>
     </w:p>
     <w:p>
       <w:r>
@@ -2621,6 +3115,7 @@
         <w:rPr>
           <w:b/>
         </w:rPr>
+        <w:lastRenderedPageBreak/>
         <w:t>and</w:t>
       </w:r>
       <w:proofErr w:type="gramEnd"/>
@@ -2778,12 +3273,11 @@
       <w:pPr>
         <w:pStyle w:val="Heading2"/>
       </w:pPr>
-      <w:bookmarkStart w:id="7" w:name="_Toc414311311"/>
-      <w:r>
-        <w:lastRenderedPageBreak/>
+      <w:bookmarkStart w:id="9" w:name="_Toc414491238"/>
+      <w:r>
         <w:t>Feature Breakdown</w:t>
       </w:r>
-      <w:bookmarkEnd w:id="7"/>
+      <w:bookmarkEnd w:id="9"/>
     </w:p>
     <w:p>
       <w:r>
@@ -3434,6 +3928,7 @@
         <w:rPr>
           <w:b/>
         </w:rPr>
+        <w:lastRenderedPageBreak/>
         <w:t>Feature</w:t>
       </w:r>
       <w:r>
@@ -3444,11 +3939,11 @@
       <w:pPr>
         <w:pStyle w:val="Heading2"/>
       </w:pPr>
-      <w:bookmarkStart w:id="8" w:name="_Toc414311312"/>
+      <w:bookmarkStart w:id="10" w:name="_Toc414491239"/>
       <w:r>
         <w:t>Assumptions</w:t>
       </w:r>
-      <w:bookmarkEnd w:id="8"/>
+      <w:bookmarkEnd w:id="10"/>
     </w:p>
     <w:p>
       <w:r>
@@ -3467,7 +3962,6 @@
         <w:rPr>
           <w:b/>
         </w:rPr>
-        <w:lastRenderedPageBreak/>
         <w:t>Situation</w:t>
       </w:r>
       <w:r>
@@ -4142,6 +4636,7 @@
         <w:rPr>
           <w:b/>
         </w:rPr>
+        <w:lastRenderedPageBreak/>
         <w:t>Client Comments:</w:t>
       </w:r>
       <w:r>
@@ -4337,7 +4832,6 @@
         <w:rPr>
           <w:b/>
         </w:rPr>
-        <w:lastRenderedPageBreak/>
         <w:t>Assumption:</w:t>
       </w:r>
       <w:r>
@@ -4382,11 +4876,11 @@
       <w:pPr>
         <w:pStyle w:val="Heading2"/>
       </w:pPr>
-      <w:bookmarkStart w:id="9" w:name="_Toc414311313"/>
+      <w:bookmarkStart w:id="11" w:name="_Toc414491240"/>
       <w:r>
         <w:t>Test Cases</w:t>
       </w:r>
-      <w:bookmarkEnd w:id="9"/>
+      <w:bookmarkEnd w:id="11"/>
     </w:p>
     <w:p>
       <w:r>
@@ -5167,6 +5661,7 @@
         <w:rPr>
           <w:b/>
         </w:rPr>
+        <w:lastRenderedPageBreak/>
         <w:t>Test</w:t>
       </w:r>
       <w:r>
@@ -5322,12 +5817,11 @@
       <w:pPr>
         <w:pStyle w:val="Heading2"/>
       </w:pPr>
-      <w:bookmarkStart w:id="10" w:name="_Toc414311314"/>
-      <w:r>
-        <w:lastRenderedPageBreak/>
+      <w:bookmarkStart w:id="12" w:name="_Toc414491241"/>
+      <w:r>
         <w:t>Traceability Matrix</w:t>
       </w:r>
-      <w:bookmarkEnd w:id="10"/>
+      <w:bookmarkEnd w:id="12"/>
     </w:p>
     <w:p>
       <w:r>
@@ -13139,11 +13633,11 @@
       <w:pPr>
         <w:pStyle w:val="Heading2"/>
       </w:pPr>
-      <w:bookmarkStart w:id="11" w:name="_Toc414311315"/>
+      <w:bookmarkStart w:id="13" w:name="_Toc414491242"/>
       <w:r>
         <w:t>Planning</w:t>
       </w:r>
-      <w:bookmarkEnd w:id="11"/>
+      <w:bookmarkEnd w:id="13"/>
     </w:p>
     <w:p>
       <w:r>
@@ -13231,12 +13725,11 @@
       <w:pPr>
         <w:pStyle w:val="Heading2"/>
       </w:pPr>
-      <w:bookmarkStart w:id="12" w:name="_Toc414311316"/>
-      <w:r>
-        <w:lastRenderedPageBreak/>
+      <w:bookmarkStart w:id="14" w:name="_Toc414491243"/>
+      <w:r>
         <w:t>Software Design</w:t>
       </w:r>
-      <w:bookmarkEnd w:id="12"/>
+      <w:bookmarkEnd w:id="14"/>
     </w:p>
     <w:p>
       <w:pPr>
@@ -14781,8 +15274,9 @@
       <w:pPr>
         <w:pStyle w:val="Heading2"/>
       </w:pPr>
-      <w:bookmarkStart w:id="13" w:name="_Toc414311317"/>
-      <w:r>
+      <w:bookmarkStart w:id="15" w:name="_Toc414491244"/>
+      <w:r>
+        <w:lastRenderedPageBreak/>
         <w:t>Buil</w:t>
       </w:r>
       <w:r>
@@ -14797,7 +15291,7 @@
       <w:r>
         <w:t xml:space="preserve"> and Behaviours</w:t>
       </w:r>
-      <w:bookmarkEnd w:id="13"/>
+      <w:bookmarkEnd w:id="15"/>
     </w:p>
     <w:p>
       <w:pPr>
@@ -14860,7 +15354,6 @@
         <w:ind w:left="714" w:hanging="357"/>
       </w:pPr>
       <w:r>
-        <w:lastRenderedPageBreak/>
         <w:t>Can be opened</w:t>
       </w:r>
     </w:p>
@@ -15388,6 +15881,7 @@
         </w:numPr>
       </w:pPr>
       <w:r>
+        <w:lastRenderedPageBreak/>
         <w:t>Creates new objects</w:t>
       </w:r>
     </w:p>
@@ -15407,14 +15901,14 @@
       <w:pPr>
         <w:pStyle w:val="Heading2"/>
       </w:pPr>
-      <w:bookmarkStart w:id="14" w:name="_Toc414311318"/>
+      <w:bookmarkStart w:id="16" w:name="_Toc414491245"/>
       <w:r>
         <w:t xml:space="preserve">High-level Class </w:t>
       </w:r>
       <w:r>
         <w:t>Diagram</w:t>
       </w:r>
-      <w:bookmarkEnd w:id="14"/>
+      <w:bookmarkEnd w:id="16"/>
     </w:p>
     <w:p>
       <w:r>
@@ -15430,7 +15924,6 @@
           <w:noProof/>
           <w:lang w:eastAsia="en-GB"/>
         </w:rPr>
-        <w:lastRenderedPageBreak/>
         <w:drawing>
           <wp:inline distT="0" distB="0" distL="0" distR="0">
             <wp:extent cx="5424820" cy="2510578"/>
@@ -15482,7 +15975,7 @@
       <w:pPr>
         <w:pStyle w:val="Heading2"/>
       </w:pPr>
-      <w:bookmarkStart w:id="15" w:name="_Toc414311319"/>
+      <w:bookmarkStart w:id="17" w:name="_Toc414491246"/>
       <w:r>
         <w:t xml:space="preserve">High-level </w:t>
       </w:r>
@@ -15492,7 +15985,7 @@
       <w:r>
         <w:t xml:space="preserve"> Diagram</w:t>
       </w:r>
-      <w:bookmarkEnd w:id="15"/>
+      <w:bookmarkEnd w:id="17"/>
     </w:p>
     <w:p>
       <w:r>
@@ -15568,10 +16061,12 @@
       <w:pPr>
         <w:pStyle w:val="Heading1"/>
       </w:pPr>
-      <w:bookmarkStart w:id="16" w:name="_Toc414311320"/>
-      <w:r>
+      <w:bookmarkStart w:id="18" w:name="_Toc414491247"/>
+      <w:r>
+        <w:lastRenderedPageBreak/>
         <w:t>Iteration 2</w:t>
       </w:r>
+      <w:bookmarkEnd w:id="18"/>
       <w:r>
         <w:t xml:space="preserve"> </w:t>
       </w:r>
@@ -15580,10 +16075,11 @@
       <w:pPr>
         <w:pStyle w:val="Heading2"/>
       </w:pPr>
+      <w:bookmarkStart w:id="19" w:name="_Toc414491248"/>
       <w:r>
         <w:t>Revised Feature List</w:t>
       </w:r>
-      <w:bookmarkEnd w:id="16"/>
+      <w:bookmarkEnd w:id="19"/>
     </w:p>
     <w:p>
       <w:r>
@@ -15624,7 +16120,6 @@
     </w:p>
     <w:p>
       <w:r>
-        <w:lastRenderedPageBreak/>
         <w:t xml:space="preserve">Also, the original feature list </w:t>
       </w:r>
       <w:r>
@@ -16549,6 +17044,7 @@
         <w:rPr>
           <w:b/>
         </w:rPr>
+        <w:lastRenderedPageBreak/>
         <w:t>Feature</w:t>
       </w:r>
       <w:r>
@@ -16689,7 +17185,6 @@
         <w:rPr>
           <w:b/>
         </w:rPr>
-        <w:lastRenderedPageBreak/>
         <w:t>Feature</w:t>
       </w:r>
       <w:r>
@@ -16935,14 +17430,14 @@
           <w:b w:val="0"/>
         </w:rPr>
       </w:pPr>
-      <w:bookmarkStart w:id="17" w:name="_Toc414311321"/>
+      <w:bookmarkStart w:id="20" w:name="_Toc414491249"/>
       <w:r>
         <w:rPr>
           <w:b w:val="0"/>
         </w:rPr>
         <w:t>Revised Entities</w:t>
       </w:r>
-      <w:bookmarkEnd w:id="17"/>
+      <w:bookmarkEnd w:id="20"/>
     </w:p>
     <w:p>
       <w:r>
@@ -17012,8 +17507,9 @@
       <w:pPr>
         <w:pStyle w:val="Heading2"/>
       </w:pPr>
-      <w:bookmarkStart w:id="18" w:name="_Toc414311322"/>
-      <w:r>
+      <w:bookmarkStart w:id="21" w:name="_Toc414491250"/>
+      <w:r>
+        <w:lastRenderedPageBreak/>
         <w:t xml:space="preserve">Revised </w:t>
       </w:r>
       <w:r>
@@ -17022,7 +17518,7 @@
       <w:r>
         <w:t xml:space="preserve"> Diagram</w:t>
       </w:r>
-      <w:bookmarkEnd w:id="18"/>
+      <w:bookmarkEnd w:id="21"/>
     </w:p>
     <w:p>
       <w:r>
@@ -17058,7 +17554,6 @@
           <w:noProof/>
           <w:lang w:eastAsia="en-GB"/>
         </w:rPr>
-        <w:lastRenderedPageBreak/>
         <w:drawing>
           <wp:inline distT="0" distB="0" distL="0" distR="0">
             <wp:extent cx="6357896" cy="5156082"/>
@@ -17110,11 +17605,11 @@
       <w:pPr>
         <w:pStyle w:val="Heading2"/>
       </w:pPr>
-      <w:bookmarkStart w:id="19" w:name="_Toc414311323"/>
+      <w:bookmarkStart w:id="22" w:name="_Toc414491251"/>
       <w:r>
         <w:t>Planning the Implementation</w:t>
       </w:r>
-      <w:bookmarkEnd w:id="19"/>
+      <w:bookmarkEnd w:id="22"/>
     </w:p>
     <w:p>
       <w:r>
@@ -17296,13 +17791,27 @@
       <w:pPr>
         <w:pStyle w:val="Heading2"/>
       </w:pPr>
-      <w:r>
+      <w:bookmarkStart w:id="23" w:name="_Toc414491252"/>
+      <w:r>
+        <w:lastRenderedPageBreak/>
         <w:t>Performance Considerations</w:t>
       </w:r>
-    </w:p>
-    <w:p>
-      <w:r>
-        <w:t>I reviewed a number document to answer specific questions regarding performance, such as “which is quicker?”</w:t>
+      <w:bookmarkEnd w:id="23"/>
+    </w:p>
+    <w:p>
+      <w:r>
+        <w:t xml:space="preserve">I reviewed </w:t>
+      </w:r>
+      <w:proofErr w:type="gramStart"/>
+      <w:r>
+        <w:t>a number document</w:t>
+      </w:r>
+      <w:r>
+        <w:t>s</w:t>
+      </w:r>
+      <w:proofErr w:type="gramEnd"/>
+      <w:r>
+        <w:t xml:space="preserve"> to answer specific questions regarding performance, such as “which is quicker?”</w:t>
       </w:r>
       <w:proofErr w:type="gramStart"/>
       <w:r>
@@ -17391,7 +17900,6 @@
         </w:numPr>
       </w:pPr>
       <w:r>
-        <w:lastRenderedPageBreak/>
         <w:t xml:space="preserve">I knew that I ought to reduce the problem set </w:t>
       </w:r>
       <w:r>
@@ -17467,7 +17975,13 @@
         </w:numPr>
       </w:pPr>
       <w:r>
-        <w:t>Having been told that I can search the internet for existing algorithms, i did look at the following:</w:t>
+        <w:t>Having been told that I can search the int</w:t>
+      </w:r>
+      <w:r>
+        <w:t>ernet for existing algorithms, I</w:t>
+      </w:r>
+      <w:r>
+        <w:t xml:space="preserve"> did look at the following:</w:t>
       </w:r>
     </w:p>
     <w:p>
@@ -17575,9 +18089,14 @@
       <w:pPr>
         <w:pStyle w:val="Heading1"/>
       </w:pPr>
+      <w:bookmarkStart w:id="24" w:name="_Toc414491253"/>
       <w:r>
         <w:t>Project Review</w:t>
       </w:r>
+      <w:r>
+        <w:t xml:space="preserve"> (17-03-2015)</w:t>
+      </w:r>
+      <w:bookmarkEnd w:id="24"/>
     </w:p>
     <w:p>
       <w:r>
@@ -17613,6 +18132,483 @@
     <w:p>
       <w:r>
         <w:t>Also, I didn’t get a chance to update the revised list of Features, Test Cases and the Traceability Matrix according to the new class structure.  I may do that as a personal exercise.</w:t>
+      </w:r>
+    </w:p>
+    <w:p>
+      <w:pPr>
+        <w:pStyle w:val="Heading1"/>
+      </w:pPr>
+      <w:bookmarkStart w:id="25" w:name="_Toc414491254"/>
+      <w:r>
+        <w:t>Revised Version</w:t>
+      </w:r>
+      <w:r>
+        <w:t xml:space="preserve"> (18-03-2015)</w:t>
+      </w:r>
+      <w:bookmarkEnd w:id="25"/>
+    </w:p>
+    <w:p>
+      <w:r>
+        <w:t xml:space="preserve">As I mentioned above in the original review, that I didn’t think I had found the shortest route.    </w:t>
+      </w:r>
+      <w:r>
+        <w:t>Although t</w:t>
+      </w:r>
+      <w:r>
+        <w:t>he outline structure of what I had was close, i.e. following the Uniform Cost Search algorithm which I found at Wikipedia</w:t>
+      </w:r>
+      <w:r>
+        <w:t xml:space="preserve"> (link below), I now know I was way off.</w:t>
+      </w:r>
+    </w:p>
+    <w:p>
+      <w:hyperlink r:id="rId14" w:history="1">
+        <w:r>
+          <w:rPr>
+            <w:rStyle w:val="Hyperlink"/>
+          </w:rPr>
+          <w:t>http://en.wikipedia.org/wiki/Dijkstra%27s_algorithm</w:t>
+        </w:r>
+      </w:hyperlink>
+    </w:p>
+    <w:p>
+      <w:r>
+        <w:t xml:space="preserve">I conducted some further research to try and identify the problem (thinking it was to do with handling the distance costs).  I also implemented the </w:t>
+      </w:r>
+      <w:proofErr w:type="spellStart"/>
+      <w:proofErr w:type="gramStart"/>
+      <w:r>
+        <w:t>SearchNode</w:t>
+      </w:r>
+      <w:r>
+        <w:t>.</w:t>
+      </w:r>
+      <w:r>
+        <w:t>DistanceFrom</w:t>
+      </w:r>
+      <w:proofErr w:type="spellEnd"/>
+      <w:r>
+        <w:t>(</w:t>
+      </w:r>
+      <w:proofErr w:type="spellStart"/>
+      <w:proofErr w:type="gramEnd"/>
+      <w:r>
+        <w:t>SearchNode</w:t>
+      </w:r>
+      <w:proofErr w:type="spellEnd"/>
+      <w:r>
+        <w:t xml:space="preserve">) method to better calculate the actual cost rather than attempting to </w:t>
+      </w:r>
+      <w:r>
+        <w:t>hold the</w:t>
+      </w:r>
+      <w:r>
+        <w:t xml:space="preserve"> “cost” </w:t>
+      </w:r>
+      <w:r>
+        <w:t>in each node’s Distance property</w:t>
+      </w:r>
+      <w:r>
+        <w:t xml:space="preserve">.  The research led me to the following paper which compares DA to UCS: </w:t>
+      </w:r>
+    </w:p>
+    <w:p>
+      <w:hyperlink r:id="rId15" w:history="1">
+        <w:r>
+          <w:rPr>
+            <w:rStyle w:val="Hyperlink"/>
+          </w:rPr>
+          <w:t>http://www.aaai.org/ocs/index.php/SOCS/SOCS11/paper/viewFile/4017/4357</w:t>
+        </w:r>
+      </w:hyperlink>
+      <w:r>
+        <w:t xml:space="preserve"> </w:t>
+      </w:r>
+    </w:p>
+    <w:p>
+      <w:r>
+        <w:lastRenderedPageBreak/>
+        <w:t xml:space="preserve">I </w:t>
+      </w:r>
+      <w:r>
+        <w:t>then realised</w:t>
+      </w:r>
+      <w:r>
+        <w:t xml:space="preserve"> that </w:t>
+      </w:r>
+      <w:r>
+        <w:t xml:space="preserve">my implementation </w:t>
+      </w:r>
+      <w:r>
+        <w:t xml:space="preserve">was not working because I was </w:t>
+      </w:r>
+      <w:r>
+        <w:t>us</w:t>
+      </w:r>
+      <w:r>
+        <w:t>ing</w:t>
+      </w:r>
+      <w:r>
+        <w:t xml:space="preserve"> the wrong data structure for storing the open nodes which are waiting to be explored (the frontier).  </w:t>
+      </w:r>
+      <w:r>
+        <w:t xml:space="preserve">I </w:t>
+      </w:r>
+      <w:r>
+        <w:t xml:space="preserve">originally </w:t>
+      </w:r>
+      <w:r>
+        <w:t xml:space="preserve">thought I could get away with using a simple Stack rather than a </w:t>
+      </w:r>
+      <w:proofErr w:type="spellStart"/>
+      <w:r>
+        <w:t>PriorityQueue</w:t>
+      </w:r>
+      <w:proofErr w:type="spellEnd"/>
+      <w:r>
+        <w:t xml:space="preserve">, however, although </w:t>
+      </w:r>
+      <w:r>
+        <w:t>I was able to get a complete path from start to end in my previous version, using the wrong data structure was preventing</w:t>
+      </w:r>
+      <w:r>
+        <w:t xml:space="preserve"> the shortest path being found</w:t>
+      </w:r>
+      <w:r>
+        <w:t xml:space="preserve"> because the algorithm was prematurely finishing when it encountered the end word</w:t>
+      </w:r>
+      <w:r>
+        <w:t xml:space="preserve">.  </w:t>
+      </w:r>
+      <w:r>
+        <w:t xml:space="preserve">I therefore researched implementing a </w:t>
+      </w:r>
+      <w:proofErr w:type="spellStart"/>
+      <w:r>
+        <w:t>PriorityQueue</w:t>
+      </w:r>
+      <w:proofErr w:type="spellEnd"/>
+      <w:r>
+        <w:t xml:space="preserve"> and, of the three that I found, I decided to use the one I found here:  </w:t>
+      </w:r>
+    </w:p>
+    <w:p>
+      <w:hyperlink r:id="rId16" w:history="1">
+        <w:r>
+          <w:rPr>
+            <w:rStyle w:val="Hyperlink"/>
+          </w:rPr>
+          <w:t>http://www.mission-base.com/peter/source/PriorityQueue.cs</w:t>
+        </w:r>
+      </w:hyperlink>
+    </w:p>
+    <w:p>
+      <w:r>
+        <w:t>I chose this on</w:t>
+      </w:r>
+      <w:r>
+        <w:t>e because of the way it requires</w:t>
+      </w:r>
+      <w:r>
+        <w:t xml:space="preserve"> an </w:t>
+      </w:r>
+      <w:proofErr w:type="spellStart"/>
+      <w:r>
+        <w:t>IComparable</w:t>
+      </w:r>
+      <w:proofErr w:type="spellEnd"/>
+      <w:r>
+        <w:t xml:space="preserve"> which allowed me to implement this interface on my </w:t>
+      </w:r>
+      <w:proofErr w:type="spellStart"/>
+      <w:r>
+        <w:t>SearchNode</w:t>
+      </w:r>
+      <w:proofErr w:type="spellEnd"/>
+      <w:r>
+        <w:t xml:space="preserve"> so that the Distances of different </w:t>
+      </w:r>
+      <w:proofErr w:type="spellStart"/>
+      <w:r>
+        <w:t>SearchNodes</w:t>
+      </w:r>
+      <w:proofErr w:type="spellEnd"/>
+      <w:r>
+        <w:t xml:space="preserve"> could be compared.  It was also well documented.</w:t>
+      </w:r>
+    </w:p>
+    <w:p>
+      <w:r>
+        <w:t xml:space="preserve">With that in place I set about tidying the </w:t>
+      </w:r>
+      <w:proofErr w:type="spellStart"/>
+      <w:r>
+        <w:t>GenerateResult</w:t>
+      </w:r>
+      <w:proofErr w:type="spellEnd"/>
+      <w:r>
+        <w:t xml:space="preserve"> function and quickly managed to get a valid result for all test cases (contained in the “test.bat” file in the “bin\Debug” directory) including the simple “spin to spot” and “AAAA to AAZZ” cases.</w:t>
+      </w:r>
+    </w:p>
+    <w:p>
+      <w:pPr>
+        <w:pStyle w:val="Heading2"/>
+      </w:pPr>
+      <w:bookmarkStart w:id="26" w:name="_Toc414491255"/>
+      <w:r>
+        <w:t>Revised Diagrams</w:t>
+      </w:r>
+      <w:bookmarkEnd w:id="26"/>
+    </w:p>
+    <w:p>
+      <w:r>
+        <w:t>My Revised sequence diagram is as follows.</w:t>
+      </w:r>
+    </w:p>
+    <w:p>
+      <w:r>
+        <w:rPr>
+          <w:noProof/>
+          <w:lang w:eastAsia="en-GB"/>
+        </w:rPr>
+        <w:drawing>
+          <wp:inline distT="0" distB="0" distL="0" distR="0">
+            <wp:extent cx="6294286" cy="2645204"/>
+            <wp:effectExtent l="19050" t="0" r="0" b="0"/>
+            <wp:docPr id="5" name="Picture 5"/>
+            <wp:cNvGraphicFramePr>
+              <a:graphicFrameLocks xmlns:a="http://schemas.openxmlformats.org/drawingml/2006/main" noChangeAspect="1"/>
+            </wp:cNvGraphicFramePr>
+            <a:graphic xmlns:a="http://schemas.openxmlformats.org/drawingml/2006/main">
+              <a:graphicData uri="http://schemas.openxmlformats.org/drawingml/2006/picture">
+                <pic:pic xmlns:pic="http://schemas.openxmlformats.org/drawingml/2006/picture">
+                  <pic:nvPicPr>
+                    <pic:cNvPr id="0" name="Picture 5"/>
+                    <pic:cNvPicPr>
+                      <a:picLocks noChangeAspect="1" noChangeArrowheads="1"/>
+                    </pic:cNvPicPr>
+                  </pic:nvPicPr>
+                  <pic:blipFill>
+                    <a:blip r:embed="rId17" cstate="print"/>
+                    <a:srcRect/>
+                    <a:stretch>
+                      <a:fillRect/>
+                    </a:stretch>
+                  </pic:blipFill>
+                  <pic:spPr bwMode="auto">
+                    <a:xfrm>
+                      <a:off x="0" y="0"/>
+                      <a:ext cx="6297710" cy="2646643"/>
+                    </a:xfrm>
+                    <a:prstGeom prst="rect">
+                      <a:avLst/>
+                    </a:prstGeom>
+                    <a:noFill/>
+                    <a:ln w="9525">
+                      <a:noFill/>
+                      <a:miter lim="800000"/>
+                      <a:headEnd/>
+                      <a:tailEnd/>
+                    </a:ln>
+                  </pic:spPr>
+                </pic:pic>
+              </a:graphicData>
+            </a:graphic>
+          </wp:inline>
+        </w:drawing>
+      </w:r>
+    </w:p>
+    <w:p>
+      <w:r>
+        <w:t>My revised class diagram is as follows:</w:t>
+      </w:r>
+    </w:p>
+    <w:p>
+      <w:r>
+        <w:rPr>
+          <w:noProof/>
+          <w:lang w:eastAsia="en-GB"/>
+        </w:rPr>
+        <w:lastRenderedPageBreak/>
+        <w:drawing>
+          <wp:inline distT="0" distB="0" distL="0" distR="0">
+            <wp:extent cx="6652094" cy="4636021"/>
+            <wp:effectExtent l="19050" t="0" r="0" b="0"/>
+            <wp:docPr id="1" name="Picture 1"/>
+            <wp:cNvGraphicFramePr>
+              <a:graphicFrameLocks xmlns:a="http://schemas.openxmlformats.org/drawingml/2006/main" noChangeAspect="1"/>
+            </wp:cNvGraphicFramePr>
+            <a:graphic xmlns:a="http://schemas.openxmlformats.org/drawingml/2006/main">
+              <a:graphicData uri="http://schemas.openxmlformats.org/drawingml/2006/picture">
+                <pic:pic xmlns:pic="http://schemas.openxmlformats.org/drawingml/2006/picture">
+                  <pic:nvPicPr>
+                    <pic:cNvPr id="0" name="Picture 1"/>
+                    <pic:cNvPicPr>
+                      <a:picLocks noChangeAspect="1" noChangeArrowheads="1"/>
+                    </pic:cNvPicPr>
+                  </pic:nvPicPr>
+                  <pic:blipFill>
+                    <a:blip r:embed="rId18" cstate="print"/>
+                    <a:srcRect/>
+                    <a:stretch>
+                      <a:fillRect/>
+                    </a:stretch>
+                  </pic:blipFill>
+                  <pic:spPr bwMode="auto">
+                    <a:xfrm>
+                      <a:off x="0" y="0"/>
+                      <a:ext cx="6652438" cy="4636261"/>
+                    </a:xfrm>
+                    <a:prstGeom prst="rect">
+                      <a:avLst/>
+                    </a:prstGeom>
+                    <a:noFill/>
+                    <a:ln w="9525">
+                      <a:noFill/>
+                      <a:miter lim="800000"/>
+                      <a:headEnd/>
+                      <a:tailEnd/>
+                    </a:ln>
+                  </pic:spPr>
+                </pic:pic>
+              </a:graphicData>
+            </a:graphic>
+          </wp:inline>
+        </w:drawing>
+      </w:r>
+    </w:p>
+    <w:p>
+      <w:pPr>
+        <w:pStyle w:val="Heading2"/>
+      </w:pPr>
+      <w:bookmarkStart w:id="27" w:name="_Toc414491256"/>
+      <w:r>
+        <w:t>Other Changes</w:t>
+      </w:r>
+      <w:bookmarkEnd w:id="27"/>
+    </w:p>
+    <w:p>
+      <w:r>
+        <w:t>There are also a number of other minor changes:</w:t>
+      </w:r>
+    </w:p>
+    <w:p>
+      <w:pPr>
+        <w:pStyle w:val="ListParagraph"/>
+        <w:numPr>
+          <w:ilvl w:val="0"/>
+          <w:numId w:val="20"/>
+        </w:numPr>
+      </w:pPr>
+      <w:r>
+        <w:t xml:space="preserve">I noticed that I was doubling up my links between </w:t>
+      </w:r>
+      <w:proofErr w:type="spellStart"/>
+      <w:r>
+        <w:t>SearchNodes</w:t>
+      </w:r>
+      <w:proofErr w:type="spellEnd"/>
+      <w:r>
+        <w:t xml:space="preserve"> in the “</w:t>
+      </w:r>
+      <w:proofErr w:type="spellStart"/>
+      <w:r>
+        <w:t>AddLink</w:t>
+      </w:r>
+      <w:proofErr w:type="spellEnd"/>
+      <w:r>
+        <w:t>” function.  I corrected this by removing the line of code that added the back link.  In my comment I suggest that I would prefer to find a more efficient means of achieving this by not looping through every node in nested loops.</w:t>
+      </w:r>
+    </w:p>
+    <w:p>
+      <w:pPr>
+        <w:pStyle w:val="ListParagraph"/>
+        <w:numPr>
+          <w:ilvl w:val="0"/>
+          <w:numId w:val="20"/>
+        </w:numPr>
+      </w:pPr>
+      <w:r>
+        <w:t xml:space="preserve">I added an interface for </w:t>
+      </w:r>
+      <w:proofErr w:type="spellStart"/>
+      <w:r>
+        <w:t>IController</w:t>
+      </w:r>
+      <w:proofErr w:type="spellEnd"/>
+      <w:r>
+        <w:t xml:space="preserve"> so the </w:t>
+      </w:r>
+      <w:proofErr w:type="spellStart"/>
+      <w:r>
+        <w:t>ControllerFactory</w:t>
+      </w:r>
+      <w:proofErr w:type="spellEnd"/>
+      <w:r>
+        <w:t xml:space="preserve"> can return different controllers if required.</w:t>
+      </w:r>
+    </w:p>
+    <w:p>
+      <w:pPr>
+        <w:pStyle w:val="ListParagraph"/>
+        <w:numPr>
+          <w:ilvl w:val="0"/>
+          <w:numId w:val="20"/>
+        </w:numPr>
+      </w:pPr>
+      <w:r>
+        <w:t xml:space="preserve">I added a check when preparing the </w:t>
+      </w:r>
+      <w:proofErr w:type="spellStart"/>
+      <w:r>
+        <w:t>SearchStructure</w:t>
+      </w:r>
+      <w:proofErr w:type="spellEnd"/>
+      <w:r>
+        <w:t xml:space="preserve"> to make sure the Start Word and End Word are found.  If not, I can exit straight away.</w:t>
+      </w:r>
+    </w:p>
+    <w:p>
+      <w:pPr>
+        <w:pStyle w:val="ListParagraph"/>
+        <w:numPr>
+          <w:ilvl w:val="0"/>
+          <w:numId w:val="20"/>
+        </w:numPr>
+      </w:pPr>
+      <w:r>
+        <w:t xml:space="preserve">I also stopped converting all words to lowercase when adding to the dictionary as this was affecting the output, i.e. all words going into the result file were then lowercase.  Although string comparisons are performed with a </w:t>
+      </w:r>
+      <w:proofErr w:type="spellStart"/>
+      <w:r>
+        <w:t>CurrentCultureCaseInsensitive</w:t>
+      </w:r>
+      <w:proofErr w:type="spellEnd"/>
+      <w:r>
+        <w:t xml:space="preserve"> check, the char comparison when checking if only one letter was different was not case insensitive.  I therefore converted the Word to lowercase just before returning the char array in the Letters property of the Word class.</w:t>
+      </w:r>
+    </w:p>
+    <w:p>
+      <w:pPr>
+        <w:pStyle w:val="Heading2"/>
+      </w:pPr>
+      <w:bookmarkStart w:id="28" w:name="_Toc414491257"/>
+      <w:r>
+        <w:t>Further Improvements</w:t>
+      </w:r>
+      <w:bookmarkEnd w:id="28"/>
+    </w:p>
+    <w:p>
+      <w:r>
+        <w:t xml:space="preserve">I also noticed that I used a stack as my underlying structure for my </w:t>
+      </w:r>
+      <w:proofErr w:type="spellStart"/>
+      <w:r>
+        <w:t>ResultPath</w:t>
+      </w:r>
+      <w:proofErr w:type="spellEnd"/>
+      <w:r>
+        <w:t>.  In hindsight, I should have used a normal queue or even a list as this would have prevented me from needing to reverse the stack before returning the results.</w:t>
       </w:r>
     </w:p>
     <w:p/>
@@ -18766,7 +19762,7 @@
   <w:abstractNum w:abstractNumId="11">
     <w:nsid w:val="3E7D7A79"/>
     <w:multiLevelType w:val="hybridMultilevel"/>
-    <w:tmpl w:val="9C7EF93C"/>
+    <w:tmpl w:val="EF808606"/>
     <w:lvl w:ilvl="0" w:tplc="08090001">
       <w:start w:val="1"/>
       <w:numFmt w:val="bullet"/>
@@ -20635,7 +21631,7 @@
 </file>
 
 <file path=customXml/itemProps1.xml><?xml version="1.0" encoding="utf-8"?>
-<ds:datastoreItem xmlns:ds="http://schemas.openxmlformats.org/officeDocument/2006/customXml" ds:itemID="{A43DD660-7A98-4BF2-B181-E45EFBC07484}">
+<ds:datastoreItem xmlns:ds="http://schemas.openxmlformats.org/officeDocument/2006/customXml" ds:itemID="{876AEFA8-614F-4680-B9A5-1A16507CAD6F}">
   <ds:schemaRefs>
     <ds:schemaRef ds:uri="http://schemas.openxmlformats.org/officeDocument/2006/bibliography"/>
   </ds:schemaRefs>

</xml_diff>